<commit_message>
Add new version of concept paper
</commit_message>
<xml_diff>
--- a/documentation/conceptPaper/Konzeptpapier.docx
+++ b/documentation/conceptPaper/Konzeptpapier.docx
@@ -1,27 +1,48 @@
 
 <file path=word/document.xml><?xml version="1.0" encoding="utf-8"?>
-<w:document xmlns:wpc="http://schemas.microsoft.com/office/word/2010/wordprocessingCanvas" xmlns:mo="http://schemas.microsoft.com/office/mac/office/2008/main" xmlns:mc="http://schemas.openxmlformats.org/markup-compatibility/2006" xmlns:mv="urn:schemas-microsoft-com:mac:vml" xmlns:o="urn:schemas-microsoft-com:office:office" xmlns:r="http://schemas.openxmlformats.org/officeDocument/2006/relationships" xmlns:m="http://schemas.openxmlformats.org/officeDocument/2006/math" xmlns:v="urn:schemas-microsoft-com:vml" xmlns:wp14="http://schemas.microsoft.com/office/word/2010/wordprocessingDrawing" xmlns:wp="http://schemas.openxmlformats.org/drawingml/2006/wordprocessingDrawing" xmlns:w10="urn:schemas-microsoft-com:office:word" xmlns:w="http://schemas.openxmlformats.org/wordprocessingml/2006/main" xmlns:w14="http://schemas.microsoft.com/office/word/2010/wordml" xmlns:wpg="http://schemas.microsoft.com/office/word/2010/wordprocessingGroup" xmlns:wpi="http://schemas.microsoft.com/office/word/2010/wordprocessingInk" xmlns:wne="http://schemas.microsoft.com/office/word/2006/wordml" xmlns:wps="http://schemas.microsoft.com/office/word/2010/wordprocessingShape" mc:Ignorable="w14 wp14">
+<w:document xmlns:wpc="http://schemas.microsoft.com/office/word/2010/wordprocessingCanvas" xmlns:mc="http://schemas.openxmlformats.org/markup-compatibility/2006" xmlns:o="urn:schemas-microsoft-com:office:office" xmlns:r="http://schemas.openxmlformats.org/officeDocument/2006/relationships" xmlns:m="http://schemas.openxmlformats.org/officeDocument/2006/math" xmlns:v="urn:schemas-microsoft-com:vml" xmlns:wp14="http://schemas.microsoft.com/office/word/2010/wordprocessingDrawing" xmlns:wp="http://schemas.openxmlformats.org/drawingml/2006/wordprocessingDrawing" xmlns:w10="urn:schemas-microsoft-com:office:word" xmlns:w="http://schemas.openxmlformats.org/wordprocessingml/2006/main" xmlns:w14="http://schemas.microsoft.com/office/word/2010/wordml" xmlns:wpg="http://schemas.microsoft.com/office/word/2010/wordprocessingGroup" xmlns:wpi="http://schemas.microsoft.com/office/word/2010/wordprocessingInk" xmlns:wne="http://schemas.microsoft.com/office/word/2006/wordml" xmlns:wps="http://schemas.microsoft.com/office/word/2010/wordprocessingShape" mc:Ignorable="w14 wp14">
   <w:body>
     <w:p>
       <w:pPr>
+        <w:spacing w:after="0"/>
         <w:jc w:val="center"/>
         <w:rPr>
           <w:b/>
           <w:sz w:val="44"/>
         </w:rPr>
       </w:pPr>
+      <w:proofErr w:type="spellStart"/>
       <w:r>
         <w:rPr>
           <w:b/>
           <w:sz w:val="44"/>
         </w:rPr>
-        <w:t>Frameworkbasierte GUI-Entwicklung</w:t>
-      </w:r>
-    </w:p>
-    <w:p>
-      <w:pPr>
+        <w:t>Frameworkbasierte</w:t>
+      </w:r>
+      <w:proofErr w:type="spellEnd"/>
+      <w:r>
+        <w:rPr>
+          <w:b/>
+          <w:sz w:val="44"/>
+        </w:rPr>
+        <w:t xml:space="preserve"> GUI-Entwicklung</w:t>
+      </w:r>
+    </w:p>
+    <w:p>
+      <w:pPr>
+        <w:spacing w:after="0"/>
         <w:jc w:val="center"/>
         <w:rPr>
+          <w:b/>
+          <w:sz w:val="44"/>
+        </w:rPr>
+      </w:pPr>
+    </w:p>
+    <w:p>
+      <w:pPr>
+        <w:spacing w:after="0"/>
+        <w:jc w:val="center"/>
+        <w:rPr>
           <w:sz w:val="28"/>
         </w:rPr>
       </w:pPr>
@@ -40,6 +61,7 @@
     </w:p>
     <w:p>
       <w:pPr>
+        <w:spacing w:after="0"/>
         <w:jc w:val="center"/>
         <w:rPr>
           <w:sz w:val="28"/>
@@ -54,6 +76,7 @@
     </w:p>
     <w:p>
       <w:pPr>
+        <w:spacing w:after="0"/>
         <w:rPr>
           <w:sz w:val="28"/>
         </w:rPr>
@@ -61,29 +84,776 @@
     </w:p>
     <w:p>
       <w:pPr>
+        <w:spacing w:after="0"/>
+        <w:rPr>
+          <w:sz w:val="28"/>
+        </w:rPr>
+      </w:pPr>
+    </w:p>
+    <w:p>
+      <w:pPr>
+        <w:spacing w:after="0"/>
+        <w:jc w:val="center"/>
+        <w:rPr>
+          <w:b/>
+          <w:sz w:val="32"/>
+          <w:u w:val="single"/>
+        </w:rPr>
+      </w:pPr>
+      <w:r>
+        <w:rPr>
+          <w:b/>
+          <w:sz w:val="32"/>
+          <w:u w:val="single"/>
+        </w:rPr>
+        <w:t xml:space="preserve">„Heart Rate 2 </w:t>
+      </w:r>
+      <w:proofErr w:type="spellStart"/>
+      <w:r>
+        <w:rPr>
+          <w:b/>
+          <w:sz w:val="32"/>
+          <w:u w:val="single"/>
+        </w:rPr>
+        <w:t>go</w:t>
+      </w:r>
+      <w:proofErr w:type="spellEnd"/>
+      <w:r>
+        <w:rPr>
+          <w:b/>
+          <w:sz w:val="32"/>
+          <w:u w:val="single"/>
+        </w:rPr>
+        <w:t>“</w:t>
+      </w:r>
+    </w:p>
+    <w:p>
+      <w:pPr>
+        <w:spacing w:after="0"/>
         <w:rPr>
           <w:b/>
           <w:sz w:val="28"/>
         </w:rPr>
       </w:pPr>
-      <w:r>
+    </w:p>
+    <w:p>
+      <w:pPr>
+        <w:pStyle w:val="Listenabsatz"/>
+        <w:numPr>
+          <w:ilvl w:val="0"/>
+          <w:numId w:val="9"/>
+        </w:numPr>
+        <w:spacing w:after="0"/>
         <w:rPr>
           <w:b/>
           <w:sz w:val="28"/>
         </w:rPr>
-        <w:t>&lt;Projektname&gt;</w:t>
-      </w:r>
-    </w:p>
-    <w:p>
-      <w:pPr>
+      </w:pPr>
+      <w:r>
         <w:rPr>
           <w:b/>
           <w:sz w:val="28"/>
         </w:rPr>
-      </w:pPr>
-    </w:p>
-    <w:p>
-      <w:pPr>
+        <w:t>Grundidee der Anwendung</w:t>
+      </w:r>
+    </w:p>
+    <w:p>
+      <w:pPr>
+        <w:spacing w:after="0"/>
+        <w:ind w:left="708"/>
+        <w:jc w:val="both"/>
+        <w:rPr>
+          <w:sz w:val="24"/>
+          <w:szCs w:val="24"/>
+        </w:rPr>
+      </w:pPr>
+      <w:r>
+        <w:rPr>
+          <w:sz w:val="24"/>
+          <w:szCs w:val="24"/>
+        </w:rPr>
+        <w:t xml:space="preserve">Die im Rahmen der </w:t>
+      </w:r>
+      <w:r>
+        <w:rPr>
+          <w:sz w:val="24"/>
+          <w:szCs w:val="24"/>
+        </w:rPr>
+        <w:t>Veranstaltung</w:t>
+      </w:r>
+      <w:r>
+        <w:rPr>
+          <w:sz w:val="24"/>
+          <w:szCs w:val="24"/>
+        </w:rPr>
+        <w:t xml:space="preserve"> „</w:t>
+      </w:r>
+      <w:proofErr w:type="spellStart"/>
+      <w:r>
+        <w:rPr>
+          <w:i/>
+          <w:sz w:val="24"/>
+          <w:szCs w:val="24"/>
+        </w:rPr>
+        <w:t>Frameworkbasierte</w:t>
+      </w:r>
+      <w:proofErr w:type="spellEnd"/>
+      <w:r>
+        <w:rPr>
+          <w:i/>
+          <w:sz w:val="24"/>
+          <w:szCs w:val="24"/>
+        </w:rPr>
+        <w:t xml:space="preserve"> GUI-Entwicklung</w:t>
+      </w:r>
+      <w:r>
+        <w:rPr>
+          <w:sz w:val="24"/>
+          <w:szCs w:val="24"/>
+        </w:rPr>
+        <w:t xml:space="preserve">“ konzipierte Anwendung </w:t>
+      </w:r>
+      <w:r>
+        <w:rPr>
+          <w:sz w:val="24"/>
+          <w:szCs w:val="24"/>
+        </w:rPr>
+        <w:t>„</w:t>
+      </w:r>
+      <w:r>
+        <w:rPr>
+          <w:i/>
+          <w:sz w:val="24"/>
+          <w:szCs w:val="24"/>
+        </w:rPr>
+        <w:t xml:space="preserve">Heart Rate 2 </w:t>
+      </w:r>
+      <w:proofErr w:type="spellStart"/>
+      <w:r>
+        <w:rPr>
+          <w:i/>
+          <w:sz w:val="24"/>
+          <w:szCs w:val="24"/>
+        </w:rPr>
+        <w:t>go</w:t>
+      </w:r>
+      <w:proofErr w:type="spellEnd"/>
+      <w:r>
+        <w:rPr>
+          <w:sz w:val="24"/>
+          <w:szCs w:val="24"/>
+        </w:rPr>
+        <w:t xml:space="preserve">“ </w:t>
+      </w:r>
+      <w:r>
+        <w:rPr>
+          <w:sz w:val="24"/>
+          <w:szCs w:val="24"/>
+        </w:rPr>
+        <w:t xml:space="preserve">besteht aus </w:t>
+      </w:r>
+      <w:r>
+        <w:rPr>
+          <w:sz w:val="24"/>
+          <w:szCs w:val="24"/>
+        </w:rPr>
+        <w:t>zwei</w:t>
+      </w:r>
+      <w:r>
+        <w:rPr>
+          <w:sz w:val="24"/>
+          <w:szCs w:val="24"/>
+        </w:rPr>
+        <w:t xml:space="preserve"> Komponenten:</w:t>
+      </w:r>
+      <w:r>
+        <w:rPr>
+          <w:sz w:val="24"/>
+          <w:szCs w:val="24"/>
+        </w:rPr>
+        <w:t xml:space="preserve"> </w:t>
+      </w:r>
+    </w:p>
+    <w:p>
+      <w:pPr>
+        <w:spacing w:after="0"/>
+        <w:ind w:left="708"/>
+        <w:jc w:val="both"/>
+        <w:rPr>
+          <w:sz w:val="24"/>
+          <w:szCs w:val="24"/>
+        </w:rPr>
+      </w:pPr>
+      <w:r>
+        <w:rPr>
+          <w:sz w:val="24"/>
+          <w:szCs w:val="24"/>
+        </w:rPr>
+        <w:t xml:space="preserve">Die erste Komponente ist eine </w:t>
+      </w:r>
+      <w:proofErr w:type="spellStart"/>
+      <w:r>
+        <w:rPr>
+          <w:sz w:val="24"/>
+          <w:szCs w:val="24"/>
+        </w:rPr>
+        <w:t>And</w:t>
+      </w:r>
+      <w:r>
+        <w:rPr>
+          <w:sz w:val="24"/>
+          <w:szCs w:val="24"/>
+        </w:rPr>
+        <w:t>roid</w:t>
+      </w:r>
+      <w:proofErr w:type="spellEnd"/>
+      <w:r>
+        <w:rPr>
+          <w:sz w:val="24"/>
+          <w:szCs w:val="24"/>
+        </w:rPr>
+        <w:t xml:space="preserve">-App, die auf einer </w:t>
+      </w:r>
+      <w:proofErr w:type="spellStart"/>
+      <w:r>
+        <w:rPr>
+          <w:sz w:val="24"/>
+          <w:szCs w:val="24"/>
+        </w:rPr>
+        <w:t>Android-</w:t>
+      </w:r>
+      <w:r>
+        <w:rPr>
+          <w:sz w:val="24"/>
+          <w:szCs w:val="24"/>
+        </w:rPr>
+        <w:t>Smartwatch</w:t>
+      </w:r>
+      <w:proofErr w:type="spellEnd"/>
+      <w:r>
+        <w:rPr>
+          <w:sz w:val="24"/>
+          <w:szCs w:val="24"/>
+        </w:rPr>
+        <w:t xml:space="preserve"> Anwendu</w:t>
+      </w:r>
+      <w:r>
+        <w:rPr>
+          <w:sz w:val="24"/>
+          <w:szCs w:val="24"/>
+        </w:rPr>
+        <w:t xml:space="preserve">ng findet. </w:t>
+      </w:r>
+    </w:p>
+    <w:p>
+      <w:pPr>
+        <w:spacing w:after="0"/>
+        <w:ind w:left="708"/>
+        <w:jc w:val="both"/>
+        <w:rPr>
+          <w:sz w:val="24"/>
+          <w:szCs w:val="24"/>
+        </w:rPr>
+      </w:pPr>
+      <w:r>
+        <w:rPr>
+          <w:sz w:val="24"/>
+          <w:szCs w:val="24"/>
+        </w:rPr>
+        <w:t xml:space="preserve">Ziel </w:t>
+      </w:r>
+      <w:r>
+        <w:rPr>
+          <w:sz w:val="24"/>
+          <w:szCs w:val="24"/>
+        </w:rPr>
+        <w:t>dieser</w:t>
+      </w:r>
+      <w:r>
+        <w:rPr>
+          <w:sz w:val="24"/>
+          <w:szCs w:val="24"/>
+        </w:rPr>
+        <w:t xml:space="preserve"> </w:t>
+      </w:r>
+      <w:proofErr w:type="spellStart"/>
+      <w:r>
+        <w:rPr>
+          <w:sz w:val="24"/>
+          <w:szCs w:val="24"/>
+        </w:rPr>
+        <w:t>Android</w:t>
+      </w:r>
+      <w:proofErr w:type="spellEnd"/>
+      <w:r>
+        <w:rPr>
+          <w:sz w:val="24"/>
+          <w:szCs w:val="24"/>
+        </w:rPr>
+        <w:t>-</w:t>
+      </w:r>
+      <w:r>
+        <w:rPr>
+          <w:sz w:val="24"/>
+          <w:szCs w:val="24"/>
+        </w:rPr>
+        <w:t xml:space="preserve">App ist das </w:t>
+      </w:r>
+      <w:r>
+        <w:rPr>
+          <w:sz w:val="24"/>
+          <w:szCs w:val="24"/>
+        </w:rPr>
+        <w:t>Aufzeichnen von Mess</w:t>
+      </w:r>
+      <w:r>
+        <w:rPr>
+          <w:sz w:val="24"/>
+          <w:szCs w:val="24"/>
+        </w:rPr>
+        <w:t xml:space="preserve">daten. Dies </w:t>
+      </w:r>
+      <w:r>
+        <w:rPr>
+          <w:sz w:val="24"/>
+          <w:szCs w:val="24"/>
+        </w:rPr>
+        <w:t>geschieht</w:t>
+      </w:r>
+      <w:r>
+        <w:rPr>
+          <w:sz w:val="24"/>
+          <w:szCs w:val="24"/>
+        </w:rPr>
+        <w:t xml:space="preserve"> über verschiedene  Sensoren</w:t>
+      </w:r>
+      <w:r>
+        <w:rPr>
+          <w:sz w:val="24"/>
+          <w:szCs w:val="24"/>
+        </w:rPr>
+        <w:t>, die</w:t>
+      </w:r>
+      <w:r>
+        <w:rPr>
+          <w:sz w:val="24"/>
+          <w:szCs w:val="24"/>
+        </w:rPr>
+        <w:t xml:space="preserve"> </w:t>
+      </w:r>
+      <w:r>
+        <w:rPr>
+          <w:sz w:val="24"/>
+          <w:szCs w:val="24"/>
+        </w:rPr>
+        <w:t>in</w:t>
+      </w:r>
+      <w:r>
+        <w:rPr>
+          <w:sz w:val="24"/>
+          <w:szCs w:val="24"/>
+        </w:rPr>
+        <w:t xml:space="preserve"> der </w:t>
+      </w:r>
+      <w:proofErr w:type="spellStart"/>
+      <w:r>
+        <w:rPr>
+          <w:sz w:val="24"/>
+          <w:szCs w:val="24"/>
+        </w:rPr>
+        <w:t>Smar</w:t>
+      </w:r>
+      <w:r>
+        <w:rPr>
+          <w:sz w:val="24"/>
+          <w:szCs w:val="24"/>
+        </w:rPr>
+        <w:t>t</w:t>
+      </w:r>
+      <w:r>
+        <w:rPr>
+          <w:sz w:val="24"/>
+          <w:szCs w:val="24"/>
+        </w:rPr>
+        <w:t>watch</w:t>
+      </w:r>
+      <w:proofErr w:type="spellEnd"/>
+      <w:r>
+        <w:rPr>
+          <w:sz w:val="24"/>
+          <w:szCs w:val="24"/>
+        </w:rPr>
+        <w:t xml:space="preserve"> </w:t>
+      </w:r>
+      <w:r>
+        <w:rPr>
+          <w:sz w:val="24"/>
+          <w:szCs w:val="24"/>
+        </w:rPr>
+        <w:t>vorhanden</w:t>
+      </w:r>
+      <w:r>
+        <w:rPr>
+          <w:sz w:val="24"/>
+          <w:szCs w:val="24"/>
+        </w:rPr>
+        <w:t xml:space="preserve"> sind</w:t>
+      </w:r>
+      <w:r>
+        <w:rPr>
+          <w:sz w:val="24"/>
+          <w:szCs w:val="24"/>
+        </w:rPr>
+        <w:t xml:space="preserve">. Dadurch besteht die Möglichkeit, Informationen bezüglich der </w:t>
+      </w:r>
+      <w:r>
+        <w:rPr>
+          <w:sz w:val="24"/>
+          <w:szCs w:val="24"/>
+        </w:rPr>
+        <w:t>Herzfrequenz</w:t>
+      </w:r>
+      <w:r>
+        <w:rPr>
+          <w:sz w:val="24"/>
+          <w:szCs w:val="24"/>
+        </w:rPr>
+        <w:t xml:space="preserve"> </w:t>
+      </w:r>
+      <w:r>
+        <w:rPr>
+          <w:sz w:val="24"/>
+          <w:szCs w:val="24"/>
+        </w:rPr>
+        <w:t>und</w:t>
+      </w:r>
+      <w:r>
+        <w:rPr>
+          <w:sz w:val="24"/>
+          <w:szCs w:val="24"/>
+        </w:rPr>
+        <w:t xml:space="preserve"> der Schrittlänge zu ermitteln. </w:t>
+      </w:r>
+      <w:r>
+        <w:rPr>
+          <w:sz w:val="24"/>
+          <w:szCs w:val="24"/>
+        </w:rPr>
+        <w:t>Diese Informationen werden in der PC-Anwendung ausgewertet und visuell dargestellt.</w:t>
+      </w:r>
+    </w:p>
+    <w:p>
+      <w:pPr>
+        <w:spacing w:after="0"/>
+        <w:ind w:left="708"/>
+        <w:jc w:val="both"/>
+        <w:rPr>
+          <w:sz w:val="24"/>
+          <w:szCs w:val="24"/>
+        </w:rPr>
+      </w:pPr>
+      <w:r>
+        <w:rPr>
+          <w:sz w:val="24"/>
+          <w:szCs w:val="24"/>
+        </w:rPr>
+        <w:t xml:space="preserve">Die </w:t>
+      </w:r>
+      <w:r>
+        <w:rPr>
+          <w:sz w:val="24"/>
+          <w:szCs w:val="24"/>
+        </w:rPr>
+        <w:t>Datenübertragung</w:t>
+      </w:r>
+      <w:r>
+        <w:rPr>
+          <w:sz w:val="24"/>
+          <w:szCs w:val="24"/>
+        </w:rPr>
+        <w:t xml:space="preserve"> von der </w:t>
+      </w:r>
+      <w:proofErr w:type="spellStart"/>
+      <w:r>
+        <w:rPr>
+          <w:sz w:val="24"/>
+          <w:szCs w:val="24"/>
+        </w:rPr>
+        <w:t>Smartwa</w:t>
+      </w:r>
+      <w:r>
+        <w:rPr>
+          <w:sz w:val="24"/>
+          <w:szCs w:val="24"/>
+        </w:rPr>
+        <w:t>t</w:t>
+      </w:r>
+      <w:r>
+        <w:rPr>
+          <w:sz w:val="24"/>
+          <w:szCs w:val="24"/>
+        </w:rPr>
+        <w:t>ch</w:t>
+      </w:r>
+      <w:proofErr w:type="spellEnd"/>
+      <w:r>
+        <w:rPr>
+          <w:sz w:val="24"/>
+          <w:szCs w:val="24"/>
+        </w:rPr>
+        <w:t xml:space="preserve"> zum </w:t>
+      </w:r>
+      <w:r>
+        <w:rPr>
+          <w:sz w:val="24"/>
+          <w:szCs w:val="24"/>
+        </w:rPr>
+        <w:t>Auswertungsp</w:t>
+      </w:r>
+      <w:r>
+        <w:rPr>
+          <w:sz w:val="24"/>
+          <w:szCs w:val="24"/>
+        </w:rPr>
+        <w:t>rogramm wird mittels eines g</w:t>
+      </w:r>
+      <w:r>
+        <w:rPr>
+          <w:sz w:val="24"/>
+          <w:szCs w:val="24"/>
+        </w:rPr>
+        <w:t>ängigen Kommunikationsprotokoll</w:t>
+      </w:r>
+      <w:r>
+        <w:rPr>
+          <w:sz w:val="24"/>
+          <w:szCs w:val="24"/>
+        </w:rPr>
+        <w:t>s realisiert</w:t>
+      </w:r>
+      <w:r>
+        <w:rPr>
+          <w:sz w:val="24"/>
+          <w:szCs w:val="24"/>
+        </w:rPr>
+        <w:t xml:space="preserve">. </w:t>
+      </w:r>
+    </w:p>
+    <w:p>
+      <w:pPr>
+        <w:spacing w:after="0"/>
+        <w:ind w:left="708"/>
+        <w:jc w:val="both"/>
+        <w:rPr>
+          <w:sz w:val="24"/>
+          <w:szCs w:val="24"/>
+        </w:rPr>
+      </w:pPr>
+      <w:r>
+        <w:rPr>
+          <w:sz w:val="24"/>
+          <w:szCs w:val="24"/>
+        </w:rPr>
+        <w:t>Ziel d</w:t>
+      </w:r>
+      <w:r>
+        <w:rPr>
+          <w:sz w:val="24"/>
+          <w:szCs w:val="24"/>
+        </w:rPr>
+        <w:t>er</w:t>
+      </w:r>
+      <w:r>
+        <w:rPr>
+          <w:sz w:val="24"/>
+          <w:szCs w:val="24"/>
+        </w:rPr>
+        <w:t xml:space="preserve"> Anwendung ist es, dem </w:t>
+      </w:r>
+      <w:r>
+        <w:rPr>
+          <w:sz w:val="24"/>
+          <w:szCs w:val="24"/>
+        </w:rPr>
+        <w:t>Anwender</w:t>
+      </w:r>
+      <w:r>
+        <w:rPr>
+          <w:sz w:val="24"/>
+          <w:szCs w:val="24"/>
+        </w:rPr>
+        <w:t xml:space="preserve"> eine graphische Übersicht über</w:t>
+      </w:r>
+      <w:r>
+        <w:rPr>
+          <w:sz w:val="24"/>
+          <w:szCs w:val="24"/>
+        </w:rPr>
+        <w:t>,</w:t>
+      </w:r>
+      <w:r>
+        <w:rPr>
+          <w:sz w:val="24"/>
+          <w:szCs w:val="24"/>
+        </w:rPr>
+        <w:t xml:space="preserve"> die zuvor gesammelten Informationen</w:t>
+      </w:r>
+      <w:r>
+        <w:rPr>
+          <w:sz w:val="24"/>
+          <w:szCs w:val="24"/>
+        </w:rPr>
+        <w:t>,</w:t>
+      </w:r>
+      <w:r>
+        <w:rPr>
+          <w:sz w:val="24"/>
+          <w:szCs w:val="24"/>
+        </w:rPr>
+        <w:t xml:space="preserve"> zu verschaffen. Dadurch kann</w:t>
+      </w:r>
+      <w:r>
+        <w:rPr>
+          <w:sz w:val="24"/>
+          <w:szCs w:val="24"/>
+        </w:rPr>
+        <w:t xml:space="preserve"> der Benutzer </w:t>
+      </w:r>
+      <w:r>
+        <w:rPr>
+          <w:sz w:val="24"/>
+          <w:szCs w:val="24"/>
+        </w:rPr>
+        <w:t>beispielsweise kritische B</w:t>
+      </w:r>
+      <w:r>
+        <w:rPr>
+          <w:sz w:val="24"/>
+          <w:szCs w:val="24"/>
+        </w:rPr>
+        <w:t xml:space="preserve">ereiche während </w:t>
+      </w:r>
+      <w:r>
+        <w:rPr>
+          <w:sz w:val="24"/>
+          <w:szCs w:val="24"/>
+        </w:rPr>
+        <w:t>des Sporttr</w:t>
+      </w:r>
+      <w:r>
+        <w:rPr>
+          <w:sz w:val="24"/>
+          <w:szCs w:val="24"/>
+        </w:rPr>
+        <w:t xml:space="preserve">ainings analysieren. </w:t>
+      </w:r>
+    </w:p>
+    <w:p>
+      <w:pPr>
+        <w:spacing w:after="0"/>
+        <w:ind w:left="708"/>
+        <w:jc w:val="both"/>
+        <w:rPr>
+          <w:sz w:val="24"/>
+          <w:szCs w:val="24"/>
+        </w:rPr>
+      </w:pPr>
+      <w:r>
+        <w:rPr>
+          <w:sz w:val="24"/>
+          <w:szCs w:val="24"/>
+        </w:rPr>
+        <w:t xml:space="preserve">Im </w:t>
+      </w:r>
+      <w:r>
+        <w:rPr>
+          <w:sz w:val="24"/>
+          <w:szCs w:val="24"/>
+        </w:rPr>
+        <w:t>weiteren</w:t>
+      </w:r>
+      <w:r>
+        <w:rPr>
+          <w:sz w:val="24"/>
+          <w:szCs w:val="24"/>
+        </w:rPr>
+        <w:t xml:space="preserve"> Verlauf besteht die Möglichkeit,</w:t>
+      </w:r>
+      <w:r>
+        <w:rPr>
+          <w:sz w:val="24"/>
+          <w:szCs w:val="24"/>
+        </w:rPr>
+        <w:t xml:space="preserve"> dass</w:t>
+      </w:r>
+      <w:r>
+        <w:rPr>
+          <w:sz w:val="24"/>
+          <w:szCs w:val="24"/>
+        </w:rPr>
+        <w:t xml:space="preserve"> die Anwendung </w:t>
+      </w:r>
+      <w:r>
+        <w:rPr>
+          <w:sz w:val="24"/>
+          <w:szCs w:val="24"/>
+        </w:rPr>
+        <w:t xml:space="preserve">publiziert </w:t>
+      </w:r>
+      <w:r>
+        <w:rPr>
+          <w:sz w:val="24"/>
+          <w:szCs w:val="24"/>
+        </w:rPr>
+        <w:t xml:space="preserve">und </w:t>
+      </w:r>
+      <w:r>
+        <w:rPr>
+          <w:sz w:val="24"/>
+          <w:szCs w:val="24"/>
+        </w:rPr>
+        <w:t xml:space="preserve">somit </w:t>
+      </w:r>
+      <w:r>
+        <w:rPr>
+          <w:sz w:val="24"/>
+          <w:szCs w:val="24"/>
+        </w:rPr>
+        <w:t xml:space="preserve">anderen Anwendern frei zugänglich </w:t>
+      </w:r>
+      <w:r>
+        <w:rPr>
+          <w:sz w:val="24"/>
+          <w:szCs w:val="24"/>
+        </w:rPr>
+        <w:t>gemacht wird</w:t>
+      </w:r>
+      <w:r>
+        <w:rPr>
+          <w:sz w:val="24"/>
+          <w:szCs w:val="24"/>
+        </w:rPr>
+        <w:t>.</w:t>
+      </w:r>
+    </w:p>
+    <w:p>
+      <w:pPr>
+        <w:spacing w:after="0"/>
+        <w:jc w:val="both"/>
+        <w:rPr>
+          <w:sz w:val="24"/>
+          <w:szCs w:val="24"/>
+        </w:rPr>
+      </w:pPr>
+    </w:p>
+    <w:p>
+      <w:pPr>
+        <w:pStyle w:val="Listenabsatz"/>
+        <w:numPr>
+          <w:ilvl w:val="0"/>
+          <w:numId w:val="9"/>
+        </w:numPr>
+        <w:spacing w:after="0"/>
         <w:rPr>
           <w:b/>
           <w:sz w:val="28"/>
@@ -94,468 +864,221 @@
           <w:b/>
           <w:sz w:val="28"/>
         </w:rPr>
-        <w:t>Grundidee der Anwendung</w:t>
-      </w:r>
-    </w:p>
-    <w:p>
-      <w:pPr>
-        <w:jc w:val="both"/>
-        <w:rPr>
-          <w:sz w:val="24"/>
-          <w:szCs w:val="24"/>
-        </w:rPr>
-      </w:pPr>
-      <w:r>
-        <w:rPr>
-          <w:sz w:val="24"/>
-          <w:szCs w:val="24"/>
-        </w:rPr>
-        <w:t xml:space="preserve">Die im Rahmen der </w:t>
-      </w:r>
-      <w:r>
-        <w:rPr>
-          <w:sz w:val="24"/>
-          <w:szCs w:val="24"/>
-        </w:rPr>
-        <w:t>Veranstaltung</w:t>
-      </w:r>
-      <w:r>
-        <w:rPr>
-          <w:sz w:val="24"/>
-          <w:szCs w:val="24"/>
-        </w:rPr>
-        <w:t xml:space="preserve"> „Frameworkbasierte GUI-Entwicklung“ konzipierte Anwendung besteht aus 2 Komponenten. Die erste Komponente ist eine And</w:t>
-      </w:r>
-      <w:r>
-        <w:rPr>
-          <w:sz w:val="24"/>
-          <w:szCs w:val="24"/>
-        </w:rPr>
-        <w:t>roid-App, die auf einer Android-</w:t>
-      </w:r>
-      <w:r>
-        <w:rPr>
-          <w:sz w:val="24"/>
-          <w:szCs w:val="24"/>
-        </w:rPr>
-        <w:t>Smartwatch Anwendu</w:t>
-      </w:r>
-      <w:r>
-        <w:rPr>
-          <w:sz w:val="24"/>
-          <w:szCs w:val="24"/>
-        </w:rPr>
-        <w:t xml:space="preserve">ng findet. </w:t>
-      </w:r>
-      <w:r>
-        <w:rPr>
-          <w:sz w:val="24"/>
-          <w:szCs w:val="24"/>
-        </w:rPr>
-        <w:t xml:space="preserve">Ziel </w:t>
-      </w:r>
-      <w:r>
-        <w:rPr>
-          <w:sz w:val="24"/>
-          <w:szCs w:val="24"/>
-        </w:rPr>
-        <w:t>dieser</w:t>
-      </w:r>
-      <w:r>
-        <w:rPr>
-          <w:sz w:val="24"/>
-          <w:szCs w:val="24"/>
-        </w:rPr>
-        <w:t xml:space="preserve"> Android-</w:t>
-      </w:r>
-      <w:r>
-        <w:rPr>
-          <w:sz w:val="24"/>
-          <w:szCs w:val="24"/>
-        </w:rPr>
-        <w:t xml:space="preserve">App ist das </w:t>
-      </w:r>
-      <w:r>
-        <w:rPr>
-          <w:sz w:val="24"/>
-          <w:szCs w:val="24"/>
-        </w:rPr>
-        <w:t>Aufzeichnen von Mess</w:t>
-      </w:r>
-      <w:r>
-        <w:rPr>
-          <w:sz w:val="24"/>
-          <w:szCs w:val="24"/>
-        </w:rPr>
-        <w:t xml:space="preserve">daten. Dies </w:t>
-      </w:r>
-      <w:r>
-        <w:rPr>
-          <w:sz w:val="24"/>
-          <w:szCs w:val="24"/>
-        </w:rPr>
-        <w:t>geschieht</w:t>
-      </w:r>
-      <w:r>
-        <w:rPr>
-          <w:sz w:val="24"/>
-          <w:szCs w:val="24"/>
-        </w:rPr>
-        <w:t xml:space="preserve"> über verschiedene  Sensoren</w:t>
-      </w:r>
-      <w:r>
-        <w:rPr>
-          <w:sz w:val="24"/>
-          <w:szCs w:val="24"/>
-        </w:rPr>
-        <w:t>, die</w:t>
-      </w:r>
-      <w:r>
-        <w:rPr>
-          <w:sz w:val="24"/>
-          <w:szCs w:val="24"/>
-        </w:rPr>
-        <w:t xml:space="preserve"> an der Smar</w:t>
-      </w:r>
-      <w:r>
-        <w:rPr>
-          <w:sz w:val="24"/>
-          <w:szCs w:val="24"/>
-        </w:rPr>
-        <w:t>t</w:t>
-      </w:r>
-      <w:r>
-        <w:rPr>
-          <w:sz w:val="24"/>
-          <w:szCs w:val="24"/>
-        </w:rPr>
-        <w:t>watch</w:t>
-      </w:r>
-      <w:r>
-        <w:rPr>
-          <w:sz w:val="24"/>
-          <w:szCs w:val="24"/>
-        </w:rPr>
-        <w:t xml:space="preserve"> befestigt sind</w:t>
-      </w:r>
-      <w:r>
-        <w:rPr>
-          <w:sz w:val="24"/>
-          <w:szCs w:val="24"/>
-        </w:rPr>
-        <w:t xml:space="preserve">. Dadurch besteht die Möglichkeit, Informationen bezüglich der </w:t>
-      </w:r>
-      <w:r>
-        <w:rPr>
-          <w:sz w:val="24"/>
-          <w:szCs w:val="24"/>
-        </w:rPr>
-        <w:t>Herzfrequenz</w:t>
-      </w:r>
-      <w:r>
-        <w:rPr>
-          <w:sz w:val="24"/>
-          <w:szCs w:val="24"/>
-        </w:rPr>
-        <w:t xml:space="preserve"> oder der Schrittlänge zu ermitteln. Diese Informationen können dann unter zur Hilfenahme der 2ten Komponente auf einem Desktop-PC oder einem Tablet ausgewertet und anschließend visuell </w:t>
-      </w:r>
-      <w:r>
-        <w:rPr>
-          <w:sz w:val="24"/>
-          <w:szCs w:val="24"/>
-        </w:rPr>
-        <w:t>dargestellt</w:t>
-      </w:r>
-      <w:r>
-        <w:rPr>
-          <w:sz w:val="24"/>
-          <w:szCs w:val="24"/>
-        </w:rPr>
-        <w:t xml:space="preserve"> werden. Die </w:t>
-      </w:r>
-      <w:r>
-        <w:rPr>
-          <w:sz w:val="24"/>
-          <w:szCs w:val="24"/>
-        </w:rPr>
-        <w:t>Datenübertragung</w:t>
-      </w:r>
-      <w:r>
-        <w:rPr>
-          <w:sz w:val="24"/>
-          <w:szCs w:val="24"/>
-        </w:rPr>
-        <w:t xml:space="preserve"> von der Smartwa</w:t>
-      </w:r>
-      <w:r>
-        <w:rPr>
-          <w:sz w:val="24"/>
-          <w:szCs w:val="24"/>
-        </w:rPr>
-        <w:t>t</w:t>
-      </w:r>
-      <w:r>
-        <w:rPr>
-          <w:sz w:val="24"/>
-          <w:szCs w:val="24"/>
-        </w:rPr>
-        <w:t xml:space="preserve">ch zum </w:t>
-      </w:r>
-      <w:r>
-        <w:rPr>
-          <w:sz w:val="24"/>
-          <w:szCs w:val="24"/>
-        </w:rPr>
-        <w:t>Auswertungsp</w:t>
-      </w:r>
-      <w:r>
-        <w:rPr>
-          <w:sz w:val="24"/>
-          <w:szCs w:val="24"/>
-        </w:rPr>
-        <w:t>rogramm wird mittels eines g</w:t>
-      </w:r>
-      <w:r>
-        <w:rPr>
-          <w:sz w:val="24"/>
-          <w:szCs w:val="24"/>
-        </w:rPr>
-        <w:t>ängigen Kommunikationsprotokoll</w:t>
-      </w:r>
-      <w:r>
-        <w:rPr>
-          <w:sz w:val="24"/>
-          <w:szCs w:val="24"/>
-        </w:rPr>
-        <w:t xml:space="preserve">s realisiert. </w:t>
-      </w:r>
-      <w:r>
-        <w:rPr>
-          <w:sz w:val="24"/>
-          <w:szCs w:val="24"/>
-        </w:rPr>
-        <w:t>Diesbezüglich</w:t>
-      </w:r>
-      <w:r>
-        <w:rPr>
-          <w:sz w:val="24"/>
-          <w:szCs w:val="24"/>
+        <w:t>Features der Anwendung</w:t>
+      </w:r>
+    </w:p>
+    <w:p>
+      <w:pPr>
+        <w:spacing w:after="0"/>
+        <w:ind w:firstLine="708"/>
+        <w:rPr>
+          <w:b/>
+          <w:sz w:val="24"/>
+        </w:rPr>
+      </w:pPr>
+      <w:r>
+        <w:rPr>
+          <w:b/>
+          <w:sz w:val="24"/>
+        </w:rPr>
+        <w:t xml:space="preserve">2.a. </w:t>
+      </w:r>
+      <w:r>
+        <w:rPr>
+          <w:b/>
+          <w:sz w:val="24"/>
+        </w:rPr>
+        <w:t>Grundfunktionalität</w:t>
+      </w:r>
+    </w:p>
+    <w:p>
+      <w:pPr>
+        <w:pStyle w:val="Listenabsatz"/>
+        <w:numPr>
+          <w:ilvl w:val="0"/>
+          <w:numId w:val="7"/>
+        </w:numPr>
+        <w:spacing w:after="0"/>
+        <w:rPr>
+          <w:b/>
+          <w:sz w:val="24"/>
+        </w:rPr>
+      </w:pPr>
+      <w:r>
+        <w:rPr>
+          <w:sz w:val="24"/>
+        </w:rPr>
+        <w:t xml:space="preserve">Datenerfassung per </w:t>
+      </w:r>
+      <w:proofErr w:type="spellStart"/>
+      <w:r>
+        <w:rPr>
+          <w:sz w:val="24"/>
+        </w:rPr>
+        <w:t>Smartwatch</w:t>
+      </w:r>
+      <w:proofErr w:type="spellEnd"/>
+      <w:r>
+        <w:rPr>
+          <w:sz w:val="24"/>
         </w:rPr>
         <w:t xml:space="preserve"> </w:t>
       </w:r>
-      <w:r>
-        <w:rPr>
-          <w:sz w:val="24"/>
-          <w:szCs w:val="24"/>
-        </w:rPr>
-        <w:t>kann</w:t>
-      </w:r>
-      <w:r>
-        <w:rPr>
-          <w:sz w:val="24"/>
-          <w:szCs w:val="24"/>
-        </w:rPr>
-        <w:t xml:space="preserve"> entweder Bluetooth oder WLAN  </w:t>
-      </w:r>
-      <w:r>
-        <w:rPr>
-          <w:sz w:val="24"/>
-          <w:szCs w:val="24"/>
-        </w:rPr>
-        <w:t>eingesetzt</w:t>
+    </w:p>
+    <w:p>
+      <w:pPr>
+        <w:pStyle w:val="Listenabsatz"/>
+        <w:numPr>
+          <w:ilvl w:val="0"/>
+          <w:numId w:val="7"/>
+        </w:numPr>
+        <w:spacing w:after="0"/>
+        <w:rPr>
+          <w:b/>
+          <w:sz w:val="24"/>
+        </w:rPr>
+      </w:pPr>
+      <w:r>
+        <w:rPr>
+          <w:sz w:val="24"/>
+        </w:rPr>
+        <w:t xml:space="preserve">Abfrage, vor einer Messung, nach Aktivitätszustand </w:t>
+      </w:r>
+    </w:p>
+    <w:p>
+      <w:pPr>
+        <w:pStyle w:val="Listenabsatz"/>
+        <w:numPr>
+          <w:ilvl w:val="0"/>
+          <w:numId w:val="7"/>
+        </w:numPr>
+        <w:spacing w:after="0"/>
+        <w:rPr>
+          <w:b/>
+          <w:sz w:val="24"/>
+        </w:rPr>
+      </w:pPr>
+      <w:r>
+        <w:rPr>
+          <w:sz w:val="24"/>
+        </w:rPr>
+        <w:t>Echtzeit Anzeige des Pulswertes</w:t>
+      </w:r>
+      <w:r>
+        <w:rPr>
+          <w:sz w:val="24"/>
+        </w:rPr>
+        <w:t xml:space="preserve"> und</w:t>
+      </w:r>
+      <w:r>
+        <w:rPr>
+          <w:sz w:val="24"/>
+        </w:rPr>
+        <w:t xml:space="preserve"> </w:t>
+      </w:r>
+      <w:r>
+        <w:rPr>
+          <w:sz w:val="24"/>
+        </w:rPr>
+        <w:t>gg</w:t>
       </w:r>
       <w:bookmarkStart w:id="0" w:name="_GoBack"/>
       <w:bookmarkEnd w:id="0"/>
       <w:r>
         <w:rPr>
           <w:sz w:val="24"/>
-          <w:szCs w:val="24"/>
-        </w:rPr>
-        <w:t xml:space="preserve"> werden</w:t>
-      </w:r>
-      <w:r>
-        <w:rPr>
-          <w:sz w:val="24"/>
-          <w:szCs w:val="24"/>
-        </w:rPr>
-        <w:t>. Ziel d</w:t>
-      </w:r>
-      <w:r>
-        <w:rPr>
-          <w:sz w:val="24"/>
-          <w:szCs w:val="24"/>
-        </w:rPr>
-        <w:t>er</w:t>
-      </w:r>
-      <w:r>
-        <w:rPr>
-          <w:sz w:val="24"/>
-          <w:szCs w:val="24"/>
-        </w:rPr>
-        <w:t xml:space="preserve"> Anwendung ist es, dem </w:t>
-      </w:r>
-      <w:r>
-        <w:rPr>
-          <w:sz w:val="24"/>
-          <w:szCs w:val="24"/>
-        </w:rPr>
-        <w:t>Anwender</w:t>
-      </w:r>
-      <w:r>
-        <w:rPr>
-          <w:sz w:val="24"/>
-          <w:szCs w:val="24"/>
-        </w:rPr>
-        <w:t xml:space="preserve"> eine graphische Übersicht über die zuvor gesammelten Informationen</w:t>
-      </w:r>
-      <w:r>
-        <w:rPr>
-          <w:sz w:val="24"/>
-          <w:szCs w:val="24"/>
-        </w:rPr>
-        <w:t xml:space="preserve"> zu verschaffen. Dadurch kann</w:t>
-      </w:r>
-      <w:r>
-        <w:rPr>
-          <w:sz w:val="24"/>
-          <w:szCs w:val="24"/>
-        </w:rPr>
-        <w:t xml:space="preserve"> der Benutzer </w:t>
-      </w:r>
-      <w:r>
-        <w:rPr>
-          <w:sz w:val="24"/>
-          <w:szCs w:val="24"/>
-        </w:rPr>
-        <w:t>beispielsweise kritische B</w:t>
-      </w:r>
-      <w:r>
-        <w:rPr>
-          <w:sz w:val="24"/>
-          <w:szCs w:val="24"/>
-        </w:rPr>
-        <w:t xml:space="preserve">ereiche während </w:t>
-      </w:r>
-      <w:r>
-        <w:rPr>
-          <w:sz w:val="24"/>
-          <w:szCs w:val="24"/>
-        </w:rPr>
-        <w:t>des Lauftrainings analysieren</w:t>
-      </w:r>
-      <w:r>
-        <w:rPr>
-          <w:sz w:val="24"/>
-          <w:szCs w:val="24"/>
-        </w:rPr>
-        <w:t xml:space="preserve"> </w:t>
-      </w:r>
-      <w:r>
-        <w:rPr>
-          <w:sz w:val="24"/>
-          <w:szCs w:val="24"/>
-        </w:rPr>
-        <w:t xml:space="preserve">oder seinen Kalorienverbrauch sich anzeigen lassen. Im </w:t>
-      </w:r>
-      <w:r>
-        <w:rPr>
-          <w:sz w:val="24"/>
-          <w:szCs w:val="24"/>
-        </w:rPr>
-        <w:t>weiteren</w:t>
-      </w:r>
-      <w:r>
-        <w:rPr>
-          <w:sz w:val="24"/>
-          <w:szCs w:val="24"/>
-        </w:rPr>
-        <w:t xml:space="preserve"> Verlauf besteht die Möglichkeit,</w:t>
-      </w:r>
-      <w:r>
-        <w:rPr>
-          <w:sz w:val="24"/>
-          <w:szCs w:val="24"/>
-        </w:rPr>
-        <w:t xml:space="preserve"> dass</w:t>
-      </w:r>
-      <w:r>
-        <w:rPr>
-          <w:sz w:val="24"/>
-          <w:szCs w:val="24"/>
-        </w:rPr>
-        <w:t xml:space="preserve"> die Anwendung </w:t>
-      </w:r>
-      <w:r>
-        <w:rPr>
-          <w:sz w:val="24"/>
-          <w:szCs w:val="24"/>
-        </w:rPr>
-        <w:t xml:space="preserve">publiziert </w:t>
-      </w:r>
-      <w:r>
-        <w:rPr>
-          <w:sz w:val="24"/>
-          <w:szCs w:val="24"/>
-        </w:rPr>
-        <w:t xml:space="preserve">und </w:t>
-      </w:r>
-      <w:r>
-        <w:rPr>
-          <w:sz w:val="24"/>
-          <w:szCs w:val="24"/>
-        </w:rPr>
-        <w:t xml:space="preserve">somit </w:t>
-      </w:r>
-      <w:r>
-        <w:rPr>
-          <w:sz w:val="24"/>
-          <w:szCs w:val="24"/>
-        </w:rPr>
-        <w:t xml:space="preserve">anderen Anwendern frei zugänglich </w:t>
-      </w:r>
-      <w:r>
-        <w:rPr>
-          <w:sz w:val="24"/>
-          <w:szCs w:val="24"/>
-        </w:rPr>
-        <w:t>gemacht wird</w:t>
-      </w:r>
-      <w:r>
-        <w:rPr>
-          <w:sz w:val="24"/>
-          <w:szCs w:val="24"/>
-        </w:rPr>
-        <w:t>.</w:t>
-      </w:r>
-    </w:p>
-    <w:p>
-      <w:pPr>
+        </w:rPr>
+        <w:t xml:space="preserve">f. </w:t>
+      </w:r>
+      <w:r>
+        <w:rPr>
+          <w:sz w:val="24"/>
+        </w:rPr>
+        <w:t xml:space="preserve">der </w:t>
+      </w:r>
+      <w:r>
+        <w:rPr>
+          <w:sz w:val="24"/>
+        </w:rPr>
+        <w:t xml:space="preserve">zurückgelegten </w:t>
+      </w:r>
+      <w:r>
+        <w:rPr>
+          <w:sz w:val="24"/>
+        </w:rPr>
+        <w:t>Entfernung</w:t>
+      </w:r>
+      <w:r>
+        <w:rPr>
+          <w:sz w:val="24"/>
+        </w:rPr>
+        <w:t xml:space="preserve"> auf der </w:t>
+      </w:r>
+      <w:proofErr w:type="spellStart"/>
+      <w:r>
+        <w:rPr>
+          <w:sz w:val="24"/>
+        </w:rPr>
+        <w:t>Smartwatch</w:t>
+      </w:r>
+      <w:proofErr w:type="spellEnd"/>
+    </w:p>
+    <w:p>
+      <w:pPr>
+        <w:pStyle w:val="Listenabsatz"/>
+        <w:numPr>
+          <w:ilvl w:val="0"/>
+          <w:numId w:val="7"/>
+        </w:numPr>
+        <w:spacing w:after="0"/>
         <w:rPr>
           <w:b/>
-          <w:sz w:val="28"/>
-        </w:rPr>
-      </w:pPr>
-      <w:r>
+          <w:sz w:val="24"/>
+        </w:rPr>
+      </w:pPr>
+      <w:r>
+        <w:rPr>
+          <w:sz w:val="24"/>
+        </w:rPr>
+        <w:t>Datenübertragung an PC-Anwendung</w:t>
+      </w:r>
+      <w:r>
+        <w:rPr>
+          <w:sz w:val="24"/>
+        </w:rPr>
+        <w:t xml:space="preserve"> per Bluetooth</w:t>
+      </w:r>
+      <w:r>
+        <w:rPr>
+          <w:sz w:val="24"/>
+        </w:rPr>
+        <w:t>-V</w:t>
+      </w:r>
+      <w:r>
+        <w:rPr>
+          <w:sz w:val="24"/>
+        </w:rPr>
+        <w:t>erbindung</w:t>
+      </w:r>
+    </w:p>
+    <w:p>
+      <w:pPr>
+        <w:pStyle w:val="Listenabsatz"/>
+        <w:numPr>
+          <w:ilvl w:val="0"/>
+          <w:numId w:val="7"/>
+        </w:numPr>
+        <w:spacing w:after="0"/>
         <w:rPr>
           <w:b/>
-          <w:sz w:val="28"/>
-        </w:rPr>
-        <w:t>Features der Anwendung</w:t>
-      </w:r>
-    </w:p>
-    <w:p>
-      <w:pPr>
-        <w:rPr>
-          <w:b/>
-          <w:sz w:val="24"/>
-        </w:rPr>
-      </w:pPr>
-      <w:r>
-        <w:rPr>
-          <w:b/>
-          <w:sz w:val="24"/>
-        </w:rPr>
-        <w:t>Grundfunktionalität</w:t>
+          <w:sz w:val="24"/>
+        </w:rPr>
+      </w:pPr>
+      <w:r>
+        <w:rPr>
+          <w:sz w:val="24"/>
+        </w:rPr>
+        <w:t>Dauerhafte Speicherung der Daten auf dem PC</w:t>
       </w:r>
     </w:p>
     <w:p>
@@ -565,15 +1088,34 @@
           <w:ilvl w:val="0"/>
           <w:numId w:val="6"/>
         </w:numPr>
-        <w:rPr>
-          <w:sz w:val="24"/>
-        </w:rPr>
-      </w:pPr>
-      <w:r>
-        <w:rPr>
-          <w:sz w:val="24"/>
-        </w:rPr>
-        <w:t>Darstellung der Herzfrequenz als Diagramm</w:t>
+        <w:spacing w:after="0"/>
+        <w:rPr>
+          <w:sz w:val="24"/>
+        </w:rPr>
+      </w:pPr>
+      <w:r>
+        <w:rPr>
+          <w:sz w:val="24"/>
+        </w:rPr>
+        <w:t xml:space="preserve">Darstellung </w:t>
+      </w:r>
+      <w:r>
+        <w:rPr>
+          <w:sz w:val="24"/>
+        </w:rPr>
+        <w:t>aller gesammelten Daten in passenden</w:t>
+      </w:r>
+      <w:r>
+        <w:rPr>
+          <w:sz w:val="24"/>
+        </w:rPr>
+        <w:t xml:space="preserve"> Diagramm</w:t>
+      </w:r>
+      <w:r>
+        <w:rPr>
+          <w:sz w:val="24"/>
+        </w:rPr>
+        <w:t>en in PC-Anwendung</w:t>
       </w:r>
     </w:p>
     <w:p>
@@ -583,15 +1125,16 @@
           <w:ilvl w:val="0"/>
           <w:numId w:val="6"/>
         </w:numPr>
-        <w:rPr>
-          <w:sz w:val="24"/>
-        </w:rPr>
-      </w:pPr>
-      <w:r>
-        <w:rPr>
-          <w:sz w:val="24"/>
-        </w:rPr>
-        <w:t>Darstellung der gesammelten Daten in tabellarischer Form</w:t>
+        <w:spacing w:after="0"/>
+        <w:rPr>
+          <w:sz w:val="24"/>
+        </w:rPr>
+      </w:pPr>
+      <w:r>
+        <w:rPr>
+          <w:sz w:val="24"/>
+        </w:rPr>
+        <w:t>Darstellung aller gesammelten Daten in tabellarischer Form</w:t>
       </w:r>
     </w:p>
     <w:p>
@@ -601,60 +1144,50 @@
           <w:ilvl w:val="0"/>
           <w:numId w:val="6"/>
         </w:numPr>
-        <w:rPr>
-          <w:sz w:val="24"/>
-        </w:rPr>
-      </w:pPr>
-      <w:r>
-        <w:rPr>
-          <w:sz w:val="24"/>
-        </w:rPr>
-        <w:t>Übertagen der Daten von der Smartwatch an die Desktop-Anwendung</w:t>
+        <w:spacing w:after="0"/>
+        <w:rPr>
+          <w:sz w:val="24"/>
+        </w:rPr>
+      </w:pPr>
+      <w:r>
+        <w:rPr>
+          <w:sz w:val="24"/>
+        </w:rPr>
+        <w:t>Auswertung der gesammelten Daten in der PC-Anwendung</w:t>
       </w:r>
     </w:p>
     <w:p>
       <w:pPr>
         <w:pStyle w:val="Listenabsatz"/>
-        <w:numPr>
-          <w:ilvl w:val="0"/>
-          <w:numId w:val="6"/>
-        </w:numPr>
-        <w:rPr>
-          <w:sz w:val="24"/>
-        </w:rPr>
-      </w:pPr>
-      <w:r>
-        <w:rPr>
-          <w:sz w:val="24"/>
-        </w:rPr>
-        <w:t>Aufzeichnen der Messdaten auf der Smartwatch</w:t>
-      </w:r>
-    </w:p>
-    <w:p>
-      <w:pPr>
-        <w:pStyle w:val="Listenabsatz"/>
-        <w:numPr>
-          <w:ilvl w:val="0"/>
-          <w:numId w:val="6"/>
-        </w:numPr>
-        <w:rPr>
-          <w:sz w:val="24"/>
-        </w:rPr>
-      </w:pPr>
-      <w:r>
-        <w:rPr>
-          <w:sz w:val="24"/>
-        </w:rPr>
-        <w:t>Darstellung des Kalorienverbrauchs</w:t>
-      </w:r>
-    </w:p>
-    <w:p>
-      <w:pPr>
+        <w:spacing w:after="0"/>
+        <w:rPr>
+          <w:sz w:val="24"/>
+        </w:rPr>
+      </w:pPr>
+    </w:p>
+    <w:p>
+      <w:pPr>
+        <w:spacing w:after="0"/>
+        <w:ind w:firstLine="708"/>
         <w:rPr>
           <w:b/>
           <w:sz w:val="24"/>
         </w:rPr>
       </w:pPr>
+      <w:r>
+        <w:rPr>
+          <w:b/>
+          <w:sz w:val="24"/>
+        </w:rPr>
+        <w:t xml:space="preserve">2.b. </w:t>
+      </w:r>
+      <w:r>
+        <w:rPr>
+          <w:b/>
+          <w:sz w:val="24"/>
+        </w:rPr>
+        <w:t xml:space="preserve">Optionale </w:t>
+      </w:r>
       <w:r>
         <w:rPr>
           <w:b/>
@@ -670,6 +1203,7 @@
           <w:ilvl w:val="0"/>
           <w:numId w:val="5"/>
         </w:numPr>
+        <w:spacing w:after="0"/>
         <w:rPr>
           <w:sz w:val="24"/>
         </w:rPr>
@@ -697,6 +1231,7 @@
           <w:ilvl w:val="0"/>
           <w:numId w:val="5"/>
         </w:numPr>
+        <w:spacing w:after="0"/>
         <w:rPr>
           <w:sz w:val="24"/>
         </w:rPr>
@@ -712,6 +1247,12 @@
           <w:sz w:val="24"/>
         </w:rPr>
         <w:t xml:space="preserve"> und abspeichern</w:t>
+      </w:r>
+      <w:r>
+        <w:rPr>
+          <w:sz w:val="24"/>
+        </w:rPr>
+        <w:t xml:space="preserve"> mit Anamneseabfrage</w:t>
       </w:r>
     </w:p>
     <w:p>
@@ -721,16 +1262,22 @@
           <w:ilvl w:val="0"/>
           <w:numId w:val="5"/>
         </w:numPr>
-        <w:rPr>
-          <w:sz w:val="24"/>
-        </w:rPr>
-      </w:pPr>
-      <w:r>
-        <w:rPr>
-          <w:sz w:val="24"/>
-        </w:rPr>
-        <w:lastRenderedPageBreak/>
+        <w:spacing w:after="0"/>
+        <w:rPr>
+          <w:sz w:val="24"/>
+        </w:rPr>
+      </w:pPr>
+      <w:r>
+        <w:rPr>
+          <w:sz w:val="24"/>
+        </w:rPr>
         <w:t>Druckfunktion der gesammelten Daten</w:t>
+      </w:r>
+      <w:r>
+        <w:rPr>
+          <w:sz w:val="24"/>
+        </w:rPr>
+        <w:t xml:space="preserve"> über PC-Anwendung</w:t>
       </w:r>
     </w:p>
     <w:p>
@@ -740,40 +1287,154 @@
           <w:ilvl w:val="0"/>
           <w:numId w:val="5"/>
         </w:numPr>
-        <w:rPr>
-          <w:sz w:val="24"/>
-        </w:rPr>
-      </w:pPr>
-      <w:r>
-        <w:rPr>
-          <w:sz w:val="24"/>
-        </w:rPr>
-        <w:t>Vorabverarbeitung der Daten auf einem Tablet oder Handy</w:t>
-      </w:r>
-    </w:p>
-    <w:p>
-      <w:pPr>
-        <w:rPr>
-          <w:sz w:val="24"/>
-        </w:rPr>
-      </w:pPr>
-    </w:p>
-    <w:p>
-      <w:pPr>
-        <w:rPr>
-          <w:sz w:val="24"/>
-        </w:rPr>
-      </w:pPr>
-    </w:p>
-    <w:p>
-      <w:pPr>
-        <w:rPr>
-          <w:sz w:val="24"/>
-        </w:rPr>
-      </w:pPr>
-    </w:p>
-    <w:p>
-      <w:pPr>
+        <w:spacing w:after="0"/>
+        <w:rPr>
+          <w:sz w:val="24"/>
+        </w:rPr>
+      </w:pPr>
+      <w:r>
+        <w:rPr>
+          <w:sz w:val="24"/>
+        </w:rPr>
+        <w:t xml:space="preserve">Vorabverarbeitung der Daten auf einem </w:t>
+      </w:r>
+      <w:proofErr w:type="spellStart"/>
+      <w:r>
+        <w:rPr>
+          <w:sz w:val="24"/>
+        </w:rPr>
+        <w:t>Tablet</w:t>
+      </w:r>
+      <w:proofErr w:type="spellEnd"/>
+      <w:r>
+        <w:rPr>
+          <w:sz w:val="24"/>
+        </w:rPr>
+        <w:t xml:space="preserve"> oder Handy</w:t>
+      </w:r>
+    </w:p>
+    <w:p>
+      <w:pPr>
+        <w:pStyle w:val="Listenabsatz"/>
+        <w:numPr>
+          <w:ilvl w:val="0"/>
+          <w:numId w:val="5"/>
+        </w:numPr>
+        <w:spacing w:after="0"/>
+        <w:rPr>
+          <w:sz w:val="24"/>
+        </w:rPr>
+      </w:pPr>
+      <w:r>
+        <w:rPr>
+          <w:sz w:val="24"/>
+        </w:rPr>
+        <w:t>Chronologische Darstellung vergangener Werte auf der PC-Anwendung</w:t>
+      </w:r>
+    </w:p>
+    <w:p>
+      <w:pPr>
+        <w:pStyle w:val="Listenabsatz"/>
+        <w:numPr>
+          <w:ilvl w:val="0"/>
+          <w:numId w:val="5"/>
+        </w:numPr>
+        <w:spacing w:after="0"/>
+        <w:rPr>
+          <w:sz w:val="24"/>
+        </w:rPr>
+      </w:pPr>
+      <w:r>
+        <w:rPr>
+          <w:sz w:val="24"/>
+        </w:rPr>
+        <w:t xml:space="preserve">Berechnung des Medianwertes des Puls auf der </w:t>
+      </w:r>
+      <w:proofErr w:type="spellStart"/>
+      <w:r>
+        <w:rPr>
+          <w:sz w:val="24"/>
+        </w:rPr>
+        <w:t>Smartwatch</w:t>
+      </w:r>
+      <w:proofErr w:type="spellEnd"/>
+    </w:p>
+    <w:p>
+      <w:pPr>
+        <w:pStyle w:val="Listenabsatz"/>
+        <w:numPr>
+          <w:ilvl w:val="0"/>
+          <w:numId w:val="5"/>
+        </w:numPr>
+        <w:spacing w:after="0"/>
+        <w:rPr>
+          <w:b/>
+          <w:sz w:val="24"/>
+        </w:rPr>
+      </w:pPr>
+      <w:r>
+        <w:rPr>
+          <w:sz w:val="24"/>
+        </w:rPr>
+        <w:t>Datenübertragung an gekoppeltes Smartphone</w:t>
+      </w:r>
+    </w:p>
+    <w:p>
+      <w:pPr>
+        <w:pStyle w:val="Listenabsatz"/>
+        <w:numPr>
+          <w:ilvl w:val="0"/>
+          <w:numId w:val="5"/>
+        </w:numPr>
+        <w:spacing w:after="0"/>
+        <w:rPr>
+          <w:b/>
+          <w:sz w:val="24"/>
+        </w:rPr>
+      </w:pPr>
+      <w:r>
+        <w:rPr>
+          <w:sz w:val="24"/>
+        </w:rPr>
+        <w:t>Dauerhafte Speicherung der Daten auf dem Smartphone (SD-Karte)</w:t>
+      </w:r>
+    </w:p>
+    <w:p>
+      <w:pPr>
+        <w:pStyle w:val="Listenabsatz"/>
+        <w:numPr>
+          <w:ilvl w:val="0"/>
+          <w:numId w:val="5"/>
+        </w:numPr>
+        <w:spacing w:after="0"/>
+        <w:rPr>
+          <w:b/>
+          <w:sz w:val="24"/>
+        </w:rPr>
+      </w:pPr>
+      <w:r>
+        <w:rPr>
+          <w:sz w:val="24"/>
+        </w:rPr>
+        <w:t>Berechnung des Kalorienverbrauchs</w:t>
+      </w:r>
+    </w:p>
+    <w:p>
+      <w:pPr>
+        <w:spacing w:after="0"/>
+        <w:rPr>
+          <w:sz w:val="24"/>
+        </w:rPr>
+      </w:pPr>
+    </w:p>
+    <w:p>
+      <w:pPr>
+        <w:pStyle w:val="Listenabsatz"/>
+        <w:numPr>
+          <w:ilvl w:val="0"/>
+          <w:numId w:val="9"/>
+        </w:numPr>
+        <w:spacing w:after="0"/>
         <w:rPr>
           <w:b/>
           <w:sz w:val="28"/>
@@ -794,21 +1455,56 @@
           <w:ilvl w:val="0"/>
           <w:numId w:val="4"/>
         </w:numPr>
-        <w:rPr>
-          <w:sz w:val="24"/>
-        </w:rPr>
-      </w:pPr>
-      <w:r>
-        <w:rPr>
-          <w:sz w:val="24"/>
-        </w:rPr>
-        <w:t>Qt Creator 3.2.2</w:t>
+        <w:spacing w:after="0"/>
+        <w:rPr>
+          <w:sz w:val="24"/>
+        </w:rPr>
+      </w:pPr>
+      <w:proofErr w:type="spellStart"/>
+      <w:r>
+        <w:rPr>
+          <w:sz w:val="24"/>
+        </w:rPr>
+        <w:t>Qt</w:t>
+      </w:r>
+      <w:proofErr w:type="spellEnd"/>
+      <w:r>
+        <w:rPr>
+          <w:sz w:val="24"/>
+        </w:rPr>
+        <w:t xml:space="preserve"> </w:t>
+      </w:r>
+      <w:proofErr w:type="spellStart"/>
+      <w:r>
+        <w:rPr>
+          <w:sz w:val="24"/>
+        </w:rPr>
+        <w:t>Creator</w:t>
+      </w:r>
+      <w:proofErr w:type="spellEnd"/>
+      <w:r>
+        <w:rPr>
+          <w:sz w:val="24"/>
+        </w:rPr>
+        <w:t xml:space="preserve"> 3.2.2</w:t>
       </w:r>
       <w:r>
         <w:rPr>
           <w:sz w:val="24"/>
         </w:rPr>
         <w:t xml:space="preserve">  </w:t>
+      </w:r>
+      <w:r>
+        <w:rPr>
+          <w:sz w:val="24"/>
+        </w:rPr>
+        <w:tab/>
+      </w:r>
+      <w:r>
+        <w:rPr>
+          <w:sz w:val="24"/>
+        </w:rPr>
+        <w:tab/>
       </w:r>
       <w:r>
         <w:rPr>
@@ -830,21 +1526,42 @@
           <w:ilvl w:val="0"/>
           <w:numId w:val="4"/>
         </w:numPr>
-        <w:rPr>
-          <w:sz w:val="24"/>
-        </w:rPr>
-      </w:pPr>
-      <w:r>
-        <w:rPr>
-          <w:sz w:val="24"/>
-        </w:rPr>
-        <w:t>Qt 5.3.2</w:t>
-      </w:r>
-      <w:r>
-        <w:rPr>
-          <w:sz w:val="24"/>
-        </w:rPr>
-        <w:t xml:space="preserve"> </w:t>
+        <w:spacing w:after="0"/>
+        <w:rPr>
+          <w:sz w:val="24"/>
+        </w:rPr>
+      </w:pPr>
+      <w:proofErr w:type="spellStart"/>
+      <w:r>
+        <w:rPr>
+          <w:sz w:val="24"/>
+        </w:rPr>
+        <w:t>Qt</w:t>
+      </w:r>
+      <w:proofErr w:type="spellEnd"/>
+      <w:r>
+        <w:rPr>
+          <w:sz w:val="24"/>
+        </w:rPr>
+        <w:t xml:space="preserve"> 5.3.2</w:t>
+      </w:r>
+      <w:r>
+        <w:rPr>
+          <w:sz w:val="24"/>
+        </w:rPr>
+        <w:tab/>
+      </w:r>
+      <w:r>
+        <w:rPr>
+          <w:sz w:val="24"/>
+        </w:rPr>
+        <w:tab/>
+      </w:r>
+      <w:r>
+        <w:rPr>
+          <w:sz w:val="24"/>
+        </w:rPr>
+        <w:tab/>
       </w:r>
       <w:r>
         <w:rPr>
@@ -866,10 +1583,12 @@
           <w:ilvl w:val="0"/>
           <w:numId w:val="3"/>
         </w:numPr>
-        <w:rPr>
-          <w:sz w:val="24"/>
-        </w:rPr>
-      </w:pPr>
+        <w:spacing w:after="0"/>
+        <w:rPr>
+          <w:sz w:val="24"/>
+        </w:rPr>
+      </w:pPr>
+      <w:proofErr w:type="spellStart"/>
       <w:r>
         <w:rPr>
           <w:sz w:val="24"/>
@@ -880,13 +1599,32 @@
         <w:rPr>
           <w:sz w:val="24"/>
         </w:rPr>
-        <w:t>Quick 2.3</w:t>
+        <w:t>Quick</w:t>
+      </w:r>
+      <w:proofErr w:type="spellEnd"/>
+      <w:r>
+        <w:rPr>
+          <w:sz w:val="24"/>
+        </w:rPr>
+        <w:t xml:space="preserve"> 2.3</w:t>
       </w:r>
       <w:r>
         <w:rPr>
           <w:sz w:val="24"/>
         </w:rPr>
         <w:t xml:space="preserve"> </w:t>
+      </w:r>
+      <w:r>
+        <w:rPr>
+          <w:sz w:val="24"/>
+        </w:rPr>
+        <w:tab/>
+      </w:r>
+      <w:r>
+        <w:rPr>
+          <w:sz w:val="24"/>
+        </w:rPr>
+        <w:tab/>
       </w:r>
       <w:r>
         <w:rPr>
@@ -908,15 +1646,30 @@
           <w:ilvl w:val="0"/>
           <w:numId w:val="3"/>
         </w:numPr>
-        <w:rPr>
-          <w:sz w:val="24"/>
-        </w:rPr>
-      </w:pPr>
-      <w:r>
-        <w:rPr>
-          <w:sz w:val="24"/>
-        </w:rPr>
-        <w:t>QtQuick.Controls 1.2</w:t>
+        <w:spacing w:after="0"/>
+        <w:rPr>
+          <w:sz w:val="24"/>
+        </w:rPr>
+      </w:pPr>
+      <w:proofErr w:type="spellStart"/>
+      <w:r>
+        <w:rPr>
+          <w:sz w:val="24"/>
+        </w:rPr>
+        <w:t>QtQuick.Controls</w:t>
+      </w:r>
+      <w:proofErr w:type="spellEnd"/>
+      <w:r>
+        <w:rPr>
+          <w:sz w:val="24"/>
+        </w:rPr>
+        <w:t xml:space="preserve"> 1.2</w:t>
+      </w:r>
+      <w:r>
+        <w:rPr>
+          <w:sz w:val="24"/>
+        </w:rPr>
+        <w:tab/>
       </w:r>
       <w:r>
         <w:rPr>
@@ -944,6 +1697,7 @@
           <w:ilvl w:val="0"/>
           <w:numId w:val="3"/>
         </w:numPr>
+        <w:spacing w:after="0"/>
         <w:rPr>
           <w:sz w:val="24"/>
         </w:rPr>
@@ -953,6 +1707,12 @@
           <w:sz w:val="24"/>
         </w:rPr>
         <w:t>QML Designer</w:t>
+      </w:r>
+      <w:r>
+        <w:rPr>
+          <w:sz w:val="24"/>
+        </w:rPr>
+        <w:tab/>
       </w:r>
       <w:r>
         <w:rPr>
@@ -980,32 +1740,48 @@
           <w:ilvl w:val="0"/>
           <w:numId w:val="3"/>
         </w:numPr>
-        <w:rPr>
-          <w:sz w:val="24"/>
-        </w:rPr>
-      </w:pPr>
+        <w:spacing w:after="0"/>
+        <w:rPr>
+          <w:sz w:val="24"/>
+        </w:rPr>
+      </w:pPr>
+      <w:proofErr w:type="spellStart"/>
       <w:r>
         <w:rPr>
           <w:sz w:val="24"/>
         </w:rPr>
         <w:t>Android</w:t>
       </w:r>
-      <w:r>
-        <w:rPr>
-          <w:sz w:val="24"/>
-        </w:rPr>
-        <w:t xml:space="preserve"> XXXXX</w:t>
-      </w:r>
-    </w:p>
-    <w:p>
-      <w:pPr>
-        <w:rPr>
-          <w:sz w:val="24"/>
-        </w:rPr>
-      </w:pPr>
-    </w:p>
-    <w:p>
-      <w:pPr>
+      <w:proofErr w:type="spellEnd"/>
+      <w:r>
+        <w:rPr>
+          <w:sz w:val="24"/>
+        </w:rPr>
+        <w:t xml:space="preserve"> </w:t>
+      </w:r>
+      <w:r>
+        <w:rPr>
+          <w:sz w:val="24"/>
+        </w:rPr>
+        <w:t>4.3</w:t>
+      </w:r>
+    </w:p>
+    <w:p>
+      <w:pPr>
+        <w:spacing w:after="0"/>
+        <w:rPr>
+          <w:sz w:val="24"/>
+        </w:rPr>
+      </w:pPr>
+    </w:p>
+    <w:p>
+      <w:pPr>
+        <w:pStyle w:val="Listenabsatz"/>
+        <w:numPr>
+          <w:ilvl w:val="0"/>
+          <w:numId w:val="9"/>
+        </w:numPr>
+        <w:spacing w:after="0"/>
         <w:rPr>
           <w:b/>
           <w:sz w:val="28"/>
@@ -1026,6 +1802,7 @@
           <w:ilvl w:val="0"/>
           <w:numId w:val="1"/>
         </w:numPr>
+        <w:spacing w:after="0"/>
         <w:rPr>
           <w:sz w:val="24"/>
         </w:rPr>
@@ -1040,7 +1817,7 @@
         <w:rPr>
           <w:sz w:val="24"/>
         </w:rPr>
-        <w:t xml:space="preserve">, </w:t>
+        <w:tab/>
       </w:r>
       <w:r>
         <w:rPr>
@@ -1052,13 +1829,13 @@
         <w:rPr>
           <w:sz w:val="24"/>
         </w:rPr>
-        <w:t>pama0013</w:t>
-      </w:r>
-      <w:r>
-        <w:rPr>
-          <w:sz w:val="24"/>
-        </w:rPr>
-        <w:t>@stud.fh-kl.de</w:t>
+        <w:tab/>
+      </w:r>
+      <w:r>
+        <w:rPr>
+          <w:sz w:val="24"/>
+        </w:rPr>
+        <w:t>pama0013@stud.fh-kl.de</w:t>
       </w:r>
     </w:p>
     <w:p>
@@ -1068,15 +1845,34 @@
           <w:ilvl w:val="0"/>
           <w:numId w:val="1"/>
         </w:numPr>
-        <w:rPr>
-          <w:sz w:val="24"/>
-        </w:rPr>
-      </w:pPr>
-      <w:r>
-        <w:rPr>
-          <w:sz w:val="24"/>
-        </w:rPr>
-        <w:t xml:space="preserve">Markus Nebel, </w:t>
+        <w:spacing w:after="0"/>
+        <w:rPr>
+          <w:sz w:val="24"/>
+        </w:rPr>
+      </w:pPr>
+      <w:r>
+        <w:rPr>
+          <w:sz w:val="24"/>
+        </w:rPr>
+        <w:t>Markus Nebel</w:t>
+      </w:r>
+      <w:r>
+        <w:rPr>
+          <w:sz w:val="24"/>
+        </w:rPr>
+        <w:tab/>
+      </w:r>
+      <w:r>
+        <w:rPr>
+          <w:sz w:val="24"/>
+        </w:rPr>
+        <w:t xml:space="preserve">864681 </w:t>
+      </w:r>
+      <w:r>
+        <w:rPr>
+          <w:sz w:val="24"/>
+        </w:rPr>
+        <w:tab/>
       </w:r>
       <w:r>
         <w:rPr>
@@ -1092,21 +1888,54 @@
           <w:ilvl w:val="0"/>
           <w:numId w:val="1"/>
         </w:numPr>
-        <w:rPr>
-          <w:sz w:val="24"/>
-        </w:rPr>
-      </w:pPr>
-      <w:r>
-        <w:rPr>
-          <w:sz w:val="24"/>
-        </w:rPr>
-        <w:t xml:space="preserve">Matthias Böffel, </w:t>
-      </w:r>
-      <w:r>
-        <w:rPr>
-          <w:sz w:val="24"/>
-        </w:rPr>
-        <w:t>864483 mabo0017</w:t>
+        <w:spacing w:after="0"/>
+        <w:rPr>
+          <w:sz w:val="24"/>
+        </w:rPr>
+      </w:pPr>
+      <w:r>
+        <w:rPr>
+          <w:sz w:val="24"/>
+        </w:rPr>
+        <w:t xml:space="preserve">Matthias </w:t>
+      </w:r>
+      <w:proofErr w:type="spellStart"/>
+      <w:r>
+        <w:rPr>
+          <w:sz w:val="24"/>
+        </w:rPr>
+        <w:t>Böffel</w:t>
+      </w:r>
+      <w:proofErr w:type="spellEnd"/>
+      <w:r>
+        <w:rPr>
+          <w:sz w:val="24"/>
+        </w:rPr>
+        <w:tab/>
+      </w:r>
+      <w:r>
+        <w:rPr>
+          <w:sz w:val="24"/>
+        </w:rPr>
+        <w:t xml:space="preserve"> </w:t>
+      </w:r>
+      <w:r>
+        <w:rPr>
+          <w:sz w:val="24"/>
+        </w:rPr>
+        <w:t xml:space="preserve">864483 </w:t>
+      </w:r>
+      <w:r>
+        <w:rPr>
+          <w:sz w:val="24"/>
+        </w:rPr>
+        <w:tab/>
+      </w:r>
+      <w:r>
+        <w:rPr>
+          <w:sz w:val="24"/>
+        </w:rPr>
+        <w:t>mabo0017</w:t>
       </w:r>
       <w:r>
         <w:rPr>
@@ -1122,21 +1951,46 @@
           <w:ilvl w:val="0"/>
           <w:numId w:val="1"/>
         </w:numPr>
-        <w:rPr>
-          <w:sz w:val="24"/>
-        </w:rPr>
-      </w:pPr>
-      <w:r>
-        <w:rPr>
-          <w:sz w:val="24"/>
-        </w:rPr>
-        <w:t xml:space="preserve">Janina Sauer, </w:t>
-      </w:r>
-      <w:r>
-        <w:rPr>
-          <w:sz w:val="24"/>
-        </w:rPr>
-        <w:t>865235 jasa0005</w:t>
+        <w:spacing w:after="0"/>
+        <w:rPr>
+          <w:sz w:val="24"/>
+        </w:rPr>
+      </w:pPr>
+      <w:r>
+        <w:rPr>
+          <w:sz w:val="24"/>
+        </w:rPr>
+        <w:t>Janina Sauer</w:t>
+      </w:r>
+      <w:r>
+        <w:rPr>
+          <w:sz w:val="24"/>
+        </w:rPr>
+        <w:t xml:space="preserve"> </w:t>
+      </w:r>
+      <w:r>
+        <w:rPr>
+          <w:sz w:val="24"/>
+        </w:rPr>
+        <w:tab/>
+      </w:r>
+      <w:r>
+        <w:rPr>
+          <w:sz w:val="24"/>
+        </w:rPr>
+        <w:t xml:space="preserve">865235 </w:t>
+      </w:r>
+      <w:r>
+        <w:rPr>
+          <w:sz w:val="24"/>
+        </w:rPr>
+        <w:tab/>
+      </w:r>
+      <w:r>
+        <w:rPr>
+          <w:sz w:val="24"/>
+        </w:rPr>
+        <w:t>jasa0005</w:t>
       </w:r>
       <w:r>
         <w:rPr>
@@ -1147,26 +2001,142 @@
     </w:p>
     <w:p>
       <w:pPr>
-        <w:rPr>
-          <w:sz w:val="24"/>
-        </w:rPr>
-      </w:pPr>
-    </w:p>
-    <w:p>
-      <w:pPr>
-        <w:rPr>
-          <w:sz w:val="24"/>
-        </w:rPr>
-      </w:pPr>
-    </w:p>
-    <w:p>
-      <w:pPr>
-        <w:rPr>
-          <w:sz w:val="24"/>
-        </w:rPr>
-      </w:pPr>
+        <w:spacing w:after="0"/>
+        <w:rPr>
+          <w:sz w:val="24"/>
+        </w:rPr>
+      </w:pPr>
+    </w:p>
+    <w:p>
+      <w:pPr>
+        <w:pStyle w:val="Listenabsatz"/>
+        <w:numPr>
+          <w:ilvl w:val="0"/>
+          <w:numId w:val="9"/>
+        </w:numPr>
+        <w:spacing w:after="0"/>
+        <w:rPr>
+          <w:b/>
+          <w:sz w:val="28"/>
+        </w:rPr>
+      </w:pPr>
+      <w:r>
+        <w:rPr>
+          <w:b/>
+          <w:sz w:val="28"/>
+        </w:rPr>
+        <w:t xml:space="preserve">Anhang </w:t>
+      </w:r>
+    </w:p>
+    <w:p>
+      <w:pPr>
+        <w:spacing w:after="0"/>
+        <w:ind w:firstLine="708"/>
+        <w:rPr>
+          <w:b/>
+          <w:sz w:val="24"/>
+        </w:rPr>
+      </w:pPr>
+      <w:r>
+        <w:rPr>
+          <w:b/>
+          <w:sz w:val="24"/>
+        </w:rPr>
+        <w:t>Mock-</w:t>
+      </w:r>
+      <w:proofErr w:type="spellStart"/>
+      <w:r>
+        <w:rPr>
+          <w:b/>
+          <w:sz w:val="24"/>
+        </w:rPr>
+        <w:t>up</w:t>
+      </w:r>
+      <w:proofErr w:type="spellEnd"/>
+      <w:r>
+        <w:rPr>
+          <w:b/>
+          <w:sz w:val="24"/>
+        </w:rPr>
+        <w:t xml:space="preserve"> der PC-Anwendung</w:t>
+      </w:r>
+    </w:p>
+    <w:p>
+      <w:pPr>
+        <w:spacing w:after="0"/>
+        <w:ind w:firstLine="708"/>
+        <w:rPr>
+          <w:b/>
+          <w:sz w:val="24"/>
+        </w:rPr>
+      </w:pPr>
+    </w:p>
+    <w:p>
+      <w:pPr>
+        <w:spacing w:after="0"/>
+        <w:jc w:val="center"/>
+        <w:rPr>
+          <w:sz w:val="24"/>
+        </w:rPr>
+      </w:pPr>
+      <w:r>
+        <w:rPr>
+          <w:noProof/>
+          <w:sz w:val="24"/>
+          <w:lang w:eastAsia="de-DE"/>
+        </w:rPr>
+        <w:drawing>
+          <wp:inline distT="0" distB="0" distL="0" distR="0" wp14:anchorId="22E39B47" wp14:editId="13011722">
+            <wp:extent cx="4189228" cy="2278978"/>
+            <wp:effectExtent l="0" t="0" r="1905" b="7620"/>
+            <wp:docPr id="1" name="Grafik 1" descr="C:\Users\LMH\Desktop\mockup.png"/>
+            <wp:cNvGraphicFramePr>
+              <a:graphicFrameLocks xmlns:a="http://schemas.openxmlformats.org/drawingml/2006/main" noChangeAspect="1"/>
+            </wp:cNvGraphicFramePr>
+            <a:graphic xmlns:a="http://schemas.openxmlformats.org/drawingml/2006/main">
+              <a:graphicData uri="http://schemas.openxmlformats.org/drawingml/2006/picture">
+                <pic:pic xmlns:pic="http://schemas.openxmlformats.org/drawingml/2006/picture">
+                  <pic:nvPicPr>
+                    <pic:cNvPr id="0" name="Picture 1" descr="C:\Users\LMH\Desktop\mockup.png"/>
+                    <pic:cNvPicPr>
+                      <a:picLocks noChangeAspect="1" noChangeArrowheads="1"/>
+                    </pic:cNvPicPr>
+                  </pic:nvPicPr>
+                  <pic:blipFill>
+                    <a:blip r:embed="rId9">
+                      <a:extLst>
+                        <a:ext uri="{28A0092B-C50C-407E-A947-70E740481C1C}">
+                          <a14:useLocalDpi xmlns:a14="http://schemas.microsoft.com/office/drawing/2010/main" val="0"/>
+                        </a:ext>
+                      </a:extLst>
+                    </a:blip>
+                    <a:srcRect/>
+                    <a:stretch>
+                      <a:fillRect/>
+                    </a:stretch>
+                  </pic:blipFill>
+                  <pic:spPr bwMode="auto">
+                    <a:xfrm>
+                      <a:off x="0" y="0"/>
+                      <a:ext cx="4189228" cy="2278978"/>
+                    </a:xfrm>
+                    <a:prstGeom prst="rect">
+                      <a:avLst/>
+                    </a:prstGeom>
+                    <a:noFill/>
+                    <a:ln>
+                      <a:noFill/>
+                    </a:ln>
+                  </pic:spPr>
+                </pic:pic>
+              </a:graphicData>
+            </a:graphic>
+          </wp:inline>
+        </w:drawing>
+      </w:r>
     </w:p>
     <w:sectPr>
+      <w:footerReference w:type="default" r:id="rId10"/>
       <w:pgSz w:w="11906" w:h="16838"/>
       <w:pgMar w:top="1417" w:right="1417" w:bottom="1134" w:left="1417" w:header="708" w:footer="708" w:gutter="0"/>
       <w:cols w:space="708"/>
@@ -1176,9 +2146,193 @@
 </w:document>
 </file>
 
+<file path=word/endnotes.xml><?xml version="1.0" encoding="utf-8"?>
+<w:endnotes xmlns:wpc="http://schemas.microsoft.com/office/word/2010/wordprocessingCanvas" xmlns:mc="http://schemas.openxmlformats.org/markup-compatibility/2006" xmlns:o="urn:schemas-microsoft-com:office:office" xmlns:r="http://schemas.openxmlformats.org/officeDocument/2006/relationships" xmlns:m="http://schemas.openxmlformats.org/officeDocument/2006/math" xmlns:v="urn:schemas-microsoft-com:vml" xmlns:wp14="http://schemas.microsoft.com/office/word/2010/wordprocessingDrawing" xmlns:wp="http://schemas.openxmlformats.org/drawingml/2006/wordprocessingDrawing" xmlns:w10="urn:schemas-microsoft-com:office:word" xmlns:w="http://schemas.openxmlformats.org/wordprocessingml/2006/main" xmlns:w14="http://schemas.microsoft.com/office/word/2010/wordml" xmlns:wpg="http://schemas.microsoft.com/office/word/2010/wordprocessingGroup" xmlns:wpi="http://schemas.microsoft.com/office/word/2010/wordprocessingInk" xmlns:wne="http://schemas.microsoft.com/office/word/2006/wordml" xmlns:wps="http://schemas.microsoft.com/office/word/2010/wordprocessingShape" mc:Ignorable="w14 wp14">
+  <w:endnote w:type="separator" w:id="-1">
+    <w:p>
+      <w:pPr>
+        <w:spacing w:after="0" w:line="240" w:lineRule="auto"/>
+      </w:pPr>
+      <w:r>
+        <w:separator/>
+      </w:r>
+    </w:p>
+  </w:endnote>
+  <w:endnote w:type="continuationSeparator" w:id="0">
+    <w:p>
+      <w:pPr>
+        <w:spacing w:after="0" w:line="240" w:lineRule="auto"/>
+      </w:pPr>
+      <w:r>
+        <w:continuationSeparator/>
+      </w:r>
+    </w:p>
+  </w:endnote>
+</w:endnotes>
+</file>
+
+<file path=word/footer1.xml><?xml version="1.0" encoding="utf-8"?>
+<w:ftr xmlns:wpc="http://schemas.microsoft.com/office/word/2010/wordprocessingCanvas" xmlns:mc="http://schemas.openxmlformats.org/markup-compatibility/2006" xmlns:o="urn:schemas-microsoft-com:office:office" xmlns:r="http://schemas.openxmlformats.org/officeDocument/2006/relationships" xmlns:m="http://schemas.openxmlformats.org/officeDocument/2006/math" xmlns:v="urn:schemas-microsoft-com:vml" xmlns:wp14="http://schemas.microsoft.com/office/word/2010/wordprocessingDrawing" xmlns:wp="http://schemas.openxmlformats.org/drawingml/2006/wordprocessingDrawing" xmlns:w10="urn:schemas-microsoft-com:office:word" xmlns:w="http://schemas.openxmlformats.org/wordprocessingml/2006/main" xmlns:w14="http://schemas.microsoft.com/office/word/2010/wordml" xmlns:wpg="http://schemas.microsoft.com/office/word/2010/wordprocessingGroup" xmlns:wpi="http://schemas.microsoft.com/office/word/2010/wordprocessingInk" xmlns:wne="http://schemas.microsoft.com/office/word/2006/wordml" xmlns:wps="http://schemas.microsoft.com/office/word/2010/wordprocessingShape" mc:Ignorable="w14 wp14">
+  <w:sdt>
+    <w:sdtPr>
+      <w:id w:val="1580783961"/>
+      <w:docPartObj>
+        <w:docPartGallery w:val="Page Numbers (Bottom of Page)"/>
+        <w:docPartUnique/>
+      </w:docPartObj>
+    </w:sdtPr>
+    <w:sdtContent>
+      <w:p>
+        <w:pPr>
+          <w:pStyle w:val="Fuzeile"/>
+          <w:jc w:val="right"/>
+        </w:pPr>
+        <w:r>
+          <w:fldChar w:fldCharType="begin"/>
+        </w:r>
+        <w:r>
+          <w:instrText>PAGE   \* MERGEFORMAT</w:instrText>
+        </w:r>
+        <w:r>
+          <w:fldChar w:fldCharType="separate"/>
+        </w:r>
+        <w:r>
+          <w:rPr>
+            <w:noProof/>
+          </w:rPr>
+          <w:t>1</w:t>
+        </w:r>
+        <w:r>
+          <w:fldChar w:fldCharType="end"/>
+        </w:r>
+      </w:p>
+    </w:sdtContent>
+  </w:sdt>
+  <w:p>
+    <w:pPr>
+      <w:pStyle w:val="Fuzeile"/>
+    </w:pPr>
+  </w:p>
+</w:ftr>
+</file>
+
+<file path=word/footnotes.xml><?xml version="1.0" encoding="utf-8"?>
+<w:footnotes xmlns:wpc="http://schemas.microsoft.com/office/word/2010/wordprocessingCanvas" xmlns:mc="http://schemas.openxmlformats.org/markup-compatibility/2006" xmlns:o="urn:schemas-microsoft-com:office:office" xmlns:r="http://schemas.openxmlformats.org/officeDocument/2006/relationships" xmlns:m="http://schemas.openxmlformats.org/officeDocument/2006/math" xmlns:v="urn:schemas-microsoft-com:vml" xmlns:wp14="http://schemas.microsoft.com/office/word/2010/wordprocessingDrawing" xmlns:wp="http://schemas.openxmlformats.org/drawingml/2006/wordprocessingDrawing" xmlns:w10="urn:schemas-microsoft-com:office:word" xmlns:w="http://schemas.openxmlformats.org/wordprocessingml/2006/main" xmlns:w14="http://schemas.microsoft.com/office/word/2010/wordml" xmlns:wpg="http://schemas.microsoft.com/office/word/2010/wordprocessingGroup" xmlns:wpi="http://schemas.microsoft.com/office/word/2010/wordprocessingInk" xmlns:wne="http://schemas.microsoft.com/office/word/2006/wordml" xmlns:wps="http://schemas.microsoft.com/office/word/2010/wordprocessingShape" mc:Ignorable="w14 wp14">
+  <w:footnote w:type="separator" w:id="-1">
+    <w:p>
+      <w:pPr>
+        <w:spacing w:after="0" w:line="240" w:lineRule="auto"/>
+      </w:pPr>
+      <w:r>
+        <w:separator/>
+      </w:r>
+    </w:p>
+  </w:footnote>
+  <w:footnote w:type="continuationSeparator" w:id="0">
+    <w:p>
+      <w:pPr>
+        <w:spacing w:after="0" w:line="240" w:lineRule="auto"/>
+      </w:pPr>
+      <w:r>
+        <w:continuationSeparator/>
+      </w:r>
+    </w:p>
+  </w:footnote>
+</w:footnotes>
+</file>
+
 <file path=word/numbering.xml><?xml version="1.0" encoding="utf-8"?>
-<w:numbering xmlns:wpc="http://schemas.microsoft.com/office/word/2010/wordprocessingCanvas" xmlns:mo="http://schemas.microsoft.com/office/mac/office/2008/main" xmlns:mc="http://schemas.openxmlformats.org/markup-compatibility/2006" xmlns:mv="urn:schemas-microsoft-com:mac:vml" xmlns:o="urn:schemas-microsoft-com:office:office" xmlns:r="http://schemas.openxmlformats.org/officeDocument/2006/relationships" xmlns:m="http://schemas.openxmlformats.org/officeDocument/2006/math" xmlns:v="urn:schemas-microsoft-com:vml" xmlns:wp14="http://schemas.microsoft.com/office/word/2010/wordprocessingDrawing" xmlns:wp="http://schemas.openxmlformats.org/drawingml/2006/wordprocessingDrawing" xmlns:w10="urn:schemas-microsoft-com:office:word" xmlns:w="http://schemas.openxmlformats.org/wordprocessingml/2006/main" xmlns:w14="http://schemas.microsoft.com/office/word/2010/wordml" xmlns:wpg="http://schemas.microsoft.com/office/word/2010/wordprocessingGroup" xmlns:wpi="http://schemas.microsoft.com/office/word/2010/wordprocessingInk" xmlns:wne="http://schemas.microsoft.com/office/word/2006/wordml" xmlns:wps="http://schemas.microsoft.com/office/word/2010/wordprocessingShape" mc:Ignorable="w14 wp14">
+<w:numbering xmlns:wpc="http://schemas.microsoft.com/office/word/2010/wordprocessingCanvas" xmlns:mc="http://schemas.openxmlformats.org/markup-compatibility/2006" xmlns:o="urn:schemas-microsoft-com:office:office" xmlns:r="http://schemas.openxmlformats.org/officeDocument/2006/relationships" xmlns:m="http://schemas.openxmlformats.org/officeDocument/2006/math" xmlns:v="urn:schemas-microsoft-com:vml" xmlns:wp14="http://schemas.microsoft.com/office/word/2010/wordprocessingDrawing" xmlns:wp="http://schemas.openxmlformats.org/drawingml/2006/wordprocessingDrawing" xmlns:w10="urn:schemas-microsoft-com:office:word" xmlns:w="http://schemas.openxmlformats.org/wordprocessingml/2006/main" xmlns:w14="http://schemas.microsoft.com/office/word/2010/wordml" xmlns:wpg="http://schemas.microsoft.com/office/word/2010/wordprocessingGroup" xmlns:wpi="http://schemas.microsoft.com/office/word/2010/wordprocessingInk" xmlns:wne="http://schemas.microsoft.com/office/word/2006/wordml" xmlns:wps="http://schemas.microsoft.com/office/word/2010/wordprocessingShape" mc:Ignorable="w14 wp14">
   <w:abstractNum w:abstractNumId="0">
+    <w:nsid w:val="0B68544F"/>
+    <w:multiLevelType w:val="hybridMultilevel"/>
+    <w:tmpl w:val="311A0306"/>
+    <w:lvl w:ilvl="0" w:tplc="0407000F">
+      <w:start w:val="1"/>
+      <w:numFmt w:val="decimal"/>
+      <w:lvlText w:val="%1."/>
+      <w:lvlJc w:val="left"/>
+      <w:pPr>
+        <w:ind w:left="720" w:hanging="360"/>
+      </w:pPr>
+      <w:rPr>
+        <w:rFonts w:hint="default"/>
+      </w:rPr>
+    </w:lvl>
+    <w:lvl w:ilvl="1" w:tplc="04070019" w:tentative="1">
+      <w:start w:val="1"/>
+      <w:numFmt w:val="lowerLetter"/>
+      <w:lvlText w:val="%2."/>
+      <w:lvlJc w:val="left"/>
+      <w:pPr>
+        <w:ind w:left="1440" w:hanging="360"/>
+      </w:pPr>
+    </w:lvl>
+    <w:lvl w:ilvl="2" w:tplc="0407001B" w:tentative="1">
+      <w:start w:val="1"/>
+      <w:numFmt w:val="lowerRoman"/>
+      <w:lvlText w:val="%3."/>
+      <w:lvlJc w:val="right"/>
+      <w:pPr>
+        <w:ind w:left="2160" w:hanging="180"/>
+      </w:pPr>
+    </w:lvl>
+    <w:lvl w:ilvl="3" w:tplc="0407000F" w:tentative="1">
+      <w:start w:val="1"/>
+      <w:numFmt w:val="decimal"/>
+      <w:lvlText w:val="%4."/>
+      <w:lvlJc w:val="left"/>
+      <w:pPr>
+        <w:ind w:left="2880" w:hanging="360"/>
+      </w:pPr>
+    </w:lvl>
+    <w:lvl w:ilvl="4" w:tplc="04070019" w:tentative="1">
+      <w:start w:val="1"/>
+      <w:numFmt w:val="lowerLetter"/>
+      <w:lvlText w:val="%5."/>
+      <w:lvlJc w:val="left"/>
+      <w:pPr>
+        <w:ind w:left="3600" w:hanging="360"/>
+      </w:pPr>
+    </w:lvl>
+    <w:lvl w:ilvl="5" w:tplc="0407001B" w:tentative="1">
+      <w:start w:val="1"/>
+      <w:numFmt w:val="lowerRoman"/>
+      <w:lvlText w:val="%6."/>
+      <w:lvlJc w:val="right"/>
+      <w:pPr>
+        <w:ind w:left="4320" w:hanging="180"/>
+      </w:pPr>
+    </w:lvl>
+    <w:lvl w:ilvl="6" w:tplc="0407000F" w:tentative="1">
+      <w:start w:val="1"/>
+      <w:numFmt w:val="decimal"/>
+      <w:lvlText w:val="%7."/>
+      <w:lvlJc w:val="left"/>
+      <w:pPr>
+        <w:ind w:left="5040" w:hanging="360"/>
+      </w:pPr>
+    </w:lvl>
+    <w:lvl w:ilvl="7" w:tplc="04070019" w:tentative="1">
+      <w:start w:val="1"/>
+      <w:numFmt w:val="lowerLetter"/>
+      <w:lvlText w:val="%8."/>
+      <w:lvlJc w:val="left"/>
+      <w:pPr>
+        <w:ind w:left="5760" w:hanging="360"/>
+      </w:pPr>
+    </w:lvl>
+    <w:lvl w:ilvl="8" w:tplc="0407001B" w:tentative="1">
+      <w:start w:val="1"/>
+      <w:numFmt w:val="lowerRoman"/>
+      <w:lvlText w:val="%9."/>
+      <w:lvlJc w:val="right"/>
+      <w:pPr>
+        <w:ind w:left="6480" w:hanging="180"/>
+      </w:pPr>
+    </w:lvl>
+  </w:abstractNum>
+  <w:abstractNum w:abstractNumId="1">
     <w:nsid w:val="0BB37F73"/>
     <w:multiLevelType w:val="hybridMultilevel"/>
     <w:tmpl w:val="6C6E35F4"/>
@@ -1188,7 +2342,7 @@
       <w:lvlText w:val=""/>
       <w:lvlJc w:val="left"/>
       <w:pPr>
-        <w:ind w:left="720" w:hanging="360"/>
+        <w:ind w:left="1428" w:hanging="360"/>
       </w:pPr>
       <w:rPr>
         <w:rFonts w:ascii="Symbol" w:hAnsi="Symbol" w:hint="default"/>
@@ -1200,7 +2354,7 @@
       <w:lvlText w:val="o"/>
       <w:lvlJc w:val="left"/>
       <w:pPr>
-        <w:ind w:left="1440" w:hanging="360"/>
+        <w:ind w:left="2148" w:hanging="360"/>
       </w:pPr>
       <w:rPr>
         <w:rFonts w:ascii="Courier New" w:hAnsi="Courier New" w:hint="default"/>
@@ -1212,7 +2366,7 @@
       <w:lvlText w:val=""/>
       <w:lvlJc w:val="left"/>
       <w:pPr>
-        <w:ind w:left="2160" w:hanging="360"/>
+        <w:ind w:left="2868" w:hanging="360"/>
       </w:pPr>
       <w:rPr>
         <w:rFonts w:ascii="Wingdings" w:hAnsi="Wingdings" w:hint="default"/>
@@ -1224,7 +2378,7 @@
       <w:lvlText w:val=""/>
       <w:lvlJc w:val="left"/>
       <w:pPr>
-        <w:ind w:left="2880" w:hanging="360"/>
+        <w:ind w:left="3588" w:hanging="360"/>
       </w:pPr>
       <w:rPr>
         <w:rFonts w:ascii="Symbol" w:hAnsi="Symbol" w:hint="default"/>
@@ -1236,7 +2390,7 @@
       <w:lvlText w:val="o"/>
       <w:lvlJc w:val="left"/>
       <w:pPr>
-        <w:ind w:left="3600" w:hanging="360"/>
+        <w:ind w:left="4308" w:hanging="360"/>
       </w:pPr>
       <w:rPr>
         <w:rFonts w:ascii="Courier New" w:hAnsi="Courier New" w:hint="default"/>
@@ -1248,7 +2402,7 @@
       <w:lvlText w:val=""/>
       <w:lvlJc w:val="left"/>
       <w:pPr>
-        <w:ind w:left="4320" w:hanging="360"/>
+        <w:ind w:left="5028" w:hanging="360"/>
       </w:pPr>
       <w:rPr>
         <w:rFonts w:ascii="Wingdings" w:hAnsi="Wingdings" w:hint="default"/>
@@ -1260,7 +2414,7 @@
       <w:lvlText w:val=""/>
       <w:lvlJc w:val="left"/>
       <w:pPr>
-        <w:ind w:left="5040" w:hanging="360"/>
+        <w:ind w:left="5748" w:hanging="360"/>
       </w:pPr>
       <w:rPr>
         <w:rFonts w:ascii="Symbol" w:hAnsi="Symbol" w:hint="default"/>
@@ -1272,7 +2426,7 @@
       <w:lvlText w:val="o"/>
       <w:lvlJc w:val="left"/>
       <w:pPr>
-        <w:ind w:left="5760" w:hanging="360"/>
+        <w:ind w:left="6468" w:hanging="360"/>
       </w:pPr>
       <w:rPr>
         <w:rFonts w:ascii="Courier New" w:hAnsi="Courier New" w:hint="default"/>
@@ -1284,14 +2438,14 @@
       <w:lvlText w:val=""/>
       <w:lvlJc w:val="left"/>
       <w:pPr>
-        <w:ind w:left="6480" w:hanging="360"/>
+        <w:ind w:left="7188" w:hanging="360"/>
       </w:pPr>
       <w:rPr>
         <w:rFonts w:ascii="Wingdings" w:hAnsi="Wingdings" w:hint="default"/>
       </w:rPr>
     </w:lvl>
   </w:abstractNum>
-  <w:abstractNum w:abstractNumId="1">
+  <w:abstractNum w:abstractNumId="2">
     <w:nsid w:val="3B94519A"/>
     <w:multiLevelType w:val="hybridMultilevel"/>
     <w:tmpl w:val="74426186"/>
@@ -1301,7 +2455,7 @@
       <w:lvlText w:val=""/>
       <w:lvlJc w:val="left"/>
       <w:pPr>
-        <w:ind w:left="720" w:hanging="360"/>
+        <w:ind w:left="1428" w:hanging="360"/>
       </w:pPr>
       <w:rPr>
         <w:rFonts w:ascii="Symbol" w:hAnsi="Symbol" w:hint="default"/>
@@ -1313,7 +2467,7 @@
       <w:lvlText w:val="o"/>
       <w:lvlJc w:val="left"/>
       <w:pPr>
-        <w:ind w:left="1440" w:hanging="360"/>
+        <w:ind w:left="2148" w:hanging="360"/>
       </w:pPr>
       <w:rPr>
         <w:rFonts w:ascii="Courier New" w:hAnsi="Courier New" w:hint="default"/>
@@ -1325,7 +2479,7 @@
       <w:lvlText w:val=""/>
       <w:lvlJc w:val="left"/>
       <w:pPr>
-        <w:ind w:left="2160" w:hanging="360"/>
+        <w:ind w:left="2868" w:hanging="360"/>
       </w:pPr>
       <w:rPr>
         <w:rFonts w:ascii="Wingdings" w:hAnsi="Wingdings" w:hint="default"/>
@@ -1337,7 +2491,7 @@
       <w:lvlText w:val=""/>
       <w:lvlJc w:val="left"/>
       <w:pPr>
-        <w:ind w:left="2880" w:hanging="360"/>
+        <w:ind w:left="3588" w:hanging="360"/>
       </w:pPr>
       <w:rPr>
         <w:rFonts w:ascii="Symbol" w:hAnsi="Symbol" w:hint="default"/>
@@ -1349,7 +2503,7 @@
       <w:lvlText w:val="o"/>
       <w:lvlJc w:val="left"/>
       <w:pPr>
-        <w:ind w:left="3600" w:hanging="360"/>
+        <w:ind w:left="4308" w:hanging="360"/>
       </w:pPr>
       <w:rPr>
         <w:rFonts w:ascii="Courier New" w:hAnsi="Courier New" w:hint="default"/>
@@ -1361,7 +2515,7 @@
       <w:lvlText w:val=""/>
       <w:lvlJc w:val="left"/>
       <w:pPr>
-        <w:ind w:left="4320" w:hanging="360"/>
+        <w:ind w:left="5028" w:hanging="360"/>
       </w:pPr>
       <w:rPr>
         <w:rFonts w:ascii="Wingdings" w:hAnsi="Wingdings" w:hint="default"/>
@@ -1373,7 +2527,7 @@
       <w:lvlText w:val=""/>
       <w:lvlJc w:val="left"/>
       <w:pPr>
-        <w:ind w:left="5040" w:hanging="360"/>
+        <w:ind w:left="5748" w:hanging="360"/>
       </w:pPr>
       <w:rPr>
         <w:rFonts w:ascii="Symbol" w:hAnsi="Symbol" w:hint="default"/>
@@ -1385,7 +2539,7 @@
       <w:lvlText w:val="o"/>
       <w:lvlJc w:val="left"/>
       <w:pPr>
-        <w:ind w:left="5760" w:hanging="360"/>
+        <w:ind w:left="6468" w:hanging="360"/>
       </w:pPr>
       <w:rPr>
         <w:rFonts w:ascii="Courier New" w:hAnsi="Courier New" w:hint="default"/>
@@ -1397,14 +2551,14 @@
       <w:lvlText w:val=""/>
       <w:lvlJc w:val="left"/>
       <w:pPr>
-        <w:ind w:left="6480" w:hanging="360"/>
+        <w:ind w:left="7188" w:hanging="360"/>
       </w:pPr>
       <w:rPr>
         <w:rFonts w:ascii="Wingdings" w:hAnsi="Wingdings" w:hint="default"/>
       </w:rPr>
     </w:lvl>
   </w:abstractNum>
-  <w:abstractNum w:abstractNumId="2">
+  <w:abstractNum w:abstractNumId="3">
     <w:nsid w:val="47303216"/>
     <w:multiLevelType w:val="hybridMultilevel"/>
     <w:tmpl w:val="831C68FE"/>
@@ -1414,7 +2568,7 @@
       <w:lvlText w:val=""/>
       <w:lvlJc w:val="left"/>
       <w:pPr>
-        <w:ind w:left="720" w:hanging="360"/>
+        <w:ind w:left="1068" w:hanging="360"/>
       </w:pPr>
       <w:rPr>
         <w:rFonts w:ascii="Symbol" w:hAnsi="Symbol" w:hint="default"/>
@@ -1426,7 +2580,7 @@
       <w:lvlText w:val="o"/>
       <w:lvlJc w:val="left"/>
       <w:pPr>
-        <w:ind w:left="1440" w:hanging="360"/>
+        <w:ind w:left="1788" w:hanging="360"/>
       </w:pPr>
       <w:rPr>
         <w:rFonts w:ascii="Courier New" w:hAnsi="Courier New" w:hint="default"/>
@@ -1438,7 +2592,7 @@
       <w:lvlText w:val=""/>
       <w:lvlJc w:val="left"/>
       <w:pPr>
-        <w:ind w:left="2160" w:hanging="360"/>
+        <w:ind w:left="2508" w:hanging="360"/>
       </w:pPr>
       <w:rPr>
         <w:rFonts w:ascii="Wingdings" w:hAnsi="Wingdings" w:hint="default"/>
@@ -1450,7 +2604,7 @@
       <w:lvlText w:val=""/>
       <w:lvlJc w:val="left"/>
       <w:pPr>
-        <w:ind w:left="2880" w:hanging="360"/>
+        <w:ind w:left="3228" w:hanging="360"/>
       </w:pPr>
       <w:rPr>
         <w:rFonts w:ascii="Symbol" w:hAnsi="Symbol" w:hint="default"/>
@@ -1462,7 +2616,7 @@
       <w:lvlText w:val="o"/>
       <w:lvlJc w:val="left"/>
       <w:pPr>
-        <w:ind w:left="3600" w:hanging="360"/>
+        <w:ind w:left="3948" w:hanging="360"/>
       </w:pPr>
       <w:rPr>
         <w:rFonts w:ascii="Courier New" w:hAnsi="Courier New" w:hint="default"/>
@@ -1474,7 +2628,7 @@
       <w:lvlText w:val=""/>
       <w:lvlJc w:val="left"/>
       <w:pPr>
-        <w:ind w:left="4320" w:hanging="360"/>
+        <w:ind w:left="4668" w:hanging="360"/>
       </w:pPr>
       <w:rPr>
         <w:rFonts w:ascii="Wingdings" w:hAnsi="Wingdings" w:hint="default"/>
@@ -1486,7 +2640,7 @@
       <w:lvlText w:val=""/>
       <w:lvlJc w:val="left"/>
       <w:pPr>
-        <w:ind w:left="5040" w:hanging="360"/>
+        <w:ind w:left="5388" w:hanging="360"/>
       </w:pPr>
       <w:rPr>
         <w:rFonts w:ascii="Symbol" w:hAnsi="Symbol" w:hint="default"/>
@@ -1498,7 +2652,7 @@
       <w:lvlText w:val="o"/>
       <w:lvlJc w:val="left"/>
       <w:pPr>
-        <w:ind w:left="5760" w:hanging="360"/>
+        <w:ind w:left="6108" w:hanging="360"/>
       </w:pPr>
       <w:rPr>
         <w:rFonts w:ascii="Courier New" w:hAnsi="Courier New" w:hint="default"/>
@@ -1510,14 +2664,14 @@
       <w:lvlText w:val=""/>
       <w:lvlJc w:val="left"/>
       <w:pPr>
-        <w:ind w:left="6480" w:hanging="360"/>
+        <w:ind w:left="6828" w:hanging="360"/>
       </w:pPr>
       <w:rPr>
         <w:rFonts w:ascii="Wingdings" w:hAnsi="Wingdings" w:hint="default"/>
       </w:rPr>
     </w:lvl>
   </w:abstractNum>
-  <w:abstractNum w:abstractNumId="3">
+  <w:abstractNum w:abstractNumId="4">
     <w:nsid w:val="65D150FC"/>
     <w:multiLevelType w:val="hybridMultilevel"/>
     <w:tmpl w:val="827AE7CC"/>
@@ -1527,7 +2681,7 @@
       <w:lvlText w:val=""/>
       <w:lvlJc w:val="left"/>
       <w:pPr>
-        <w:ind w:left="720" w:hanging="360"/>
+        <w:ind w:left="1068" w:hanging="360"/>
       </w:pPr>
       <w:rPr>
         <w:rFonts w:ascii="Symbol" w:hAnsi="Symbol" w:hint="default"/>
@@ -1539,7 +2693,7 @@
       <w:lvlText w:val="o"/>
       <w:lvlJc w:val="left"/>
       <w:pPr>
-        <w:ind w:left="1440" w:hanging="360"/>
+        <w:ind w:left="1788" w:hanging="360"/>
       </w:pPr>
       <w:rPr>
         <w:rFonts w:ascii="Courier New" w:hAnsi="Courier New" w:hint="default"/>
@@ -1551,7 +2705,7 @@
       <w:lvlText w:val=""/>
       <w:lvlJc w:val="left"/>
       <w:pPr>
-        <w:ind w:left="2160" w:hanging="360"/>
+        <w:ind w:left="2508" w:hanging="360"/>
       </w:pPr>
       <w:rPr>
         <w:rFonts w:ascii="Wingdings" w:hAnsi="Wingdings" w:hint="default"/>
@@ -1563,7 +2717,7 @@
       <w:lvlText w:val=""/>
       <w:lvlJc w:val="left"/>
       <w:pPr>
-        <w:ind w:left="2880" w:hanging="360"/>
+        <w:ind w:left="3228" w:hanging="360"/>
       </w:pPr>
       <w:rPr>
         <w:rFonts w:ascii="Symbol" w:hAnsi="Symbol" w:hint="default"/>
@@ -1575,7 +2729,7 @@
       <w:lvlText w:val="o"/>
       <w:lvlJc w:val="left"/>
       <w:pPr>
-        <w:ind w:left="3600" w:hanging="360"/>
+        <w:ind w:left="3948" w:hanging="360"/>
       </w:pPr>
       <w:rPr>
         <w:rFonts w:ascii="Courier New" w:hAnsi="Courier New" w:hint="default"/>
@@ -1587,7 +2741,7 @@
       <w:lvlText w:val=""/>
       <w:lvlJc w:val="left"/>
       <w:pPr>
-        <w:ind w:left="4320" w:hanging="360"/>
+        <w:ind w:left="4668" w:hanging="360"/>
       </w:pPr>
       <w:rPr>
         <w:rFonts w:ascii="Wingdings" w:hAnsi="Wingdings" w:hint="default"/>
@@ -1599,7 +2753,7 @@
       <w:lvlText w:val=""/>
       <w:lvlJc w:val="left"/>
       <w:pPr>
-        <w:ind w:left="5040" w:hanging="360"/>
+        <w:ind w:left="5388" w:hanging="360"/>
       </w:pPr>
       <w:rPr>
         <w:rFonts w:ascii="Symbol" w:hAnsi="Symbol" w:hint="default"/>
@@ -1611,7 +2765,7 @@
       <w:lvlText w:val="o"/>
       <w:lvlJc w:val="left"/>
       <w:pPr>
-        <w:ind w:left="5760" w:hanging="360"/>
+        <w:ind w:left="6108" w:hanging="360"/>
       </w:pPr>
       <w:rPr>
         <w:rFonts w:ascii="Courier New" w:hAnsi="Courier New" w:hint="default"/>
@@ -1623,14 +2777,14 @@
       <w:lvlText w:val=""/>
       <w:lvlJc w:val="left"/>
       <w:pPr>
-        <w:ind w:left="6480" w:hanging="360"/>
+        <w:ind w:left="6828" w:hanging="360"/>
       </w:pPr>
       <w:rPr>
         <w:rFonts w:ascii="Wingdings" w:hAnsi="Wingdings" w:hint="default"/>
       </w:rPr>
     </w:lvl>
   </w:abstractNum>
-  <w:abstractNum w:abstractNumId="4">
+  <w:abstractNum w:abstractNumId="5">
     <w:nsid w:val="66FC2FCE"/>
     <w:multiLevelType w:val="hybridMultilevel"/>
     <w:tmpl w:val="5E648424"/>
@@ -1640,7 +2794,7 @@
       <w:lvlText w:val=""/>
       <w:lvlJc w:val="left"/>
       <w:pPr>
-        <w:ind w:left="720" w:hanging="360"/>
+        <w:ind w:left="1068" w:hanging="360"/>
       </w:pPr>
       <w:rPr>
         <w:rFonts w:ascii="Symbol" w:hAnsi="Symbol" w:hint="default"/>
@@ -1652,7 +2806,7 @@
       <w:lvlText w:val="o"/>
       <w:lvlJc w:val="left"/>
       <w:pPr>
-        <w:ind w:left="1440" w:hanging="360"/>
+        <w:ind w:left="1788" w:hanging="360"/>
       </w:pPr>
       <w:rPr>
         <w:rFonts w:ascii="Courier New" w:hAnsi="Courier New" w:hint="default"/>
@@ -1664,7 +2818,7 @@
       <w:lvlText w:val=""/>
       <w:lvlJc w:val="left"/>
       <w:pPr>
-        <w:ind w:left="2160" w:hanging="360"/>
+        <w:ind w:left="2508" w:hanging="360"/>
       </w:pPr>
       <w:rPr>
         <w:rFonts w:ascii="Wingdings" w:hAnsi="Wingdings" w:hint="default"/>
@@ -1676,7 +2830,7 @@
       <w:lvlText w:val=""/>
       <w:lvlJc w:val="left"/>
       <w:pPr>
-        <w:ind w:left="2880" w:hanging="360"/>
+        <w:ind w:left="3228" w:hanging="360"/>
       </w:pPr>
       <w:rPr>
         <w:rFonts w:ascii="Symbol" w:hAnsi="Symbol" w:hint="default"/>
@@ -1688,7 +2842,7 @@
       <w:lvlText w:val="o"/>
       <w:lvlJc w:val="left"/>
       <w:pPr>
-        <w:ind w:left="3600" w:hanging="360"/>
+        <w:ind w:left="3948" w:hanging="360"/>
       </w:pPr>
       <w:rPr>
         <w:rFonts w:ascii="Courier New" w:hAnsi="Courier New" w:hint="default"/>
@@ -1700,7 +2854,7 @@
       <w:lvlText w:val=""/>
       <w:lvlJc w:val="left"/>
       <w:pPr>
-        <w:ind w:left="4320" w:hanging="360"/>
+        <w:ind w:left="4668" w:hanging="360"/>
       </w:pPr>
       <w:rPr>
         <w:rFonts w:ascii="Wingdings" w:hAnsi="Wingdings" w:hint="default"/>
@@ -1712,7 +2866,7 @@
       <w:lvlText w:val=""/>
       <w:lvlJc w:val="left"/>
       <w:pPr>
-        <w:ind w:left="5040" w:hanging="360"/>
+        <w:ind w:left="5388" w:hanging="360"/>
       </w:pPr>
       <w:rPr>
         <w:rFonts w:ascii="Symbol" w:hAnsi="Symbol" w:hint="default"/>
@@ -1724,7 +2878,7 @@
       <w:lvlText w:val="o"/>
       <w:lvlJc w:val="left"/>
       <w:pPr>
-        <w:ind w:left="5760" w:hanging="360"/>
+        <w:ind w:left="6108" w:hanging="360"/>
       </w:pPr>
       <w:rPr>
         <w:rFonts w:ascii="Courier New" w:hAnsi="Courier New" w:hint="default"/>
@@ -1736,14 +2890,14 @@
       <w:lvlText w:val=""/>
       <w:lvlJc w:val="left"/>
       <w:pPr>
-        <w:ind w:left="6480" w:hanging="360"/>
+        <w:ind w:left="6828" w:hanging="360"/>
       </w:pPr>
       <w:rPr>
         <w:rFonts w:ascii="Wingdings" w:hAnsi="Wingdings" w:hint="default"/>
       </w:rPr>
     </w:lvl>
   </w:abstractNum>
-  <w:abstractNum w:abstractNumId="5">
+  <w:abstractNum w:abstractNumId="6">
     <w:nsid w:val="69397B45"/>
     <w:multiLevelType w:val="hybridMultilevel"/>
     <w:tmpl w:val="B324E07A"/>
@@ -1856,23 +3010,234 @@
       </w:rPr>
     </w:lvl>
   </w:abstractNum>
+  <w:abstractNum w:abstractNumId="7">
+    <w:nsid w:val="79BD1642"/>
+    <w:multiLevelType w:val="hybridMultilevel"/>
+    <w:tmpl w:val="61B251BE"/>
+    <w:lvl w:ilvl="0" w:tplc="0407000F">
+      <w:start w:val="1"/>
+      <w:numFmt w:val="decimal"/>
+      <w:lvlText w:val="%1."/>
+      <w:lvlJc w:val="left"/>
+      <w:pPr>
+        <w:ind w:left="720" w:hanging="360"/>
+      </w:pPr>
+      <w:rPr>
+        <w:rFonts w:hint="default"/>
+      </w:rPr>
+    </w:lvl>
+    <w:lvl w:ilvl="1" w:tplc="04070019" w:tentative="1">
+      <w:start w:val="1"/>
+      <w:numFmt w:val="lowerLetter"/>
+      <w:lvlText w:val="%2."/>
+      <w:lvlJc w:val="left"/>
+      <w:pPr>
+        <w:ind w:left="1440" w:hanging="360"/>
+      </w:pPr>
+    </w:lvl>
+    <w:lvl w:ilvl="2" w:tplc="0407001B" w:tentative="1">
+      <w:start w:val="1"/>
+      <w:numFmt w:val="lowerRoman"/>
+      <w:lvlText w:val="%3."/>
+      <w:lvlJc w:val="right"/>
+      <w:pPr>
+        <w:ind w:left="2160" w:hanging="180"/>
+      </w:pPr>
+    </w:lvl>
+    <w:lvl w:ilvl="3" w:tplc="0407000F" w:tentative="1">
+      <w:start w:val="1"/>
+      <w:numFmt w:val="decimal"/>
+      <w:lvlText w:val="%4."/>
+      <w:lvlJc w:val="left"/>
+      <w:pPr>
+        <w:ind w:left="2880" w:hanging="360"/>
+      </w:pPr>
+    </w:lvl>
+    <w:lvl w:ilvl="4" w:tplc="04070019" w:tentative="1">
+      <w:start w:val="1"/>
+      <w:numFmt w:val="lowerLetter"/>
+      <w:lvlText w:val="%5."/>
+      <w:lvlJc w:val="left"/>
+      <w:pPr>
+        <w:ind w:left="3600" w:hanging="360"/>
+      </w:pPr>
+    </w:lvl>
+    <w:lvl w:ilvl="5" w:tplc="0407001B" w:tentative="1">
+      <w:start w:val="1"/>
+      <w:numFmt w:val="lowerRoman"/>
+      <w:lvlText w:val="%6."/>
+      <w:lvlJc w:val="right"/>
+      <w:pPr>
+        <w:ind w:left="4320" w:hanging="180"/>
+      </w:pPr>
+    </w:lvl>
+    <w:lvl w:ilvl="6" w:tplc="0407000F" w:tentative="1">
+      <w:start w:val="1"/>
+      <w:numFmt w:val="decimal"/>
+      <w:lvlText w:val="%7."/>
+      <w:lvlJc w:val="left"/>
+      <w:pPr>
+        <w:ind w:left="5040" w:hanging="360"/>
+      </w:pPr>
+    </w:lvl>
+    <w:lvl w:ilvl="7" w:tplc="04070019" w:tentative="1">
+      <w:start w:val="1"/>
+      <w:numFmt w:val="lowerLetter"/>
+      <w:lvlText w:val="%8."/>
+      <w:lvlJc w:val="left"/>
+      <w:pPr>
+        <w:ind w:left="5760" w:hanging="360"/>
+      </w:pPr>
+    </w:lvl>
+    <w:lvl w:ilvl="8" w:tplc="0407001B" w:tentative="1">
+      <w:start w:val="1"/>
+      <w:numFmt w:val="lowerRoman"/>
+      <w:lvlText w:val="%9."/>
+      <w:lvlJc w:val="right"/>
+      <w:pPr>
+        <w:ind w:left="6480" w:hanging="180"/>
+      </w:pPr>
+    </w:lvl>
+  </w:abstractNum>
+  <w:abstractNum w:abstractNumId="8">
+    <w:nsid w:val="7C8D1239"/>
+    <w:multiLevelType w:val="hybridMultilevel"/>
+    <w:tmpl w:val="D14CC82E"/>
+    <w:lvl w:ilvl="0" w:tplc="04070001">
+      <w:start w:val="1"/>
+      <w:numFmt w:val="bullet"/>
+      <w:lvlText w:val=""/>
+      <w:lvlJc w:val="left"/>
+      <w:pPr>
+        <w:ind w:left="1428" w:hanging="360"/>
+      </w:pPr>
+      <w:rPr>
+        <w:rFonts w:ascii="Symbol" w:hAnsi="Symbol" w:hint="default"/>
+      </w:rPr>
+    </w:lvl>
+    <w:lvl w:ilvl="1" w:tplc="04070003" w:tentative="1">
+      <w:start w:val="1"/>
+      <w:numFmt w:val="bullet"/>
+      <w:lvlText w:val="o"/>
+      <w:lvlJc w:val="left"/>
+      <w:pPr>
+        <w:ind w:left="2148" w:hanging="360"/>
+      </w:pPr>
+      <w:rPr>
+        <w:rFonts w:ascii="Courier New" w:hAnsi="Courier New" w:cs="Courier New" w:hint="default"/>
+      </w:rPr>
+    </w:lvl>
+    <w:lvl w:ilvl="2" w:tplc="04070005" w:tentative="1">
+      <w:start w:val="1"/>
+      <w:numFmt w:val="bullet"/>
+      <w:lvlText w:val=""/>
+      <w:lvlJc w:val="left"/>
+      <w:pPr>
+        <w:ind w:left="2868" w:hanging="360"/>
+      </w:pPr>
+      <w:rPr>
+        <w:rFonts w:ascii="Wingdings" w:hAnsi="Wingdings" w:hint="default"/>
+      </w:rPr>
+    </w:lvl>
+    <w:lvl w:ilvl="3" w:tplc="04070001" w:tentative="1">
+      <w:start w:val="1"/>
+      <w:numFmt w:val="bullet"/>
+      <w:lvlText w:val=""/>
+      <w:lvlJc w:val="left"/>
+      <w:pPr>
+        <w:ind w:left="3588" w:hanging="360"/>
+      </w:pPr>
+      <w:rPr>
+        <w:rFonts w:ascii="Symbol" w:hAnsi="Symbol" w:hint="default"/>
+      </w:rPr>
+    </w:lvl>
+    <w:lvl w:ilvl="4" w:tplc="04070003" w:tentative="1">
+      <w:start w:val="1"/>
+      <w:numFmt w:val="bullet"/>
+      <w:lvlText w:val="o"/>
+      <w:lvlJc w:val="left"/>
+      <w:pPr>
+        <w:ind w:left="4308" w:hanging="360"/>
+      </w:pPr>
+      <w:rPr>
+        <w:rFonts w:ascii="Courier New" w:hAnsi="Courier New" w:cs="Courier New" w:hint="default"/>
+      </w:rPr>
+    </w:lvl>
+    <w:lvl w:ilvl="5" w:tplc="04070005" w:tentative="1">
+      <w:start w:val="1"/>
+      <w:numFmt w:val="bullet"/>
+      <w:lvlText w:val=""/>
+      <w:lvlJc w:val="left"/>
+      <w:pPr>
+        <w:ind w:left="5028" w:hanging="360"/>
+      </w:pPr>
+      <w:rPr>
+        <w:rFonts w:ascii="Wingdings" w:hAnsi="Wingdings" w:hint="default"/>
+      </w:rPr>
+    </w:lvl>
+    <w:lvl w:ilvl="6" w:tplc="04070001" w:tentative="1">
+      <w:start w:val="1"/>
+      <w:numFmt w:val="bullet"/>
+      <w:lvlText w:val=""/>
+      <w:lvlJc w:val="left"/>
+      <w:pPr>
+        <w:ind w:left="5748" w:hanging="360"/>
+      </w:pPr>
+      <w:rPr>
+        <w:rFonts w:ascii="Symbol" w:hAnsi="Symbol" w:hint="default"/>
+      </w:rPr>
+    </w:lvl>
+    <w:lvl w:ilvl="7" w:tplc="04070003" w:tentative="1">
+      <w:start w:val="1"/>
+      <w:numFmt w:val="bullet"/>
+      <w:lvlText w:val="o"/>
+      <w:lvlJc w:val="left"/>
+      <w:pPr>
+        <w:ind w:left="6468" w:hanging="360"/>
+      </w:pPr>
+      <w:rPr>
+        <w:rFonts w:ascii="Courier New" w:hAnsi="Courier New" w:cs="Courier New" w:hint="default"/>
+      </w:rPr>
+    </w:lvl>
+    <w:lvl w:ilvl="8" w:tplc="04070005" w:tentative="1">
+      <w:start w:val="1"/>
+      <w:numFmt w:val="bullet"/>
+      <w:lvlText w:val=""/>
+      <w:lvlJc w:val="left"/>
+      <w:pPr>
+        <w:ind w:left="7188" w:hanging="360"/>
+      </w:pPr>
+      <w:rPr>
+        <w:rFonts w:ascii="Wingdings" w:hAnsi="Wingdings" w:hint="default"/>
+      </w:rPr>
+    </w:lvl>
+  </w:abstractNum>
   <w:num w:numId="1">
+    <w:abstractNumId w:val="4"/>
+  </w:num>
+  <w:num w:numId="2">
+    <w:abstractNumId w:val="6"/>
+  </w:num>
+  <w:num w:numId="3">
+    <w:abstractNumId w:val="5"/>
+  </w:num>
+  <w:num w:numId="4">
     <w:abstractNumId w:val="3"/>
   </w:num>
-  <w:num w:numId="2">
-    <w:abstractNumId w:val="5"/>
+  <w:num w:numId="5">
+    <w:abstractNumId w:val="1"/>
   </w:num>
-  <w:num w:numId="3">
-    <w:abstractNumId w:val="4"/>
-  </w:num>
-  <w:num w:numId="4">
+  <w:num w:numId="6">
     <w:abstractNumId w:val="2"/>
   </w:num>
-  <w:num w:numId="5">
+  <w:num w:numId="7">
+    <w:abstractNumId w:val="8"/>
+  </w:num>
+  <w:num w:numId="8">
     <w:abstractNumId w:val="0"/>
   </w:num>
-  <w:num w:numId="6">
-    <w:abstractNumId w:val="1"/>
+  <w:num w:numId="9">
+    <w:abstractNumId w:val="7"/>
   </w:num>
 </w:numbering>
 </file>
@@ -1894,7 +3259,7 @@
       </w:pPr>
     </w:pPrDefault>
   </w:docDefaults>
-  <w:latentStyles w:defLockedState="0" w:defUIPriority="99" w:defSemiHidden="1" w:defUnhideWhenUsed="1" w:defQFormat="0" w:count="276">
+  <w:latentStyles w:defLockedState="0" w:defUIPriority="99" w:defSemiHidden="1" w:defUnhideWhenUsed="1" w:defQFormat="0" w:count="267">
     <w:lsdException w:name="Normal" w:semiHidden="0" w:uiPriority="0" w:unhideWhenUsed="0" w:qFormat="1"/>
     <w:lsdException w:name="heading 1" w:semiHidden="0" w:uiPriority="9" w:unhideWhenUsed="0" w:qFormat="1"/>
     <w:lsdException w:name="heading 2" w:uiPriority="9" w:qFormat="1"/>
@@ -2037,7 +3402,7 @@
     <w:name w:val="Normal"/>
     <w:qFormat/>
   </w:style>
-  <w:style w:type="character" w:default="1" w:styleId="Absatzstandardschriftart">
+  <w:style w:type="character" w:default="1" w:styleId="Absatz-Standardschriftart">
     <w:name w:val="Default Paragraph Font"/>
     <w:uiPriority w:val="1"/>
     <w:semiHidden/>
@@ -2075,11 +3440,96 @@
       <w:contextualSpacing/>
     </w:pPr>
   </w:style>
+  <w:style w:type="character" w:styleId="Hyperlink">
+    <w:name w:val="Hyperlink"/>
+    <w:basedOn w:val="Absatz-Standardschriftart"/>
+    <w:uiPriority w:val="99"/>
+    <w:unhideWhenUsed/>
+    <w:rsid w:val="00E8273C"/>
+    <w:rPr>
+      <w:color w:val="0000FF" w:themeColor="hyperlink"/>
+      <w:u w:val="single"/>
+    </w:rPr>
+  </w:style>
+  <w:style w:type="paragraph" w:styleId="Sprechblasentext">
+    <w:name w:val="Balloon Text"/>
+    <w:basedOn w:val="Standard"/>
+    <w:link w:val="SprechblasentextZchn"/>
+    <w:uiPriority w:val="99"/>
+    <w:semiHidden/>
+    <w:unhideWhenUsed/>
+    <w:rsid w:val="00E8273C"/>
+    <w:pPr>
+      <w:spacing w:after="0" w:line="240" w:lineRule="auto"/>
+    </w:pPr>
+    <w:rPr>
+      <w:rFonts w:ascii="Tahoma" w:hAnsi="Tahoma" w:cs="Tahoma"/>
+      <w:sz w:val="16"/>
+      <w:szCs w:val="16"/>
+    </w:rPr>
+  </w:style>
+  <w:style w:type="character" w:customStyle="1" w:styleId="SprechblasentextZchn">
+    <w:name w:val="Sprechblasentext Zchn"/>
+    <w:basedOn w:val="Absatz-Standardschriftart"/>
+    <w:link w:val="Sprechblasentext"/>
+    <w:uiPriority w:val="99"/>
+    <w:semiHidden/>
+    <w:rsid w:val="00E8273C"/>
+    <w:rPr>
+      <w:rFonts w:ascii="Tahoma" w:hAnsi="Tahoma" w:cs="Tahoma"/>
+      <w:sz w:val="16"/>
+      <w:szCs w:val="16"/>
+    </w:rPr>
+  </w:style>
+  <w:style w:type="paragraph" w:styleId="Kopfzeile">
+    <w:name w:val="header"/>
+    <w:basedOn w:val="Standard"/>
+    <w:link w:val="KopfzeileZchn"/>
+    <w:uiPriority w:val="99"/>
+    <w:unhideWhenUsed/>
+    <w:rsid w:val="00EF5859"/>
+    <w:pPr>
+      <w:tabs>
+        <w:tab w:val="center" w:pos="4536"/>
+        <w:tab w:val="right" w:pos="9072"/>
+      </w:tabs>
+      <w:spacing w:after="0" w:line="240" w:lineRule="auto"/>
+    </w:pPr>
+  </w:style>
+  <w:style w:type="character" w:customStyle="1" w:styleId="KopfzeileZchn">
+    <w:name w:val="Kopfzeile Zchn"/>
+    <w:basedOn w:val="Absatz-Standardschriftart"/>
+    <w:link w:val="Kopfzeile"/>
+    <w:uiPriority w:val="99"/>
+    <w:rsid w:val="00EF5859"/>
+  </w:style>
+  <w:style w:type="paragraph" w:styleId="Fuzeile">
+    <w:name w:val="footer"/>
+    <w:basedOn w:val="Standard"/>
+    <w:link w:val="FuzeileZchn"/>
+    <w:uiPriority w:val="99"/>
+    <w:unhideWhenUsed/>
+    <w:rsid w:val="00EF5859"/>
+    <w:pPr>
+      <w:tabs>
+        <w:tab w:val="center" w:pos="4536"/>
+        <w:tab w:val="right" w:pos="9072"/>
+      </w:tabs>
+      <w:spacing w:after="0" w:line="240" w:lineRule="auto"/>
+    </w:pPr>
+  </w:style>
+  <w:style w:type="character" w:customStyle="1" w:styleId="FuzeileZchn">
+    <w:name w:val="Fußzeile Zchn"/>
+    <w:basedOn w:val="Absatz-Standardschriftart"/>
+    <w:link w:val="Fuzeile"/>
+    <w:uiPriority w:val="99"/>
+    <w:rsid w:val="00EF5859"/>
+  </w:style>
 </w:styles>
 </file>
 
 <file path=word/stylesWithEffects.xml><?xml version="1.0" encoding="utf-8"?>
-<w:styles xmlns:wpc="http://schemas.microsoft.com/office/word/2010/wordprocessingCanvas" xmlns:mo="http://schemas.microsoft.com/office/mac/office/2008/main" xmlns:mc="http://schemas.openxmlformats.org/markup-compatibility/2006" xmlns:mv="urn:schemas-microsoft-com:mac:vml" xmlns:o="urn:schemas-microsoft-com:office:office" xmlns:r="http://schemas.openxmlformats.org/officeDocument/2006/relationships" xmlns:m="http://schemas.openxmlformats.org/officeDocument/2006/math" xmlns:v="urn:schemas-microsoft-com:vml" xmlns:wp14="http://schemas.microsoft.com/office/word/2010/wordprocessingDrawing" xmlns:wp="http://schemas.openxmlformats.org/drawingml/2006/wordprocessingDrawing" xmlns:w10="urn:schemas-microsoft-com:office:word" xmlns:w="http://schemas.openxmlformats.org/wordprocessingml/2006/main" xmlns:w14="http://schemas.microsoft.com/office/word/2010/wordml" xmlns:wpg="http://schemas.microsoft.com/office/word/2010/wordprocessingGroup" xmlns:wpi="http://schemas.microsoft.com/office/word/2010/wordprocessingInk" xmlns:wne="http://schemas.microsoft.com/office/word/2006/wordml" xmlns:wps="http://schemas.microsoft.com/office/word/2010/wordprocessingShape" mc:Ignorable="w14 wp14">
+<w:styles xmlns:wpc="http://schemas.microsoft.com/office/word/2010/wordprocessingCanvas" xmlns:mc="http://schemas.openxmlformats.org/markup-compatibility/2006" xmlns:o="urn:schemas-microsoft-com:office:office" xmlns:r="http://schemas.openxmlformats.org/officeDocument/2006/relationships" xmlns:m="http://schemas.openxmlformats.org/officeDocument/2006/math" xmlns:v="urn:schemas-microsoft-com:vml" xmlns:wp14="http://schemas.microsoft.com/office/word/2010/wordprocessingDrawing" xmlns:wp="http://schemas.openxmlformats.org/drawingml/2006/wordprocessingDrawing" xmlns:w10="urn:schemas-microsoft-com:office:word" xmlns:w="http://schemas.openxmlformats.org/wordprocessingml/2006/main" xmlns:w14="http://schemas.microsoft.com/office/word/2010/wordml" xmlns:wpg="http://schemas.microsoft.com/office/word/2010/wordprocessingGroup" xmlns:wpi="http://schemas.microsoft.com/office/word/2010/wordprocessingInk" xmlns:wne="http://schemas.microsoft.com/office/word/2006/wordml" xmlns:wps="http://schemas.microsoft.com/office/word/2010/wordprocessingShape" mc:Ignorable="w14 wp14">
   <w:docDefaults>
     <w:rPrDefault>
       <w:rPr>
@@ -2095,7 +3545,7 @@
       </w:pPr>
     </w:pPrDefault>
   </w:docDefaults>
-  <w:latentStyles w:defLockedState="0" w:defUIPriority="99" w:defSemiHidden="1" w:defUnhideWhenUsed="1" w:defQFormat="0" w:count="276">
+  <w:latentStyles w:defLockedState="0" w:defUIPriority="99" w:defSemiHidden="1" w:defUnhideWhenUsed="1" w:defQFormat="0" w:count="267">
     <w:lsdException w:name="Normal" w:semiHidden="0" w:uiPriority="0" w:unhideWhenUsed="0" w:qFormat="1"/>
     <w:lsdException w:name="heading 1" w:semiHidden="0" w:uiPriority="9" w:unhideWhenUsed="0" w:qFormat="1"/>
     <w:lsdException w:name="heading 2" w:uiPriority="9" w:qFormat="1"/>
@@ -2238,7 +3688,7 @@
     <w:name w:val="Normal"/>
     <w:qFormat/>
   </w:style>
-  <w:style w:type="character" w:default="1" w:styleId="Absatzstandardschriftart">
+  <w:style w:type="character" w:default="1" w:styleId="Absatz-Standardschriftart">
     <w:name w:val="Default Paragraph Font"/>
     <w:uiPriority w:val="1"/>
     <w:semiHidden/>
@@ -2275,6 +3725,91 @@
       <w:ind w:left="720"/>
       <w:contextualSpacing/>
     </w:pPr>
+  </w:style>
+  <w:style w:type="character" w:styleId="Hyperlink">
+    <w:name w:val="Hyperlink"/>
+    <w:basedOn w:val="Absatz-Standardschriftart"/>
+    <w:uiPriority w:val="99"/>
+    <w:unhideWhenUsed/>
+    <w:rsid w:val="00E8273C"/>
+    <w:rPr>
+      <w:color w:val="0000FF" w:themeColor="hyperlink"/>
+      <w:u w:val="single"/>
+    </w:rPr>
+  </w:style>
+  <w:style w:type="paragraph" w:styleId="Sprechblasentext">
+    <w:name w:val="Balloon Text"/>
+    <w:basedOn w:val="Standard"/>
+    <w:link w:val="SprechblasentextZchn"/>
+    <w:uiPriority w:val="99"/>
+    <w:semiHidden/>
+    <w:unhideWhenUsed/>
+    <w:rsid w:val="00E8273C"/>
+    <w:pPr>
+      <w:spacing w:after="0" w:line="240" w:lineRule="auto"/>
+    </w:pPr>
+    <w:rPr>
+      <w:rFonts w:ascii="Tahoma" w:hAnsi="Tahoma" w:cs="Tahoma"/>
+      <w:sz w:val="16"/>
+      <w:szCs w:val="16"/>
+    </w:rPr>
+  </w:style>
+  <w:style w:type="character" w:customStyle="1" w:styleId="SprechblasentextZchn">
+    <w:name w:val="Sprechblasentext Zchn"/>
+    <w:basedOn w:val="Absatz-Standardschriftart"/>
+    <w:link w:val="Sprechblasentext"/>
+    <w:uiPriority w:val="99"/>
+    <w:semiHidden/>
+    <w:rsid w:val="00E8273C"/>
+    <w:rPr>
+      <w:rFonts w:ascii="Tahoma" w:hAnsi="Tahoma" w:cs="Tahoma"/>
+      <w:sz w:val="16"/>
+      <w:szCs w:val="16"/>
+    </w:rPr>
+  </w:style>
+  <w:style w:type="paragraph" w:styleId="Kopfzeile">
+    <w:name w:val="header"/>
+    <w:basedOn w:val="Standard"/>
+    <w:link w:val="KopfzeileZchn"/>
+    <w:uiPriority w:val="99"/>
+    <w:unhideWhenUsed/>
+    <w:rsid w:val="00EF5859"/>
+    <w:pPr>
+      <w:tabs>
+        <w:tab w:val="center" w:pos="4536"/>
+        <w:tab w:val="right" w:pos="9072"/>
+      </w:tabs>
+      <w:spacing w:after="0" w:line="240" w:lineRule="auto"/>
+    </w:pPr>
+  </w:style>
+  <w:style w:type="character" w:customStyle="1" w:styleId="KopfzeileZchn">
+    <w:name w:val="Kopfzeile Zchn"/>
+    <w:basedOn w:val="Absatz-Standardschriftart"/>
+    <w:link w:val="Kopfzeile"/>
+    <w:uiPriority w:val="99"/>
+    <w:rsid w:val="00EF5859"/>
+  </w:style>
+  <w:style w:type="paragraph" w:styleId="Fuzeile">
+    <w:name w:val="footer"/>
+    <w:basedOn w:val="Standard"/>
+    <w:link w:val="FuzeileZchn"/>
+    <w:uiPriority w:val="99"/>
+    <w:unhideWhenUsed/>
+    <w:rsid w:val="00EF5859"/>
+    <w:pPr>
+      <w:tabs>
+        <w:tab w:val="center" w:pos="4536"/>
+        <w:tab w:val="right" w:pos="9072"/>
+      </w:tabs>
+      <w:spacing w:after="0" w:line="240" w:lineRule="auto"/>
+    </w:pPr>
+  </w:style>
+  <w:style w:type="character" w:customStyle="1" w:styleId="FuzeileZchn">
+    <w:name w:val="Fußzeile Zchn"/>
+    <w:basedOn w:val="Absatz-Standardschriftart"/>
+    <w:link w:val="Fuzeile"/>
+    <w:uiPriority w:val="99"/>
+    <w:rsid w:val="00EF5859"/>
   </w:style>
 </w:styles>
 </file>
@@ -2569,7 +4104,7 @@
 </file>
 
 <file path=customXml/itemProps1.xml><?xml version="1.0" encoding="utf-8"?>
-<ds:datastoreItem xmlns:ds="http://schemas.openxmlformats.org/officeDocument/2006/customXml" ds:itemID="{40B3B650-7E83-234C-AC9E-DC3ED07DEC54}">
+<ds:datastoreItem xmlns:ds="http://schemas.openxmlformats.org/officeDocument/2006/customXml" ds:itemID="{C8943404-2685-4AE7-A494-98E7E2C0F06F}">
   <ds:schemaRefs>
     <ds:schemaRef ds:uri="http://schemas.openxmlformats.org/officeDocument/2006/bibliography"/>
   </ds:schemaRefs>

</xml_diff>

<commit_message>
divide features in two sections (Smartwatch and Desktop-Application) add feature numbers to features generate pdf file
</commit_message>
<xml_diff>
--- a/documentation/conceptPaper/Konzeptpapier.docx
+++ b/documentation/conceptPaper/Konzeptpapier.docx
@@ -1,6 +1,6 @@
 
 <file path=word/document.xml><?xml version="1.0" encoding="utf-8"?>
-<w:document xmlns:wpc="http://schemas.microsoft.com/office/word/2010/wordprocessingCanvas" xmlns:mc="http://schemas.openxmlformats.org/markup-compatibility/2006" xmlns:o="urn:schemas-microsoft-com:office:office" xmlns:r="http://schemas.openxmlformats.org/officeDocument/2006/relationships" xmlns:m="http://schemas.openxmlformats.org/officeDocument/2006/math" xmlns:v="urn:schemas-microsoft-com:vml" xmlns:wp14="http://schemas.microsoft.com/office/word/2010/wordprocessingDrawing" xmlns:wp="http://schemas.openxmlformats.org/drawingml/2006/wordprocessingDrawing" xmlns:w10="urn:schemas-microsoft-com:office:word" xmlns:w="http://schemas.openxmlformats.org/wordprocessingml/2006/main" xmlns:w14="http://schemas.microsoft.com/office/word/2010/wordml" xmlns:wpg="http://schemas.microsoft.com/office/word/2010/wordprocessingGroup" xmlns:wpi="http://schemas.microsoft.com/office/word/2010/wordprocessingInk" xmlns:wne="http://schemas.microsoft.com/office/word/2006/wordml" xmlns:wps="http://schemas.microsoft.com/office/word/2010/wordprocessingShape" mc:Ignorable="w14 wp14">
+<w:document xmlns:wpc="http://schemas.microsoft.com/office/word/2010/wordprocessingCanvas" xmlns:mo="http://schemas.microsoft.com/office/mac/office/2008/main" xmlns:mc="http://schemas.openxmlformats.org/markup-compatibility/2006" xmlns:mv="urn:schemas-microsoft-com:mac:vml" xmlns:o="urn:schemas-microsoft-com:office:office" xmlns:r="http://schemas.openxmlformats.org/officeDocument/2006/relationships" xmlns:m="http://schemas.openxmlformats.org/officeDocument/2006/math" xmlns:v="urn:schemas-microsoft-com:vml" xmlns:wp14="http://schemas.microsoft.com/office/word/2010/wordprocessingDrawing" xmlns:wp="http://schemas.openxmlformats.org/drawingml/2006/wordprocessingDrawing" xmlns:w10="urn:schemas-microsoft-com:office:word" xmlns:w="http://schemas.openxmlformats.org/wordprocessingml/2006/main" xmlns:w14="http://schemas.microsoft.com/office/word/2010/wordml" xmlns:wpg="http://schemas.microsoft.com/office/word/2010/wordprocessingGroup" xmlns:wpi="http://schemas.microsoft.com/office/word/2010/wordprocessingInk" xmlns:wne="http://schemas.microsoft.com/office/word/2006/wordml" xmlns:wps="http://schemas.microsoft.com/office/word/2010/wordprocessingShape" mc:Ignorable="w14 wp14">
   <w:body>
     <w:p>
       <w:pPr>
@@ -11,32 +11,44 @@
           <w:sz w:val="44"/>
         </w:rPr>
       </w:pPr>
-      <w:proofErr w:type="spellStart"/>
       <w:r>
         <w:rPr>
           <w:b/>
           <w:sz w:val="44"/>
         </w:rPr>
-        <w:t>Frameworkbasierte</w:t>
-      </w:r>
-      <w:proofErr w:type="spellEnd"/>
-      <w:r>
+        <w:t>Frameworkbasierte GUI-Entwicklung</w:t>
+      </w:r>
+    </w:p>
+    <w:p>
+      <w:pPr>
+        <w:spacing w:after="0"/>
+        <w:jc w:val="center"/>
         <w:rPr>
           <w:b/>
           <w:sz w:val="44"/>
         </w:rPr>
-        <w:t xml:space="preserve"> GUI-Entwicklung</w:t>
-      </w:r>
+      </w:pPr>
     </w:p>
     <w:p>
       <w:pPr>
         <w:spacing w:after="0"/>
         <w:jc w:val="center"/>
         <w:rPr>
-          <w:b/>
-          <w:sz w:val="44"/>
-        </w:rPr>
-      </w:pPr>
+          <w:sz w:val="28"/>
+        </w:rPr>
+      </w:pPr>
+      <w:r>
+        <w:rPr>
+          <w:sz w:val="28"/>
+        </w:rPr>
+        <w:t>Konzeptpapier für die Projektarbeit</w:t>
+      </w:r>
+      <w:r>
+        <w:rPr>
+          <w:sz w:val="28"/>
+        </w:rPr>
+        <w:t>/Prüfungsleistung</w:t>
+      </w:r>
     </w:p>
     <w:p>
       <w:pPr>
@@ -50,13 +62,7 @@
         <w:rPr>
           <w:sz w:val="28"/>
         </w:rPr>
-        <w:t>Konzeptpapier für die Projektarbeit</w:t>
-      </w:r>
-      <w:r>
-        <w:rPr>
-          <w:sz w:val="28"/>
-        </w:rPr>
-        <w:t>/Prüfungsleistung</w:t>
+        <w:t>Wintersemester 2014/2015</w:t>
       </w:r>
     </w:p>
     <w:p>
@@ -64,29 +70,8 @@
         <w:spacing w:after="0"/>
         <w:jc w:val="center"/>
         <w:rPr>
-          <w:sz w:val="28"/>
-        </w:rPr>
-      </w:pPr>
-      <w:r>
-        <w:rPr>
-          <w:sz w:val="28"/>
-        </w:rPr>
-        <w:t>Wintersemester 2014/2015</w:t>
-      </w:r>
-    </w:p>
-    <w:p>
-      <w:pPr>
-        <w:spacing w:after="0"/>
-        <w:rPr>
-          <w:sz w:val="28"/>
-        </w:rPr>
-      </w:pPr>
-    </w:p>
-    <w:p>
-      <w:pPr>
-        <w:spacing w:after="0"/>
-        <w:rPr>
-          <w:sz w:val="28"/>
+          <w:sz w:val="18"/>
+          <w:szCs w:val="18"/>
         </w:rPr>
       </w:pPr>
     </w:p>
@@ -106,25 +91,7 @@
           <w:sz w:val="32"/>
           <w:u w:val="single"/>
         </w:rPr>
-        <w:t xml:space="preserve">„Heart Rate 2 </w:t>
-      </w:r>
-      <w:proofErr w:type="spellStart"/>
-      <w:r>
-        <w:rPr>
-          <w:b/>
-          <w:sz w:val="32"/>
-          <w:u w:val="single"/>
-        </w:rPr>
-        <w:t>go</w:t>
-      </w:r>
-      <w:proofErr w:type="spellEnd"/>
-      <w:r>
-        <w:rPr>
-          <w:b/>
-          <w:sz w:val="32"/>
-          <w:u w:val="single"/>
-        </w:rPr>
-        <w:t>“</w:t>
+        <w:t>„Heart Rate 2 go“</w:t>
       </w:r>
     </w:p>
     <w:p>
@@ -188,56 +155,36 @@
         </w:rPr>
         <w:t xml:space="preserve"> „</w:t>
       </w:r>
-      <w:proofErr w:type="spellStart"/>
       <w:r>
         <w:rPr>
           <w:i/>
           <w:sz w:val="24"/>
           <w:szCs w:val="24"/>
         </w:rPr>
-        <w:t>Frameworkbasierte</w:t>
-      </w:r>
-      <w:proofErr w:type="spellEnd"/>
+        <w:t>Frameworkbasierte GUI-Entwicklung</w:t>
+      </w:r>
+      <w:r>
+        <w:rPr>
+          <w:sz w:val="24"/>
+          <w:szCs w:val="24"/>
+        </w:rPr>
+        <w:t xml:space="preserve">“ konzipierte Anwendung </w:t>
+      </w:r>
+      <w:r>
+        <w:rPr>
+          <w:sz w:val="24"/>
+          <w:szCs w:val="24"/>
+        </w:rPr>
+        <w:t>„</w:t>
+      </w:r>
       <w:r>
         <w:rPr>
           <w:i/>
           <w:sz w:val="24"/>
           <w:szCs w:val="24"/>
         </w:rPr>
-        <w:t xml:space="preserve"> GUI-Entwicklung</w:t>
-      </w:r>
-      <w:r>
-        <w:rPr>
-          <w:sz w:val="24"/>
-          <w:szCs w:val="24"/>
-        </w:rPr>
-        <w:t xml:space="preserve">“ konzipierte Anwendung </w:t>
-      </w:r>
-      <w:r>
-        <w:rPr>
-          <w:sz w:val="24"/>
-          <w:szCs w:val="24"/>
-        </w:rPr>
-        <w:t>„</w:t>
-      </w:r>
-      <w:r>
-        <w:rPr>
-          <w:i/>
-          <w:sz w:val="24"/>
-          <w:szCs w:val="24"/>
-        </w:rPr>
-        <w:t xml:space="preserve">Heart Rate 2 </w:t>
-      </w:r>
-      <w:proofErr w:type="spellStart"/>
-      <w:r>
-        <w:rPr>
-          <w:i/>
-          <w:sz w:val="24"/>
-          <w:szCs w:val="24"/>
-        </w:rPr>
-        <w:t>go</w:t>
-      </w:r>
-      <w:proofErr w:type="spellEnd"/>
+        <w:t>Heart Rate 2 go</w:t>
+      </w:r>
       <w:r>
         <w:rPr>
           <w:sz w:val="24"/>
@@ -289,53 +236,21 @@
           <w:sz w:val="24"/>
           <w:szCs w:val="24"/>
         </w:rPr>
-        <w:t xml:space="preserve">Die erste Komponente ist eine </w:t>
-      </w:r>
-      <w:proofErr w:type="spellStart"/>
-      <w:r>
-        <w:rPr>
-          <w:sz w:val="24"/>
-          <w:szCs w:val="24"/>
-        </w:rPr>
-        <w:t>And</w:t>
-      </w:r>
-      <w:r>
-        <w:rPr>
-          <w:sz w:val="24"/>
-          <w:szCs w:val="24"/>
-        </w:rPr>
-        <w:t>roid</w:t>
-      </w:r>
-      <w:proofErr w:type="spellEnd"/>
-      <w:r>
-        <w:rPr>
-          <w:sz w:val="24"/>
-          <w:szCs w:val="24"/>
-        </w:rPr>
-        <w:t xml:space="preserve">-App, die auf einer </w:t>
-      </w:r>
-      <w:proofErr w:type="spellStart"/>
-      <w:r>
-        <w:rPr>
-          <w:sz w:val="24"/>
-          <w:szCs w:val="24"/>
-        </w:rPr>
-        <w:t>Android-</w:t>
-      </w:r>
-      <w:r>
-        <w:rPr>
-          <w:sz w:val="24"/>
-          <w:szCs w:val="24"/>
-        </w:rPr>
-        <w:t>Smartwatch</w:t>
-      </w:r>
-      <w:proofErr w:type="spellEnd"/>
-      <w:r>
-        <w:rPr>
-          <w:sz w:val="24"/>
-          <w:szCs w:val="24"/>
-        </w:rPr>
-        <w:t xml:space="preserve"> Anwendu</w:t>
+        <w:t>Die erste Komponente ist eine And</w:t>
+      </w:r>
+      <w:r>
+        <w:rPr>
+          <w:sz w:val="24"/>
+          <w:szCs w:val="24"/>
+        </w:rPr>
+        <w:t>roid-App, die auf einer Android-</w:t>
+      </w:r>
+      <w:r>
+        <w:rPr>
+          <w:sz w:val="24"/>
+          <w:szCs w:val="24"/>
+        </w:rPr>
+        <w:t>Smartwatch Anwendu</w:t>
       </w:r>
       <w:r>
         <w:rPr>
@@ -374,73 +289,57 @@
           <w:sz w:val="24"/>
           <w:szCs w:val="24"/>
         </w:rPr>
+        <w:t xml:space="preserve"> Android-</w:t>
+      </w:r>
+      <w:r>
+        <w:rPr>
+          <w:sz w:val="24"/>
+          <w:szCs w:val="24"/>
+        </w:rPr>
+        <w:t xml:space="preserve">App ist das </w:t>
+      </w:r>
+      <w:r>
+        <w:rPr>
+          <w:sz w:val="24"/>
+          <w:szCs w:val="24"/>
+        </w:rPr>
+        <w:t>Aufzeichnen von Mess</w:t>
+      </w:r>
+      <w:r>
+        <w:rPr>
+          <w:sz w:val="24"/>
+          <w:szCs w:val="24"/>
+        </w:rPr>
+        <w:t xml:space="preserve">daten. Dies </w:t>
+      </w:r>
+      <w:r>
+        <w:rPr>
+          <w:sz w:val="24"/>
+          <w:szCs w:val="24"/>
+        </w:rPr>
+        <w:t>geschieht</w:t>
+      </w:r>
+      <w:r>
+        <w:rPr>
+          <w:sz w:val="24"/>
+          <w:szCs w:val="24"/>
+        </w:rPr>
+        <w:t xml:space="preserve"> über verschiedene  Sensoren</w:t>
+      </w:r>
+      <w:r>
+        <w:rPr>
+          <w:sz w:val="24"/>
+          <w:szCs w:val="24"/>
+        </w:rPr>
+        <w:t>, die</w:t>
+      </w:r>
+      <w:r>
+        <w:rPr>
+          <w:sz w:val="24"/>
+          <w:szCs w:val="24"/>
+        </w:rPr>
         <w:t xml:space="preserve"> </w:t>
       </w:r>
-      <w:proofErr w:type="spellStart"/>
-      <w:r>
-        <w:rPr>
-          <w:sz w:val="24"/>
-          <w:szCs w:val="24"/>
-        </w:rPr>
-        <w:t>Android</w:t>
-      </w:r>
-      <w:proofErr w:type="spellEnd"/>
-      <w:r>
-        <w:rPr>
-          <w:sz w:val="24"/>
-          <w:szCs w:val="24"/>
-        </w:rPr>
-        <w:t>-</w:t>
-      </w:r>
-      <w:r>
-        <w:rPr>
-          <w:sz w:val="24"/>
-          <w:szCs w:val="24"/>
-        </w:rPr>
-        <w:t xml:space="preserve">App ist das </w:t>
-      </w:r>
-      <w:r>
-        <w:rPr>
-          <w:sz w:val="24"/>
-          <w:szCs w:val="24"/>
-        </w:rPr>
-        <w:t>Aufzeichnen von Mess</w:t>
-      </w:r>
-      <w:r>
-        <w:rPr>
-          <w:sz w:val="24"/>
-          <w:szCs w:val="24"/>
-        </w:rPr>
-        <w:t xml:space="preserve">daten. Dies </w:t>
-      </w:r>
-      <w:r>
-        <w:rPr>
-          <w:sz w:val="24"/>
-          <w:szCs w:val="24"/>
-        </w:rPr>
-        <w:t>geschieht</w:t>
-      </w:r>
-      <w:r>
-        <w:rPr>
-          <w:sz w:val="24"/>
-          <w:szCs w:val="24"/>
-        </w:rPr>
-        <w:t xml:space="preserve"> über verschiedene  Sensoren</w:t>
-      </w:r>
-      <w:r>
-        <w:rPr>
-          <w:sz w:val="24"/>
-          <w:szCs w:val="24"/>
-        </w:rPr>
-        <w:t>, die</w:t>
-      </w:r>
-      <w:r>
-        <w:rPr>
-          <w:sz w:val="24"/>
-          <w:szCs w:val="24"/>
-        </w:rPr>
-        <w:t xml:space="preserve"> </w:t>
-      </w:r>
       <w:r>
         <w:rPr>
           <w:sz w:val="24"/>
@@ -453,15 +352,7 @@
           <w:sz w:val="24"/>
           <w:szCs w:val="24"/>
         </w:rPr>
-        <w:t xml:space="preserve"> der </w:t>
-      </w:r>
-      <w:proofErr w:type="spellStart"/>
-      <w:r>
-        <w:rPr>
-          <w:sz w:val="24"/>
-          <w:szCs w:val="24"/>
-        </w:rPr>
-        <w:t>Smar</w:t>
+        <w:t xml:space="preserve"> der Smar</w:t>
       </w:r>
       <w:r>
         <w:rPr>
@@ -477,7 +368,6 @@
         </w:rPr>
         <w:t>watch</w:t>
       </w:r>
-      <w:proofErr w:type="spellEnd"/>
       <w:r>
         <w:rPr>
           <w:sz w:val="24"/>
@@ -571,15 +461,7 @@
           <w:sz w:val="24"/>
           <w:szCs w:val="24"/>
         </w:rPr>
-        <w:t xml:space="preserve"> von der </w:t>
-      </w:r>
-      <w:proofErr w:type="spellStart"/>
-      <w:r>
-        <w:rPr>
-          <w:sz w:val="24"/>
-          <w:szCs w:val="24"/>
-        </w:rPr>
-        <w:t>Smartwa</w:t>
+        <w:t xml:space="preserve"> von der Smartwa</w:t>
       </w:r>
       <w:r>
         <w:rPr>
@@ -593,15 +475,7 @@
           <w:sz w:val="24"/>
           <w:szCs w:val="24"/>
         </w:rPr>
-        <w:t>ch</w:t>
-      </w:r>
-      <w:proofErr w:type="spellEnd"/>
-      <w:r>
-        <w:rPr>
-          <w:sz w:val="24"/>
-          <w:szCs w:val="24"/>
-        </w:rPr>
-        <w:t xml:space="preserve"> zum </w:t>
+        <w:t xml:space="preserve">ch zum </w:t>
       </w:r>
       <w:r>
         <w:rPr>
@@ -893,292 +767,456 @@
     </w:p>
     <w:p>
       <w:pPr>
-        <w:pStyle w:val="Listenabsatz"/>
-        <w:numPr>
-          <w:ilvl w:val="0"/>
-          <w:numId w:val="7"/>
-        </w:numPr>
-        <w:spacing w:after="0"/>
-        <w:rPr>
-          <w:b/>
-          <w:sz w:val="24"/>
-        </w:rPr>
-      </w:pPr>
-      <w:r>
-        <w:rPr>
-          <w:sz w:val="24"/>
-        </w:rPr>
-        <w:t xml:space="preserve">Datenerfassung per </w:t>
-      </w:r>
-      <w:proofErr w:type="spellStart"/>
-      <w:r>
-        <w:rPr>
-          <w:sz w:val="24"/>
-        </w:rPr>
-        <w:t>Smartwatch</w:t>
-      </w:r>
-      <w:proofErr w:type="spellEnd"/>
-      <w:r>
-        <w:rPr>
-          <w:sz w:val="24"/>
-        </w:rPr>
-        <w:t xml:space="preserve"> </w:t>
-      </w:r>
-    </w:p>
-    <w:p>
-      <w:pPr>
-        <w:pStyle w:val="Listenabsatz"/>
-        <w:numPr>
-          <w:ilvl w:val="0"/>
-          <w:numId w:val="7"/>
-        </w:numPr>
-        <w:spacing w:after="0"/>
-        <w:rPr>
-          <w:b/>
-          <w:sz w:val="24"/>
-        </w:rPr>
-      </w:pPr>
-      <w:r>
-        <w:rPr>
-          <w:sz w:val="24"/>
-        </w:rPr>
-        <w:t xml:space="preserve">Abfrage, vor einer Messung, nach Aktivitätszustand </w:t>
-      </w:r>
-    </w:p>
-    <w:p>
-      <w:pPr>
-        <w:pStyle w:val="Listenabsatz"/>
-        <w:numPr>
-          <w:ilvl w:val="0"/>
-          <w:numId w:val="7"/>
-        </w:numPr>
-        <w:spacing w:after="0"/>
-        <w:rPr>
-          <w:b/>
-          <w:sz w:val="24"/>
-        </w:rPr>
-      </w:pPr>
-      <w:r>
-        <w:rPr>
-          <w:sz w:val="24"/>
-        </w:rPr>
-        <w:t>Echtzeit Anzeige des Pulswertes</w:t>
-      </w:r>
-      <w:r>
-        <w:rPr>
-          <w:sz w:val="24"/>
-        </w:rPr>
-        <w:t xml:space="preserve"> und</w:t>
-      </w:r>
-      <w:r>
-        <w:rPr>
-          <w:sz w:val="24"/>
-        </w:rPr>
-        <w:t xml:space="preserve"> </w:t>
-      </w:r>
-      <w:r>
-        <w:rPr>
-          <w:sz w:val="24"/>
-        </w:rPr>
-        <w:t>gg</w:t>
-      </w:r>
-      <w:bookmarkStart w:id="0" w:name="_GoBack"/>
-      <w:bookmarkEnd w:id="0"/>
-      <w:r>
-        <w:rPr>
-          <w:sz w:val="24"/>
-        </w:rPr>
-        <w:t xml:space="preserve">f. </w:t>
-      </w:r>
-      <w:r>
-        <w:rPr>
-          <w:sz w:val="24"/>
-        </w:rPr>
-        <w:t xml:space="preserve">der </w:t>
-      </w:r>
-      <w:r>
-        <w:rPr>
-          <w:sz w:val="24"/>
-        </w:rPr>
-        <w:t xml:space="preserve">zurückgelegten </w:t>
-      </w:r>
-      <w:r>
-        <w:rPr>
-          <w:sz w:val="24"/>
-        </w:rPr>
-        <w:t>Entfernung</w:t>
-      </w:r>
-      <w:r>
-        <w:rPr>
-          <w:sz w:val="24"/>
-        </w:rPr>
-        <w:t xml:space="preserve"> auf der </w:t>
-      </w:r>
-      <w:proofErr w:type="spellStart"/>
-      <w:r>
-        <w:rPr>
-          <w:sz w:val="24"/>
-        </w:rPr>
-        <w:t>Smartwatch</w:t>
-      </w:r>
-      <w:proofErr w:type="spellEnd"/>
-    </w:p>
-    <w:p>
-      <w:pPr>
-        <w:pStyle w:val="Listenabsatz"/>
-        <w:numPr>
-          <w:ilvl w:val="0"/>
-          <w:numId w:val="7"/>
-        </w:numPr>
-        <w:spacing w:after="0"/>
-        <w:rPr>
-          <w:b/>
-          <w:sz w:val="24"/>
-        </w:rPr>
-      </w:pPr>
-      <w:r>
-        <w:rPr>
-          <w:sz w:val="24"/>
-        </w:rPr>
-        <w:t>Datenübertragung an PC-Anwendung</w:t>
-      </w:r>
-      <w:r>
-        <w:rPr>
-          <w:sz w:val="24"/>
-        </w:rPr>
-        <w:t xml:space="preserve"> per Bluetooth</w:t>
-      </w:r>
-      <w:r>
-        <w:rPr>
-          <w:sz w:val="24"/>
-        </w:rPr>
-        <w:t>-V</w:t>
-      </w:r>
-      <w:r>
-        <w:rPr>
-          <w:sz w:val="24"/>
-        </w:rPr>
-        <w:t>erbindung</w:t>
-      </w:r>
-    </w:p>
-    <w:p>
-      <w:pPr>
-        <w:pStyle w:val="Listenabsatz"/>
-        <w:numPr>
-          <w:ilvl w:val="0"/>
-          <w:numId w:val="7"/>
-        </w:numPr>
-        <w:spacing w:after="0"/>
-        <w:rPr>
-          <w:b/>
-          <w:sz w:val="24"/>
-        </w:rPr>
-      </w:pPr>
-      <w:r>
-        <w:rPr>
-          <w:sz w:val="24"/>
-        </w:rPr>
-        <w:t>Dauerhafte Speicherung der Daten auf dem PC</w:t>
-      </w:r>
-    </w:p>
-    <w:p>
-      <w:pPr>
-        <w:pStyle w:val="Listenabsatz"/>
-        <w:numPr>
-          <w:ilvl w:val="0"/>
-          <w:numId w:val="6"/>
-        </w:numPr>
-        <w:spacing w:after="0"/>
-        <w:rPr>
-          <w:sz w:val="24"/>
-        </w:rPr>
-      </w:pPr>
-      <w:r>
-        <w:rPr>
-          <w:sz w:val="24"/>
-        </w:rPr>
-        <w:t xml:space="preserve">Darstellung </w:t>
-      </w:r>
-      <w:r>
-        <w:rPr>
-          <w:sz w:val="24"/>
-        </w:rPr>
-        <w:t>aller gesammelten Daten in passenden</w:t>
-      </w:r>
-      <w:r>
-        <w:rPr>
-          <w:sz w:val="24"/>
-        </w:rPr>
-        <w:t xml:space="preserve"> Diagramm</w:t>
-      </w:r>
-      <w:r>
-        <w:rPr>
-          <w:sz w:val="24"/>
-        </w:rPr>
-        <w:t>en in PC-Anwendung</w:t>
-      </w:r>
-    </w:p>
-    <w:p>
-      <w:pPr>
-        <w:pStyle w:val="Listenabsatz"/>
-        <w:numPr>
-          <w:ilvl w:val="0"/>
-          <w:numId w:val="6"/>
-        </w:numPr>
-        <w:spacing w:after="0"/>
-        <w:rPr>
-          <w:sz w:val="24"/>
-        </w:rPr>
-      </w:pPr>
-      <w:r>
-        <w:rPr>
-          <w:sz w:val="24"/>
-        </w:rPr>
-        <w:t>Darstellung aller gesammelten Daten in tabellarischer Form</w:t>
-      </w:r>
-    </w:p>
-    <w:p>
-      <w:pPr>
-        <w:pStyle w:val="Listenabsatz"/>
-        <w:numPr>
-          <w:ilvl w:val="0"/>
-          <w:numId w:val="6"/>
-        </w:numPr>
-        <w:spacing w:after="0"/>
-        <w:rPr>
-          <w:sz w:val="24"/>
-        </w:rPr>
-      </w:pPr>
-      <w:r>
-        <w:rPr>
-          <w:sz w:val="24"/>
-        </w:rPr>
-        <w:t>Auswertung der gesammelten Daten in der PC-Anwendung</w:t>
-      </w:r>
-    </w:p>
-    <w:p>
-      <w:pPr>
-        <w:pStyle w:val="Listenabsatz"/>
-        <w:spacing w:after="0"/>
-        <w:rPr>
-          <w:sz w:val="24"/>
-        </w:rPr>
-      </w:pPr>
-    </w:p>
-    <w:p>
-      <w:pPr>
         <w:spacing w:after="0"/>
         <w:ind w:firstLine="708"/>
         <w:rPr>
           <w:b/>
-          <w:sz w:val="24"/>
-        </w:rPr>
-      </w:pPr>
-      <w:r>
+          <w:sz w:val="10"/>
+          <w:szCs w:val="10"/>
+        </w:rPr>
+      </w:pPr>
+    </w:p>
+    <w:p>
+      <w:pPr>
+        <w:spacing w:after="0"/>
+        <w:ind w:firstLine="708"/>
         <w:rPr>
           <w:b/>
           <w:sz w:val="24"/>
         </w:rPr>
+      </w:pPr>
+      <w:r>
+        <w:rPr>
+          <w:b/>
+          <w:sz w:val="24"/>
+        </w:rPr>
+        <w:t>Smarwatch:</w:t>
+      </w:r>
+    </w:p>
+    <w:tbl>
+      <w:tblPr>
+        <w:tblStyle w:val="Tabellenraster"/>
+        <w:tblW w:w="0" w:type="auto"/>
+        <w:tblInd w:w="817" w:type="dxa"/>
+        <w:tblLook w:val="04A0" w:firstRow="1" w:lastRow="0" w:firstColumn="1" w:lastColumn="0" w:noHBand="0" w:noVBand="1"/>
+      </w:tblPr>
+      <w:tblGrid>
+        <w:gridCol w:w="596"/>
+        <w:gridCol w:w="7875"/>
+      </w:tblGrid>
+      <w:tr>
+        <w:tc>
+          <w:tcPr>
+            <w:tcW w:w="596" w:type="dxa"/>
+          </w:tcPr>
+          <w:p>
+            <w:pPr>
+              <w:jc w:val="center"/>
+              <w:rPr>
+                <w:b/>
+                <w:sz w:val="24"/>
+              </w:rPr>
+            </w:pPr>
+            <w:r>
+              <w:rPr>
+                <w:b/>
+                <w:sz w:val="24"/>
+              </w:rPr>
+              <w:t>#1</w:t>
+            </w:r>
+          </w:p>
+        </w:tc>
+        <w:tc>
+          <w:tcPr>
+            <w:tcW w:w="7875" w:type="dxa"/>
+          </w:tcPr>
+          <w:p>
+            <w:pPr>
+              <w:rPr>
+                <w:b/>
+                <w:sz w:val="24"/>
+              </w:rPr>
+            </w:pPr>
+            <w:r>
+              <w:rPr>
+                <w:sz w:val="24"/>
+              </w:rPr>
+              <w:t xml:space="preserve">Datenerfassung per Smartwatch </w:t>
+            </w:r>
+          </w:p>
+        </w:tc>
+      </w:tr>
+      <w:tr>
+        <w:tc>
+          <w:tcPr>
+            <w:tcW w:w="596" w:type="dxa"/>
+          </w:tcPr>
+          <w:p>
+            <w:pPr>
+              <w:jc w:val="center"/>
+              <w:rPr>
+                <w:b/>
+                <w:sz w:val="24"/>
+              </w:rPr>
+            </w:pPr>
+            <w:r>
+              <w:rPr>
+                <w:b/>
+                <w:sz w:val="24"/>
+              </w:rPr>
+              <w:t>#2</w:t>
+            </w:r>
+          </w:p>
+        </w:tc>
+        <w:tc>
+          <w:tcPr>
+            <w:tcW w:w="7875" w:type="dxa"/>
+          </w:tcPr>
+          <w:p>
+            <w:pPr>
+              <w:rPr>
+                <w:b/>
+                <w:sz w:val="24"/>
+              </w:rPr>
+            </w:pPr>
+            <w:r>
+              <w:rPr>
+                <w:sz w:val="24"/>
+              </w:rPr>
+              <w:t xml:space="preserve">Abfrage, vor einer Messung, nach Aktivitätszustand </w:t>
+            </w:r>
+          </w:p>
+        </w:tc>
+      </w:tr>
+      <w:tr>
+        <w:tc>
+          <w:tcPr>
+            <w:tcW w:w="596" w:type="dxa"/>
+          </w:tcPr>
+          <w:p>
+            <w:pPr>
+              <w:jc w:val="center"/>
+              <w:rPr>
+                <w:b/>
+                <w:sz w:val="24"/>
+              </w:rPr>
+            </w:pPr>
+            <w:r>
+              <w:rPr>
+                <w:b/>
+                <w:sz w:val="24"/>
+              </w:rPr>
+              <w:t>#3</w:t>
+            </w:r>
+          </w:p>
+        </w:tc>
+        <w:tc>
+          <w:tcPr>
+            <w:tcW w:w="7875" w:type="dxa"/>
+          </w:tcPr>
+          <w:p>
+            <w:pPr>
+              <w:rPr>
+                <w:b/>
+                <w:sz w:val="24"/>
+              </w:rPr>
+            </w:pPr>
+            <w:r>
+              <w:rPr>
+                <w:sz w:val="24"/>
+              </w:rPr>
+              <w:t xml:space="preserve">Echtzeit Anzeige des Pulswertes und ggf. der zurückgelegten Entfernung </w:t>
+            </w:r>
+          </w:p>
+        </w:tc>
+      </w:tr>
+      <w:tr>
+        <w:tc>
+          <w:tcPr>
+            <w:tcW w:w="596" w:type="dxa"/>
+          </w:tcPr>
+          <w:p>
+            <w:pPr>
+              <w:jc w:val="center"/>
+              <w:rPr>
+                <w:b/>
+                <w:sz w:val="24"/>
+              </w:rPr>
+            </w:pPr>
+            <w:r>
+              <w:rPr>
+                <w:b/>
+                <w:sz w:val="24"/>
+              </w:rPr>
+              <w:t>#4</w:t>
+            </w:r>
+          </w:p>
+        </w:tc>
+        <w:tc>
+          <w:tcPr>
+            <w:tcW w:w="7875" w:type="dxa"/>
+          </w:tcPr>
+          <w:p>
+            <w:pPr>
+              <w:rPr>
+                <w:b/>
+                <w:sz w:val="24"/>
+              </w:rPr>
+            </w:pPr>
+            <w:r>
+              <w:rPr>
+                <w:sz w:val="24"/>
+              </w:rPr>
+              <w:t>Datenübertragung an PC-Anwendung per Bluetooth-Verbindung</w:t>
+            </w:r>
+          </w:p>
+        </w:tc>
+      </w:tr>
+    </w:tbl>
+    <w:p>
+      <w:pPr>
+        <w:spacing w:after="0"/>
+        <w:rPr>
+          <w:b/>
+          <w:sz w:val="10"/>
+          <w:szCs w:val="10"/>
+        </w:rPr>
+      </w:pPr>
+    </w:p>
+    <w:p>
+      <w:pPr>
+        <w:spacing w:after="0"/>
+        <w:ind w:firstLine="708"/>
+        <w:rPr>
+          <w:b/>
+          <w:sz w:val="24"/>
+        </w:rPr>
+      </w:pPr>
+    </w:p>
+    <w:p>
+      <w:pPr>
+        <w:spacing w:after="0"/>
+        <w:ind w:firstLine="708"/>
+        <w:rPr>
+          <w:b/>
+          <w:sz w:val="24"/>
+        </w:rPr>
+      </w:pPr>
+      <w:r>
+        <w:rPr>
+          <w:b/>
+          <w:sz w:val="24"/>
+        </w:rPr>
+        <w:t>PC-Anwendung:</w:t>
+      </w:r>
+    </w:p>
+    <w:tbl>
+      <w:tblPr>
+        <w:tblStyle w:val="Tabellenraster"/>
+        <w:tblW w:w="0" w:type="auto"/>
+        <w:tblInd w:w="817" w:type="dxa"/>
+        <w:tblLook w:val="04A0" w:firstRow="1" w:lastRow="0" w:firstColumn="1" w:lastColumn="0" w:noHBand="0" w:noVBand="1"/>
+      </w:tblPr>
+      <w:tblGrid>
+        <w:gridCol w:w="458"/>
+        <w:gridCol w:w="8013"/>
+      </w:tblGrid>
+      <w:tr>
+        <w:tc>
+          <w:tcPr>
+            <w:tcW w:w="298" w:type="dxa"/>
+          </w:tcPr>
+          <w:p>
+            <w:pPr>
+              <w:jc w:val="center"/>
+              <w:rPr>
+                <w:b/>
+                <w:sz w:val="24"/>
+              </w:rPr>
+            </w:pPr>
+            <w:r>
+              <w:rPr>
+                <w:b/>
+                <w:sz w:val="24"/>
+              </w:rPr>
+              <w:t>#5</w:t>
+            </w:r>
+          </w:p>
+        </w:tc>
+        <w:tc>
+          <w:tcPr>
+            <w:tcW w:w="8173" w:type="dxa"/>
+          </w:tcPr>
+          <w:p>
+            <w:pPr>
+              <w:rPr>
+                <w:b/>
+                <w:sz w:val="24"/>
+              </w:rPr>
+            </w:pPr>
+            <w:r>
+              <w:rPr>
+                <w:sz w:val="24"/>
+              </w:rPr>
+              <w:t>Dauerhafte Speicherung der Daten auf dem PC</w:t>
+            </w:r>
+          </w:p>
+        </w:tc>
+      </w:tr>
+      <w:tr>
+        <w:tc>
+          <w:tcPr>
+            <w:tcW w:w="298" w:type="dxa"/>
+          </w:tcPr>
+          <w:p>
+            <w:pPr>
+              <w:jc w:val="center"/>
+              <w:rPr>
+                <w:b/>
+                <w:sz w:val="24"/>
+              </w:rPr>
+            </w:pPr>
+            <w:r>
+              <w:rPr>
+                <w:b/>
+                <w:sz w:val="24"/>
+              </w:rPr>
+              <w:t>#6</w:t>
+            </w:r>
+          </w:p>
+        </w:tc>
+        <w:tc>
+          <w:tcPr>
+            <w:tcW w:w="8173" w:type="dxa"/>
+          </w:tcPr>
+          <w:p>
+            <w:pPr>
+              <w:rPr>
+                <w:b/>
+                <w:sz w:val="24"/>
+              </w:rPr>
+            </w:pPr>
+            <w:r>
+              <w:rPr>
+                <w:sz w:val="24"/>
+              </w:rPr>
+              <w:t>Darstellung der gesammelten Daten in passender Diagrammform</w:t>
+            </w:r>
+          </w:p>
+        </w:tc>
+      </w:tr>
+      <w:tr>
+        <w:tc>
+          <w:tcPr>
+            <w:tcW w:w="298" w:type="dxa"/>
+          </w:tcPr>
+          <w:p>
+            <w:pPr>
+              <w:jc w:val="center"/>
+              <w:rPr>
+                <w:b/>
+                <w:sz w:val="24"/>
+              </w:rPr>
+            </w:pPr>
+            <w:r>
+              <w:rPr>
+                <w:b/>
+                <w:sz w:val="24"/>
+              </w:rPr>
+              <w:t>#7</w:t>
+            </w:r>
+          </w:p>
+        </w:tc>
+        <w:tc>
+          <w:tcPr>
+            <w:tcW w:w="8173" w:type="dxa"/>
+          </w:tcPr>
+          <w:p>
+            <w:pPr>
+              <w:rPr>
+                <w:sz w:val="24"/>
+              </w:rPr>
+            </w:pPr>
+            <w:r>
+              <w:rPr>
+                <w:sz w:val="24"/>
+              </w:rPr>
+              <w:t>Darstellung der</w:t>
+            </w:r>
+            <w:r>
+              <w:rPr>
+                <w:sz w:val="24"/>
+              </w:rPr>
+              <w:t xml:space="preserve"> gesammelten Daten in tabellarischer Form</w:t>
+            </w:r>
+          </w:p>
+        </w:tc>
+      </w:tr>
+      <w:tr>
+        <w:tc>
+          <w:tcPr>
+            <w:tcW w:w="298" w:type="dxa"/>
+          </w:tcPr>
+          <w:p>
+            <w:pPr>
+              <w:jc w:val="center"/>
+              <w:rPr>
+                <w:b/>
+                <w:sz w:val="24"/>
+              </w:rPr>
+            </w:pPr>
+            <w:r>
+              <w:rPr>
+                <w:b/>
+                <w:sz w:val="24"/>
+              </w:rPr>
+              <w:t>#8</w:t>
+            </w:r>
+          </w:p>
+        </w:tc>
+        <w:tc>
+          <w:tcPr>
+            <w:tcW w:w="8173" w:type="dxa"/>
+          </w:tcPr>
+          <w:p>
+            <w:pPr>
+              <w:rPr>
+                <w:sz w:val="24"/>
+              </w:rPr>
+            </w:pPr>
+            <w:r>
+              <w:rPr>
+                <w:sz w:val="24"/>
+              </w:rPr>
+              <w:t>Auswertung der gesammelten Daten in der PC-Anwendung</w:t>
+            </w:r>
+          </w:p>
+        </w:tc>
+      </w:tr>
+    </w:tbl>
+    <w:p>
+      <w:pPr>
+        <w:spacing w:after="0"/>
+        <w:rPr>
+          <w:sz w:val="24"/>
+        </w:rPr>
+      </w:pPr>
+    </w:p>
+    <w:p>
+      <w:pPr>
+        <w:spacing w:after="0"/>
+        <w:ind w:firstLine="708"/>
+        <w:rPr>
+          <w:b/>
+          <w:sz w:val="24"/>
+        </w:rPr>
+      </w:pPr>
+      <w:r>
+        <w:rPr>
+          <w:b/>
+          <w:sz w:val="24"/>
+        </w:rPr>
+        <w:lastRenderedPageBreak/>
         <w:t xml:space="preserve">2.b. </w:t>
       </w:r>
       <w:r>
@@ -1198,227 +1236,398 @@
     </w:p>
     <w:p>
       <w:pPr>
-        <w:pStyle w:val="Listenabsatz"/>
-        <w:numPr>
-          <w:ilvl w:val="0"/>
-          <w:numId w:val="5"/>
-        </w:numPr>
         <w:spacing w:after="0"/>
-        <w:rPr>
-          <w:sz w:val="24"/>
-        </w:rPr>
-      </w:pPr>
-      <w:r>
-        <w:rPr>
-          <w:sz w:val="24"/>
-        </w:rPr>
-        <w:t xml:space="preserve">Mehrsprachigkeit </w:t>
-      </w:r>
-      <w:r>
-        <w:sym w:font="Wingdings" w:char="F0E0"/>
-      </w:r>
-      <w:r>
-        <w:rPr>
-          <w:sz w:val="24"/>
-        </w:rPr>
-        <w:t xml:space="preserve"> verschiedene Sprachen werden dem Benutzer zur Verfügung gestellt (Deutsch, Englisch, .....)</w:t>
-      </w:r>
-    </w:p>
-    <w:p>
-      <w:pPr>
-        <w:pStyle w:val="Listenabsatz"/>
-        <w:numPr>
-          <w:ilvl w:val="0"/>
-          <w:numId w:val="5"/>
-        </w:numPr>
-        <w:spacing w:after="0"/>
-        <w:rPr>
-          <w:sz w:val="24"/>
-        </w:rPr>
-      </w:pPr>
-      <w:r>
-        <w:rPr>
-          <w:sz w:val="24"/>
-        </w:rPr>
-        <w:t>Benutzerprofile anlegen</w:t>
-      </w:r>
-      <w:r>
-        <w:rPr>
-          <w:sz w:val="24"/>
-        </w:rPr>
-        <w:t xml:space="preserve"> und abspeichern</w:t>
-      </w:r>
-      <w:r>
-        <w:rPr>
-          <w:sz w:val="24"/>
-        </w:rPr>
-        <w:t xml:space="preserve"> mit Anamneseabfrage</w:t>
-      </w:r>
-    </w:p>
-    <w:p>
-      <w:pPr>
-        <w:pStyle w:val="Listenabsatz"/>
-        <w:numPr>
-          <w:ilvl w:val="0"/>
-          <w:numId w:val="5"/>
-        </w:numPr>
-        <w:spacing w:after="0"/>
-        <w:rPr>
-          <w:sz w:val="24"/>
-        </w:rPr>
-      </w:pPr>
-      <w:r>
-        <w:rPr>
-          <w:sz w:val="24"/>
-        </w:rPr>
-        <w:t>Druckfunktion der gesammelten Daten</w:t>
-      </w:r>
-      <w:r>
-        <w:rPr>
-          <w:sz w:val="24"/>
-        </w:rPr>
-        <w:t xml:space="preserve"> über PC-Anwendung</w:t>
-      </w:r>
-    </w:p>
-    <w:p>
-      <w:pPr>
-        <w:pStyle w:val="Listenabsatz"/>
-        <w:numPr>
-          <w:ilvl w:val="0"/>
-          <w:numId w:val="5"/>
-        </w:numPr>
-        <w:spacing w:after="0"/>
-        <w:rPr>
-          <w:sz w:val="24"/>
-        </w:rPr>
-      </w:pPr>
-      <w:r>
-        <w:rPr>
-          <w:sz w:val="24"/>
-        </w:rPr>
-        <w:t xml:space="preserve">Vorabverarbeitung der Daten auf einem </w:t>
-      </w:r>
-      <w:proofErr w:type="spellStart"/>
-      <w:r>
-        <w:rPr>
-          <w:sz w:val="24"/>
-        </w:rPr>
-        <w:t>Tablet</w:t>
-      </w:r>
-      <w:proofErr w:type="spellEnd"/>
-      <w:r>
-        <w:rPr>
-          <w:sz w:val="24"/>
-        </w:rPr>
-        <w:t xml:space="preserve"> oder Handy</w:t>
-      </w:r>
-    </w:p>
-    <w:p>
-      <w:pPr>
-        <w:pStyle w:val="Listenabsatz"/>
-        <w:numPr>
-          <w:ilvl w:val="0"/>
-          <w:numId w:val="5"/>
-        </w:numPr>
-        <w:spacing w:after="0"/>
-        <w:rPr>
-          <w:sz w:val="24"/>
-        </w:rPr>
-      </w:pPr>
-      <w:r>
-        <w:rPr>
-          <w:sz w:val="24"/>
-        </w:rPr>
-        <w:t>Chronologische Darstellung vergangener Werte auf der PC-Anwendung</w:t>
-      </w:r>
-    </w:p>
-    <w:p>
-      <w:pPr>
-        <w:pStyle w:val="Listenabsatz"/>
-        <w:numPr>
-          <w:ilvl w:val="0"/>
-          <w:numId w:val="5"/>
-        </w:numPr>
-        <w:spacing w:after="0"/>
-        <w:rPr>
-          <w:sz w:val="24"/>
-        </w:rPr>
-      </w:pPr>
-      <w:r>
-        <w:rPr>
-          <w:sz w:val="24"/>
-        </w:rPr>
-        <w:t xml:space="preserve">Berechnung des Medianwertes des Puls auf der </w:t>
-      </w:r>
-      <w:proofErr w:type="spellStart"/>
-      <w:r>
-        <w:rPr>
-          <w:sz w:val="24"/>
-        </w:rPr>
-        <w:t>Smartwatch</w:t>
-      </w:r>
-      <w:proofErr w:type="spellEnd"/>
-    </w:p>
-    <w:p>
-      <w:pPr>
-        <w:pStyle w:val="Listenabsatz"/>
-        <w:numPr>
-          <w:ilvl w:val="0"/>
-          <w:numId w:val="5"/>
-        </w:numPr>
-        <w:spacing w:after="0"/>
+        <w:ind w:firstLine="708"/>
         <w:rPr>
           <w:b/>
           <w:sz w:val="24"/>
         </w:rPr>
       </w:pPr>
-      <w:r>
-        <w:rPr>
-          <w:sz w:val="24"/>
-        </w:rPr>
-        <w:t>Datenübertragung an gekoppeltes Smartphone</w:t>
-      </w:r>
-    </w:p>
-    <w:p>
-      <w:pPr>
-        <w:pStyle w:val="Listenabsatz"/>
-        <w:numPr>
-          <w:ilvl w:val="0"/>
-          <w:numId w:val="5"/>
-        </w:numPr>
-        <w:spacing w:after="0"/>
-        <w:rPr>
-          <w:b/>
-          <w:sz w:val="24"/>
-        </w:rPr>
-      </w:pPr>
-      <w:r>
-        <w:rPr>
-          <w:sz w:val="24"/>
-        </w:rPr>
-        <w:t>Dauerhafte Speicherung der Daten auf dem Smartphone (SD-Karte)</w:t>
-      </w:r>
-    </w:p>
-    <w:p>
-      <w:pPr>
-        <w:pStyle w:val="Listenabsatz"/>
-        <w:numPr>
-          <w:ilvl w:val="0"/>
-          <w:numId w:val="5"/>
-        </w:numPr>
-        <w:spacing w:after="0"/>
-        <w:rPr>
-          <w:b/>
-          <w:sz w:val="24"/>
-        </w:rPr>
-      </w:pPr>
-      <w:r>
-        <w:rPr>
-          <w:sz w:val="24"/>
-        </w:rPr>
-        <w:t>Berechnung des Kalorienverbrauchs</w:t>
-      </w:r>
-    </w:p>
+    </w:p>
+    <w:tbl>
+      <w:tblPr>
+        <w:tblStyle w:val="Tabellenraster"/>
+        <w:tblW w:w="8523" w:type="dxa"/>
+        <w:tblInd w:w="799" w:type="dxa"/>
+        <w:tblLayout w:type="fixed"/>
+        <w:tblLook w:val="04A0" w:firstRow="1" w:lastRow="0" w:firstColumn="1" w:lastColumn="0" w:noHBand="0" w:noVBand="1"/>
+      </w:tblPr>
+      <w:tblGrid>
+        <w:gridCol w:w="585"/>
+        <w:gridCol w:w="7938"/>
+      </w:tblGrid>
+      <w:tr>
+        <w:tc>
+          <w:tcPr>
+            <w:tcW w:w="585" w:type="dxa"/>
+          </w:tcPr>
+          <w:p>
+            <w:pPr>
+              <w:jc w:val="center"/>
+              <w:rPr>
+                <w:b/>
+                <w:sz w:val="24"/>
+              </w:rPr>
+            </w:pPr>
+            <w:r>
+              <w:rPr>
+                <w:b/>
+                <w:sz w:val="24"/>
+              </w:rPr>
+              <w:t>#9</w:t>
+            </w:r>
+          </w:p>
+        </w:tc>
+        <w:tc>
+          <w:tcPr>
+            <w:tcW w:w="7938" w:type="dxa"/>
+          </w:tcPr>
+          <w:p>
+            <w:pPr>
+              <w:rPr>
+                <w:b/>
+                <w:sz w:val="24"/>
+              </w:rPr>
+            </w:pPr>
+            <w:r>
+              <w:rPr>
+                <w:sz w:val="24"/>
+              </w:rPr>
+              <w:t>Mehrsprachigkeit</w:t>
+            </w:r>
+            <w:r>
+              <w:rPr>
+                <w:sz w:val="24"/>
+              </w:rPr>
+              <w:t xml:space="preserve"> (Deutsch und Englisch)</w:t>
+            </w:r>
+          </w:p>
+        </w:tc>
+      </w:tr>
+      <w:tr>
+        <w:tc>
+          <w:tcPr>
+            <w:tcW w:w="585" w:type="dxa"/>
+          </w:tcPr>
+          <w:p>
+            <w:pPr>
+              <w:rPr>
+                <w:b/>
+                <w:sz w:val="24"/>
+              </w:rPr>
+            </w:pPr>
+            <w:r>
+              <w:rPr>
+                <w:b/>
+                <w:sz w:val="24"/>
+              </w:rPr>
+              <w:t>#10</w:t>
+            </w:r>
+          </w:p>
+        </w:tc>
+        <w:tc>
+          <w:tcPr>
+            <w:tcW w:w="7938" w:type="dxa"/>
+          </w:tcPr>
+          <w:p>
+            <w:pPr>
+              <w:rPr>
+                <w:sz w:val="24"/>
+              </w:rPr>
+            </w:pPr>
+            <w:r>
+              <w:rPr>
+                <w:sz w:val="24"/>
+              </w:rPr>
+              <w:t>Benutzerprofile anlegen und abspeichern mit Anamneseabfrage</w:t>
+            </w:r>
+          </w:p>
+        </w:tc>
+      </w:tr>
+      <w:tr>
+        <w:tc>
+          <w:tcPr>
+            <w:tcW w:w="585" w:type="dxa"/>
+          </w:tcPr>
+          <w:p>
+            <w:pPr>
+              <w:rPr>
+                <w:b/>
+                <w:sz w:val="24"/>
+              </w:rPr>
+            </w:pPr>
+            <w:r>
+              <w:rPr>
+                <w:b/>
+                <w:sz w:val="24"/>
+              </w:rPr>
+              <w:t>#11</w:t>
+            </w:r>
+          </w:p>
+        </w:tc>
+        <w:tc>
+          <w:tcPr>
+            <w:tcW w:w="7938" w:type="dxa"/>
+          </w:tcPr>
+          <w:p>
+            <w:pPr>
+              <w:rPr>
+                <w:sz w:val="24"/>
+              </w:rPr>
+            </w:pPr>
+            <w:r>
+              <w:rPr>
+                <w:sz w:val="24"/>
+              </w:rPr>
+              <w:t>Druckfunktion der gesammelten Daten über PC-Anwendung</w:t>
+            </w:r>
+          </w:p>
+        </w:tc>
+      </w:tr>
+      <w:tr>
+        <w:tc>
+          <w:tcPr>
+            <w:tcW w:w="585" w:type="dxa"/>
+          </w:tcPr>
+          <w:p>
+            <w:pPr>
+              <w:rPr>
+                <w:b/>
+                <w:sz w:val="24"/>
+              </w:rPr>
+            </w:pPr>
+            <w:r>
+              <w:rPr>
+                <w:b/>
+                <w:sz w:val="24"/>
+              </w:rPr>
+              <w:t>#12</w:t>
+            </w:r>
+          </w:p>
+        </w:tc>
+        <w:tc>
+          <w:tcPr>
+            <w:tcW w:w="7938" w:type="dxa"/>
+          </w:tcPr>
+          <w:p>
+            <w:pPr>
+              <w:rPr>
+                <w:sz w:val="24"/>
+              </w:rPr>
+            </w:pPr>
+            <w:r>
+              <w:rPr>
+                <w:sz w:val="24"/>
+              </w:rPr>
+              <w:t>Vorabverarbeitung der Daten auf einem Tablet oder Handy</w:t>
+            </w:r>
+          </w:p>
+        </w:tc>
+      </w:tr>
+      <w:tr>
+        <w:tc>
+          <w:tcPr>
+            <w:tcW w:w="585" w:type="dxa"/>
+          </w:tcPr>
+          <w:p>
+            <w:pPr>
+              <w:rPr>
+                <w:b/>
+                <w:sz w:val="24"/>
+              </w:rPr>
+            </w:pPr>
+            <w:r>
+              <w:rPr>
+                <w:b/>
+                <w:sz w:val="24"/>
+              </w:rPr>
+              <w:t>#13</w:t>
+            </w:r>
+          </w:p>
+        </w:tc>
+        <w:tc>
+          <w:tcPr>
+            <w:tcW w:w="7938" w:type="dxa"/>
+          </w:tcPr>
+          <w:p>
+            <w:pPr>
+              <w:rPr>
+                <w:sz w:val="24"/>
+              </w:rPr>
+            </w:pPr>
+            <w:r>
+              <w:rPr>
+                <w:sz w:val="24"/>
+              </w:rPr>
+              <w:t>Chronologische Darstellung vergangener Werte auf der PC-Anwendung</w:t>
+            </w:r>
+          </w:p>
+        </w:tc>
+      </w:tr>
+      <w:tr>
+        <w:tc>
+          <w:tcPr>
+            <w:tcW w:w="585" w:type="dxa"/>
+          </w:tcPr>
+          <w:p>
+            <w:pPr>
+              <w:rPr>
+                <w:b/>
+                <w:sz w:val="24"/>
+              </w:rPr>
+            </w:pPr>
+            <w:r>
+              <w:rPr>
+                <w:b/>
+                <w:sz w:val="24"/>
+              </w:rPr>
+              <w:t>#14</w:t>
+            </w:r>
+          </w:p>
+        </w:tc>
+        <w:tc>
+          <w:tcPr>
+            <w:tcW w:w="7938" w:type="dxa"/>
+          </w:tcPr>
+          <w:p>
+            <w:pPr>
+              <w:rPr>
+                <w:sz w:val="24"/>
+              </w:rPr>
+            </w:pPr>
+            <w:r>
+              <w:rPr>
+                <w:sz w:val="24"/>
+              </w:rPr>
+              <w:t>Berechnung des Medianwertes des Puls auf der Smartwatch</w:t>
+            </w:r>
+          </w:p>
+        </w:tc>
+      </w:tr>
+      <w:tr>
+        <w:tc>
+          <w:tcPr>
+            <w:tcW w:w="585" w:type="dxa"/>
+          </w:tcPr>
+          <w:p>
+            <w:pPr>
+              <w:rPr>
+                <w:b/>
+                <w:sz w:val="24"/>
+              </w:rPr>
+            </w:pPr>
+            <w:r>
+              <w:rPr>
+                <w:b/>
+                <w:sz w:val="24"/>
+              </w:rPr>
+              <w:t>#15</w:t>
+            </w:r>
+          </w:p>
+        </w:tc>
+        <w:tc>
+          <w:tcPr>
+            <w:tcW w:w="7938" w:type="dxa"/>
+          </w:tcPr>
+          <w:p>
+            <w:pPr>
+              <w:rPr>
+                <w:b/>
+                <w:sz w:val="24"/>
+              </w:rPr>
+            </w:pPr>
+            <w:r>
+              <w:rPr>
+                <w:sz w:val="24"/>
+              </w:rPr>
+              <w:t>Datenübertragung an gekoppeltes Smartphone</w:t>
+            </w:r>
+          </w:p>
+        </w:tc>
+      </w:tr>
+      <w:tr>
+        <w:tc>
+          <w:tcPr>
+            <w:tcW w:w="585" w:type="dxa"/>
+          </w:tcPr>
+          <w:p>
+            <w:pPr>
+              <w:rPr>
+                <w:b/>
+                <w:sz w:val="24"/>
+              </w:rPr>
+            </w:pPr>
+            <w:r>
+              <w:rPr>
+                <w:b/>
+                <w:sz w:val="24"/>
+              </w:rPr>
+              <w:t>#16</w:t>
+            </w:r>
+          </w:p>
+        </w:tc>
+        <w:tc>
+          <w:tcPr>
+            <w:tcW w:w="7938" w:type="dxa"/>
+          </w:tcPr>
+          <w:p>
+            <w:pPr>
+              <w:rPr>
+                <w:b/>
+                <w:sz w:val="24"/>
+              </w:rPr>
+            </w:pPr>
+            <w:r>
+              <w:rPr>
+                <w:sz w:val="24"/>
+              </w:rPr>
+              <w:t>Dauerhafte Speicherung der Daten auf dem Smartphone (SD-Karte)</w:t>
+            </w:r>
+          </w:p>
+        </w:tc>
+      </w:tr>
+      <w:tr>
+        <w:tc>
+          <w:tcPr>
+            <w:tcW w:w="585" w:type="dxa"/>
+          </w:tcPr>
+          <w:p>
+            <w:pPr>
+              <w:rPr>
+                <w:b/>
+                <w:sz w:val="24"/>
+              </w:rPr>
+            </w:pPr>
+            <w:r>
+              <w:rPr>
+                <w:b/>
+                <w:sz w:val="24"/>
+              </w:rPr>
+              <w:t>#17</w:t>
+            </w:r>
+          </w:p>
+        </w:tc>
+        <w:tc>
+          <w:tcPr>
+            <w:tcW w:w="7938" w:type="dxa"/>
+          </w:tcPr>
+          <w:p>
+            <w:pPr>
+              <w:rPr>
+                <w:b/>
+                <w:sz w:val="24"/>
+              </w:rPr>
+            </w:pPr>
+            <w:r>
+              <w:rPr>
+                <w:sz w:val="24"/>
+              </w:rPr>
+              <w:t>Berechnung des Kalorienverbrauchs</w:t>
+            </w:r>
+          </w:p>
+        </w:tc>
+      </w:tr>
+    </w:tbl>
     <w:p>
       <w:pPr>
         <w:spacing w:after="0"/>
@@ -1460,33 +1669,11 @@
           <w:sz w:val="24"/>
         </w:rPr>
       </w:pPr>
-      <w:proofErr w:type="spellStart"/>
-      <w:r>
-        <w:rPr>
-          <w:sz w:val="24"/>
-        </w:rPr>
-        <w:t>Qt</w:t>
-      </w:r>
-      <w:proofErr w:type="spellEnd"/>
-      <w:r>
-        <w:rPr>
-          <w:sz w:val="24"/>
-        </w:rPr>
-        <w:t xml:space="preserve"> </w:t>
-      </w:r>
-      <w:proofErr w:type="spellStart"/>
-      <w:r>
-        <w:rPr>
-          <w:sz w:val="24"/>
-        </w:rPr>
-        <w:t>Creator</w:t>
-      </w:r>
-      <w:proofErr w:type="spellEnd"/>
-      <w:r>
-        <w:rPr>
-          <w:sz w:val="24"/>
-        </w:rPr>
-        <w:t xml:space="preserve"> 3.2.2</w:t>
+      <w:r>
+        <w:rPr>
+          <w:sz w:val="24"/>
+        </w:rPr>
+        <w:t>Qt Creator 3.2.2</w:t>
       </w:r>
       <w:r>
         <w:rPr>
@@ -1531,19 +1718,11 @@
           <w:sz w:val="24"/>
         </w:rPr>
       </w:pPr>
-      <w:proofErr w:type="spellStart"/>
-      <w:r>
-        <w:rPr>
-          <w:sz w:val="24"/>
-        </w:rPr>
-        <w:t>Qt</w:t>
-      </w:r>
-      <w:proofErr w:type="spellEnd"/>
-      <w:r>
-        <w:rPr>
-          <w:sz w:val="24"/>
-        </w:rPr>
-        <w:t xml:space="preserve"> 5.3.2</w:t>
+      <w:r>
+        <w:rPr>
+          <w:sz w:val="24"/>
+        </w:rPr>
+        <w:t>Qt 5.3.2</w:t>
       </w:r>
       <w:r>
         <w:rPr>
@@ -1588,7 +1767,6 @@
           <w:sz w:val="24"/>
         </w:rPr>
       </w:pPr>
-      <w:proofErr w:type="spellStart"/>
       <w:r>
         <w:rPr>
           <w:sz w:val="24"/>
@@ -1599,14 +1777,7 @@
         <w:rPr>
           <w:sz w:val="24"/>
         </w:rPr>
-        <w:t>Quick</w:t>
-      </w:r>
-      <w:proofErr w:type="spellEnd"/>
-      <w:r>
-        <w:rPr>
-          <w:sz w:val="24"/>
-        </w:rPr>
-        <w:t xml:space="preserve"> 2.3</w:t>
+        <w:t>Quick 2.3</w:t>
       </w:r>
       <w:r>
         <w:rPr>
@@ -1651,19 +1822,11 @@
           <w:sz w:val="24"/>
         </w:rPr>
       </w:pPr>
-      <w:proofErr w:type="spellStart"/>
-      <w:r>
-        <w:rPr>
-          <w:sz w:val="24"/>
-        </w:rPr>
-        <w:t>QtQuick.Controls</w:t>
-      </w:r>
-      <w:proofErr w:type="spellEnd"/>
-      <w:r>
-        <w:rPr>
-          <w:sz w:val="24"/>
-        </w:rPr>
-        <w:t xml:space="preserve"> 1.2</w:t>
+      <w:r>
+        <w:rPr>
+          <w:sz w:val="24"/>
+        </w:rPr>
+        <w:t>QtQuick.Controls 1.2</w:t>
       </w:r>
       <w:r>
         <w:rPr>
@@ -1671,12 +1834,8 @@
         </w:rPr>
         <w:tab/>
       </w:r>
-      <w:r>
-        <w:rPr>
-          <w:sz w:val="24"/>
-        </w:rPr>
-        <w:t xml:space="preserve"> </w:t>
-      </w:r>
+      <w:bookmarkStart w:id="0" w:name="_GoBack"/>
+      <w:bookmarkEnd w:id="0"/>
       <w:r>
         <w:rPr>
           <w:sz w:val="24"/>
@@ -1730,7 +1889,19 @@
         <w:rPr>
           <w:sz w:val="24"/>
         </w:rPr>
-        <w:t xml:space="preserve"> Entwicklungsumgebung für das Erstellen der GUI</w:t>
+        <w:t xml:space="preserve"> Entwicklun</w:t>
+      </w:r>
+      <w:r>
+        <w:rPr>
+          <w:sz w:val="24"/>
+        </w:rPr>
+        <w:t>gsumgebung für das Erstellen des</w:t>
+      </w:r>
+      <w:r>
+        <w:rPr>
+          <w:sz w:val="24"/>
+        </w:rPr>
+        <w:t xml:space="preserve"> GUI</w:t>
       </w:r>
     </w:p>
     <w:p>
@@ -1745,14 +1916,12 @@
           <w:sz w:val="24"/>
         </w:rPr>
       </w:pPr>
-      <w:proofErr w:type="spellStart"/>
       <w:r>
         <w:rPr>
           <w:sz w:val="24"/>
         </w:rPr>
         <w:t>Android</w:t>
       </w:r>
-      <w:proofErr w:type="spellEnd"/>
       <w:r>
         <w:rPr>
           <w:sz w:val="24"/>
@@ -1823,6 +1992,12 @@
         <w:rPr>
           <w:sz w:val="24"/>
         </w:rPr>
+        <w:tab/>
+      </w:r>
+      <w:r>
+        <w:rPr>
+          <w:sz w:val="24"/>
+        </w:rPr>
         <w:t xml:space="preserve">864089 </w:t>
       </w:r>
       <w:r>
@@ -1866,6 +2041,12 @@
         <w:rPr>
           <w:sz w:val="24"/>
         </w:rPr>
+        <w:tab/>
+      </w:r>
+      <w:r>
+        <w:rPr>
+          <w:sz w:val="24"/>
+        </w:rPr>
         <w:t xml:space="preserve">864681 </w:t>
       </w:r>
       <w:r>
@@ -1897,16 +2078,8 @@
         <w:rPr>
           <w:sz w:val="24"/>
         </w:rPr>
-        <w:t xml:space="preserve">Matthias </w:t>
-      </w:r>
-      <w:proofErr w:type="spellStart"/>
-      <w:r>
-        <w:rPr>
-          <w:sz w:val="24"/>
-        </w:rPr>
-        <w:t>Böffel</w:t>
-      </w:r>
-      <w:proofErr w:type="spellEnd"/>
+        <w:t>Matthias Böffel</w:t>
+      </w:r>
       <w:r>
         <w:rPr>
           <w:sz w:val="24"/>
@@ -1918,6 +2091,12 @@
           <w:sz w:val="24"/>
         </w:rPr>
         <w:t xml:space="preserve"> </w:t>
+      </w:r>
+      <w:r>
+        <w:rPr>
+          <w:sz w:val="24"/>
+        </w:rPr>
+        <w:tab/>
       </w:r>
       <w:r>
         <w:rPr>
@@ -1978,6 +2157,12 @@
         <w:rPr>
           <w:sz w:val="24"/>
         </w:rPr>
+        <w:tab/>
+      </w:r>
+      <w:r>
+        <w:rPr>
+          <w:sz w:val="24"/>
+        </w:rPr>
         <w:t xml:space="preserve">865235 </w:t>
       </w:r>
       <w:r>
@@ -2042,23 +2227,7 @@
           <w:b/>
           <w:sz w:val="24"/>
         </w:rPr>
-        <w:t>Mock-</w:t>
-      </w:r>
-      <w:proofErr w:type="spellStart"/>
-      <w:r>
-        <w:rPr>
-          <w:b/>
-          <w:sz w:val="24"/>
-        </w:rPr>
-        <w:t>up</w:t>
-      </w:r>
-      <w:proofErr w:type="spellEnd"/>
-      <w:r>
-        <w:rPr>
-          <w:b/>
-          <w:sz w:val="24"/>
-        </w:rPr>
-        <w:t xml:space="preserve"> der PC-Anwendung</w:t>
+        <w:t>Mock-up der PC-Anwendung</w:t>
       </w:r>
     </w:p>
     <w:p>
@@ -2147,7 +2316,7 @@
 </file>
 
 <file path=word/endnotes.xml><?xml version="1.0" encoding="utf-8"?>
-<w:endnotes xmlns:wpc="http://schemas.microsoft.com/office/word/2010/wordprocessingCanvas" xmlns:mc="http://schemas.openxmlformats.org/markup-compatibility/2006" xmlns:o="urn:schemas-microsoft-com:office:office" xmlns:r="http://schemas.openxmlformats.org/officeDocument/2006/relationships" xmlns:m="http://schemas.openxmlformats.org/officeDocument/2006/math" xmlns:v="urn:schemas-microsoft-com:vml" xmlns:wp14="http://schemas.microsoft.com/office/word/2010/wordprocessingDrawing" xmlns:wp="http://schemas.openxmlformats.org/drawingml/2006/wordprocessingDrawing" xmlns:w10="urn:schemas-microsoft-com:office:word" xmlns:w="http://schemas.openxmlformats.org/wordprocessingml/2006/main" xmlns:w14="http://schemas.microsoft.com/office/word/2010/wordml" xmlns:wpg="http://schemas.microsoft.com/office/word/2010/wordprocessingGroup" xmlns:wpi="http://schemas.microsoft.com/office/word/2010/wordprocessingInk" xmlns:wne="http://schemas.microsoft.com/office/word/2006/wordml" xmlns:wps="http://schemas.microsoft.com/office/word/2010/wordprocessingShape" mc:Ignorable="w14 wp14">
+<w:endnotes xmlns:wpc="http://schemas.microsoft.com/office/word/2010/wordprocessingCanvas" xmlns:mo="http://schemas.microsoft.com/office/mac/office/2008/main" xmlns:mc="http://schemas.openxmlformats.org/markup-compatibility/2006" xmlns:mv="urn:schemas-microsoft-com:mac:vml" xmlns:o="urn:schemas-microsoft-com:office:office" xmlns:r="http://schemas.openxmlformats.org/officeDocument/2006/relationships" xmlns:m="http://schemas.openxmlformats.org/officeDocument/2006/math" xmlns:v="urn:schemas-microsoft-com:vml" xmlns:wp14="http://schemas.microsoft.com/office/word/2010/wordprocessingDrawing" xmlns:wp="http://schemas.openxmlformats.org/drawingml/2006/wordprocessingDrawing" xmlns:w10="urn:schemas-microsoft-com:office:word" xmlns:w="http://schemas.openxmlformats.org/wordprocessingml/2006/main" xmlns:w14="http://schemas.microsoft.com/office/word/2010/wordml" xmlns:wpg="http://schemas.microsoft.com/office/word/2010/wordprocessingGroup" xmlns:wpi="http://schemas.microsoft.com/office/word/2010/wordprocessingInk" xmlns:wne="http://schemas.microsoft.com/office/word/2006/wordml" xmlns:wps="http://schemas.microsoft.com/office/word/2010/wordprocessingShape" mc:Ignorable="w14 wp14">
   <w:endnote w:type="separator" w:id="-1">
     <w:p>
       <w:pPr>
@@ -2172,7 +2341,7 @@
 </file>
 
 <file path=word/footer1.xml><?xml version="1.0" encoding="utf-8"?>
-<w:ftr xmlns:wpc="http://schemas.microsoft.com/office/word/2010/wordprocessingCanvas" xmlns:mc="http://schemas.openxmlformats.org/markup-compatibility/2006" xmlns:o="urn:schemas-microsoft-com:office:office" xmlns:r="http://schemas.openxmlformats.org/officeDocument/2006/relationships" xmlns:m="http://schemas.openxmlformats.org/officeDocument/2006/math" xmlns:v="urn:schemas-microsoft-com:vml" xmlns:wp14="http://schemas.microsoft.com/office/word/2010/wordprocessingDrawing" xmlns:wp="http://schemas.openxmlformats.org/drawingml/2006/wordprocessingDrawing" xmlns:w10="urn:schemas-microsoft-com:office:word" xmlns:w="http://schemas.openxmlformats.org/wordprocessingml/2006/main" xmlns:w14="http://schemas.microsoft.com/office/word/2010/wordml" xmlns:wpg="http://schemas.microsoft.com/office/word/2010/wordprocessingGroup" xmlns:wpi="http://schemas.microsoft.com/office/word/2010/wordprocessingInk" xmlns:wne="http://schemas.microsoft.com/office/word/2006/wordml" xmlns:wps="http://schemas.microsoft.com/office/word/2010/wordprocessingShape" mc:Ignorable="w14 wp14">
+<w:ftr xmlns:wpc="http://schemas.microsoft.com/office/word/2010/wordprocessingCanvas" xmlns:mo="http://schemas.microsoft.com/office/mac/office/2008/main" xmlns:mc="http://schemas.openxmlformats.org/markup-compatibility/2006" xmlns:mv="urn:schemas-microsoft-com:mac:vml" xmlns:o="urn:schemas-microsoft-com:office:office" xmlns:r="http://schemas.openxmlformats.org/officeDocument/2006/relationships" xmlns:m="http://schemas.openxmlformats.org/officeDocument/2006/math" xmlns:v="urn:schemas-microsoft-com:vml" xmlns:wp14="http://schemas.microsoft.com/office/word/2010/wordprocessingDrawing" xmlns:wp="http://schemas.openxmlformats.org/drawingml/2006/wordprocessingDrawing" xmlns:w10="urn:schemas-microsoft-com:office:word" xmlns:w="http://schemas.openxmlformats.org/wordprocessingml/2006/main" xmlns:w14="http://schemas.microsoft.com/office/word/2010/wordml" xmlns:wpg="http://schemas.microsoft.com/office/word/2010/wordprocessingGroup" xmlns:wpi="http://schemas.microsoft.com/office/word/2010/wordprocessingInk" xmlns:wne="http://schemas.microsoft.com/office/word/2006/wordml" xmlns:wps="http://schemas.microsoft.com/office/word/2010/wordprocessingShape" mc:Ignorable="w14 wp14">
   <w:sdt>
     <w:sdtPr>
       <w:id w:val="1580783961"/>
@@ -2181,6 +2350,7 @@
         <w:docPartUnique/>
       </w:docPartObj>
     </w:sdtPr>
+    <w:sdtEndPr/>
     <w:sdtContent>
       <w:p>
         <w:pPr>
@@ -2200,7 +2370,7 @@
           <w:rPr>
             <w:noProof/>
           </w:rPr>
-          <w:t>1</w:t>
+          <w:t>2</w:t>
         </w:r>
         <w:r>
           <w:fldChar w:fldCharType="end"/>
@@ -2217,7 +2387,7 @@
 </file>
 
 <file path=word/footnotes.xml><?xml version="1.0" encoding="utf-8"?>
-<w:footnotes xmlns:wpc="http://schemas.microsoft.com/office/word/2010/wordprocessingCanvas" xmlns:mc="http://schemas.openxmlformats.org/markup-compatibility/2006" xmlns:o="urn:schemas-microsoft-com:office:office" xmlns:r="http://schemas.openxmlformats.org/officeDocument/2006/relationships" xmlns:m="http://schemas.openxmlformats.org/officeDocument/2006/math" xmlns:v="urn:schemas-microsoft-com:vml" xmlns:wp14="http://schemas.microsoft.com/office/word/2010/wordprocessingDrawing" xmlns:wp="http://schemas.openxmlformats.org/drawingml/2006/wordprocessingDrawing" xmlns:w10="urn:schemas-microsoft-com:office:word" xmlns:w="http://schemas.openxmlformats.org/wordprocessingml/2006/main" xmlns:w14="http://schemas.microsoft.com/office/word/2010/wordml" xmlns:wpg="http://schemas.microsoft.com/office/word/2010/wordprocessingGroup" xmlns:wpi="http://schemas.microsoft.com/office/word/2010/wordprocessingInk" xmlns:wne="http://schemas.microsoft.com/office/word/2006/wordml" xmlns:wps="http://schemas.microsoft.com/office/word/2010/wordprocessingShape" mc:Ignorable="w14 wp14">
+<w:footnotes xmlns:wpc="http://schemas.microsoft.com/office/word/2010/wordprocessingCanvas" xmlns:mo="http://schemas.microsoft.com/office/mac/office/2008/main" xmlns:mc="http://schemas.openxmlformats.org/markup-compatibility/2006" xmlns:mv="urn:schemas-microsoft-com:mac:vml" xmlns:o="urn:schemas-microsoft-com:office:office" xmlns:r="http://schemas.openxmlformats.org/officeDocument/2006/relationships" xmlns:m="http://schemas.openxmlformats.org/officeDocument/2006/math" xmlns:v="urn:schemas-microsoft-com:vml" xmlns:wp14="http://schemas.microsoft.com/office/word/2010/wordprocessingDrawing" xmlns:wp="http://schemas.openxmlformats.org/drawingml/2006/wordprocessingDrawing" xmlns:w10="urn:schemas-microsoft-com:office:word" xmlns:w="http://schemas.openxmlformats.org/wordprocessingml/2006/main" xmlns:w14="http://schemas.microsoft.com/office/word/2010/wordml" xmlns:wpg="http://schemas.microsoft.com/office/word/2010/wordprocessingGroup" xmlns:wpi="http://schemas.microsoft.com/office/word/2010/wordprocessingInk" xmlns:wne="http://schemas.microsoft.com/office/word/2006/wordml" xmlns:wps="http://schemas.microsoft.com/office/word/2010/wordprocessingShape" mc:Ignorable="w14 wp14">
   <w:footnote w:type="separator" w:id="-1">
     <w:p>
       <w:pPr>
@@ -2242,7 +2412,7 @@
 </file>
 
 <file path=word/numbering.xml><?xml version="1.0" encoding="utf-8"?>
-<w:numbering xmlns:wpc="http://schemas.microsoft.com/office/word/2010/wordprocessingCanvas" xmlns:mc="http://schemas.openxmlformats.org/markup-compatibility/2006" xmlns:o="urn:schemas-microsoft-com:office:office" xmlns:r="http://schemas.openxmlformats.org/officeDocument/2006/relationships" xmlns:m="http://schemas.openxmlformats.org/officeDocument/2006/math" xmlns:v="urn:schemas-microsoft-com:vml" xmlns:wp14="http://schemas.microsoft.com/office/word/2010/wordprocessingDrawing" xmlns:wp="http://schemas.openxmlformats.org/drawingml/2006/wordprocessingDrawing" xmlns:w10="urn:schemas-microsoft-com:office:word" xmlns:w="http://schemas.openxmlformats.org/wordprocessingml/2006/main" xmlns:w14="http://schemas.microsoft.com/office/word/2010/wordml" xmlns:wpg="http://schemas.microsoft.com/office/word/2010/wordprocessingGroup" xmlns:wpi="http://schemas.microsoft.com/office/word/2010/wordprocessingInk" xmlns:wne="http://schemas.microsoft.com/office/word/2006/wordml" xmlns:wps="http://schemas.microsoft.com/office/word/2010/wordprocessingShape" mc:Ignorable="w14 wp14">
+<w:numbering xmlns:wpc="http://schemas.microsoft.com/office/word/2010/wordprocessingCanvas" xmlns:mo="http://schemas.microsoft.com/office/mac/office/2008/main" xmlns:mc="http://schemas.openxmlformats.org/markup-compatibility/2006" xmlns:mv="urn:schemas-microsoft-com:mac:vml" xmlns:o="urn:schemas-microsoft-com:office:office" xmlns:r="http://schemas.openxmlformats.org/officeDocument/2006/relationships" xmlns:m="http://schemas.openxmlformats.org/officeDocument/2006/math" xmlns:v="urn:schemas-microsoft-com:vml" xmlns:wp14="http://schemas.microsoft.com/office/word/2010/wordprocessingDrawing" xmlns:wp="http://schemas.openxmlformats.org/drawingml/2006/wordprocessingDrawing" xmlns:w10="urn:schemas-microsoft-com:office:word" xmlns:w="http://schemas.openxmlformats.org/wordprocessingml/2006/main" xmlns:w14="http://schemas.microsoft.com/office/word/2010/wordml" xmlns:wpg="http://schemas.microsoft.com/office/word/2010/wordprocessingGroup" xmlns:wpi="http://schemas.microsoft.com/office/word/2010/wordprocessingInk" xmlns:wne="http://schemas.microsoft.com/office/word/2006/wordml" xmlns:wps="http://schemas.microsoft.com/office/word/2010/wordprocessingShape" mc:Ignorable="w14 wp14">
   <w:abstractNum w:abstractNumId="0">
     <w:nsid w:val="0B68544F"/>
     <w:multiLevelType w:val="hybridMultilevel"/>
@@ -2898,6 +3068,119 @@
     </w:lvl>
   </w:abstractNum>
   <w:abstractNum w:abstractNumId="6">
+    <w:nsid w:val="6747678C"/>
+    <w:multiLevelType w:val="hybridMultilevel"/>
+    <w:tmpl w:val="5EC08784"/>
+    <w:lvl w:ilvl="0" w:tplc="04070001">
+      <w:start w:val="1"/>
+      <w:numFmt w:val="bullet"/>
+      <w:lvlText w:val=""/>
+      <w:lvlJc w:val="left"/>
+      <w:pPr>
+        <w:ind w:left="1428" w:hanging="360"/>
+      </w:pPr>
+      <w:rPr>
+        <w:rFonts w:ascii="Symbol" w:hAnsi="Symbol" w:hint="default"/>
+      </w:rPr>
+    </w:lvl>
+    <w:lvl w:ilvl="1" w:tplc="04070003" w:tentative="1">
+      <w:start w:val="1"/>
+      <w:numFmt w:val="bullet"/>
+      <w:lvlText w:val="o"/>
+      <w:lvlJc w:val="left"/>
+      <w:pPr>
+        <w:ind w:left="2148" w:hanging="360"/>
+      </w:pPr>
+      <w:rPr>
+        <w:rFonts w:ascii="Courier New" w:hAnsi="Courier New" w:hint="default"/>
+      </w:rPr>
+    </w:lvl>
+    <w:lvl w:ilvl="2" w:tplc="04070005" w:tentative="1">
+      <w:start w:val="1"/>
+      <w:numFmt w:val="bullet"/>
+      <w:lvlText w:val=""/>
+      <w:lvlJc w:val="left"/>
+      <w:pPr>
+        <w:ind w:left="2868" w:hanging="360"/>
+      </w:pPr>
+      <w:rPr>
+        <w:rFonts w:ascii="Wingdings" w:hAnsi="Wingdings" w:hint="default"/>
+      </w:rPr>
+    </w:lvl>
+    <w:lvl w:ilvl="3" w:tplc="04070001" w:tentative="1">
+      <w:start w:val="1"/>
+      <w:numFmt w:val="bullet"/>
+      <w:lvlText w:val=""/>
+      <w:lvlJc w:val="left"/>
+      <w:pPr>
+        <w:ind w:left="3588" w:hanging="360"/>
+      </w:pPr>
+      <w:rPr>
+        <w:rFonts w:ascii="Symbol" w:hAnsi="Symbol" w:hint="default"/>
+      </w:rPr>
+    </w:lvl>
+    <w:lvl w:ilvl="4" w:tplc="04070003" w:tentative="1">
+      <w:start w:val="1"/>
+      <w:numFmt w:val="bullet"/>
+      <w:lvlText w:val="o"/>
+      <w:lvlJc w:val="left"/>
+      <w:pPr>
+        <w:ind w:left="4308" w:hanging="360"/>
+      </w:pPr>
+      <w:rPr>
+        <w:rFonts w:ascii="Courier New" w:hAnsi="Courier New" w:hint="default"/>
+      </w:rPr>
+    </w:lvl>
+    <w:lvl w:ilvl="5" w:tplc="04070005" w:tentative="1">
+      <w:start w:val="1"/>
+      <w:numFmt w:val="bullet"/>
+      <w:lvlText w:val=""/>
+      <w:lvlJc w:val="left"/>
+      <w:pPr>
+        <w:ind w:left="5028" w:hanging="360"/>
+      </w:pPr>
+      <w:rPr>
+        <w:rFonts w:ascii="Wingdings" w:hAnsi="Wingdings" w:hint="default"/>
+      </w:rPr>
+    </w:lvl>
+    <w:lvl w:ilvl="6" w:tplc="04070001" w:tentative="1">
+      <w:start w:val="1"/>
+      <w:numFmt w:val="bullet"/>
+      <w:lvlText w:val=""/>
+      <w:lvlJc w:val="left"/>
+      <w:pPr>
+        <w:ind w:left="5748" w:hanging="360"/>
+      </w:pPr>
+      <w:rPr>
+        <w:rFonts w:ascii="Symbol" w:hAnsi="Symbol" w:hint="default"/>
+      </w:rPr>
+    </w:lvl>
+    <w:lvl w:ilvl="7" w:tplc="04070003" w:tentative="1">
+      <w:start w:val="1"/>
+      <w:numFmt w:val="bullet"/>
+      <w:lvlText w:val="o"/>
+      <w:lvlJc w:val="left"/>
+      <w:pPr>
+        <w:ind w:left="6468" w:hanging="360"/>
+      </w:pPr>
+      <w:rPr>
+        <w:rFonts w:ascii="Courier New" w:hAnsi="Courier New" w:hint="default"/>
+      </w:rPr>
+    </w:lvl>
+    <w:lvl w:ilvl="8" w:tplc="04070005" w:tentative="1">
+      <w:start w:val="1"/>
+      <w:numFmt w:val="bullet"/>
+      <w:lvlText w:val=""/>
+      <w:lvlJc w:val="left"/>
+      <w:pPr>
+        <w:ind w:left="7188" w:hanging="360"/>
+      </w:pPr>
+      <w:rPr>
+        <w:rFonts w:ascii="Wingdings" w:hAnsi="Wingdings" w:hint="default"/>
+      </w:rPr>
+    </w:lvl>
+  </w:abstractNum>
+  <w:abstractNum w:abstractNumId="7">
     <w:nsid w:val="69397B45"/>
     <w:multiLevelType w:val="hybridMultilevel"/>
     <w:tmpl w:val="B324E07A"/>
@@ -3010,7 +3293,7 @@
       </w:rPr>
     </w:lvl>
   </w:abstractNum>
-  <w:abstractNum w:abstractNumId="7">
+  <w:abstractNum w:abstractNumId="8">
     <w:nsid w:val="79BD1642"/>
     <w:multiLevelType w:val="hybridMultilevel"/>
     <w:tmpl w:val="61B251BE"/>
@@ -3099,7 +3382,7 @@
       </w:pPr>
     </w:lvl>
   </w:abstractNum>
-  <w:abstractNum w:abstractNumId="8">
+  <w:abstractNum w:abstractNumId="9">
     <w:nsid w:val="7C8D1239"/>
     <w:multiLevelType w:val="hybridMultilevel"/>
     <w:tmpl w:val="D14CC82E"/>
@@ -3216,7 +3499,7 @@
     <w:abstractNumId w:val="4"/>
   </w:num>
   <w:num w:numId="2">
-    <w:abstractNumId w:val="6"/>
+    <w:abstractNumId w:val="7"/>
   </w:num>
   <w:num w:numId="3">
     <w:abstractNumId w:val="5"/>
@@ -3231,13 +3514,16 @@
     <w:abstractNumId w:val="2"/>
   </w:num>
   <w:num w:numId="7">
-    <w:abstractNumId w:val="8"/>
+    <w:abstractNumId w:val="9"/>
   </w:num>
   <w:num w:numId="8">
     <w:abstractNumId w:val="0"/>
   </w:num>
   <w:num w:numId="9">
-    <w:abstractNumId w:val="7"/>
+    <w:abstractNumId w:val="8"/>
+  </w:num>
+  <w:num w:numId="10">
+    <w:abstractNumId w:val="6"/>
   </w:num>
 </w:numbering>
 </file>
@@ -3259,7 +3545,7 @@
       </w:pPr>
     </w:pPrDefault>
   </w:docDefaults>
-  <w:latentStyles w:defLockedState="0" w:defUIPriority="99" w:defSemiHidden="1" w:defUnhideWhenUsed="1" w:defQFormat="0" w:count="267">
+  <w:latentStyles w:defLockedState="0" w:defUIPriority="99" w:defSemiHidden="1" w:defUnhideWhenUsed="1" w:defQFormat="0" w:count="276">
     <w:lsdException w:name="Normal" w:semiHidden="0" w:uiPriority="0" w:unhideWhenUsed="0" w:qFormat="1"/>
     <w:lsdException w:name="heading 1" w:semiHidden="0" w:uiPriority="9" w:unhideWhenUsed="0" w:qFormat="1"/>
     <w:lsdException w:name="heading 2" w:uiPriority="9" w:qFormat="1"/>
@@ -3402,7 +3688,7 @@
     <w:name w:val="Normal"/>
     <w:qFormat/>
   </w:style>
-  <w:style w:type="character" w:default="1" w:styleId="Absatz-Standardschriftart">
+  <w:style w:type="character" w:default="1" w:styleId="Absatzstandardschriftart">
     <w:name w:val="Default Paragraph Font"/>
     <w:uiPriority w:val="1"/>
     <w:semiHidden/>
@@ -3440,9 +3726,9 @@
       <w:contextualSpacing/>
     </w:pPr>
   </w:style>
-  <w:style w:type="character" w:styleId="Hyperlink">
+  <w:style w:type="character" w:styleId="Link">
     <w:name w:val="Hyperlink"/>
-    <w:basedOn w:val="Absatz-Standardschriftart"/>
+    <w:basedOn w:val="Absatzstandardschriftart"/>
     <w:uiPriority w:val="99"/>
     <w:unhideWhenUsed/>
     <w:rsid w:val="00E8273C"/>
@@ -3454,7 +3740,7 @@
   <w:style w:type="paragraph" w:styleId="Sprechblasentext">
     <w:name w:val="Balloon Text"/>
     <w:basedOn w:val="Standard"/>
-    <w:link w:val="SprechblasentextZchn"/>
+    <w:link w:val="SprechblasentextZeichen"/>
     <w:uiPriority w:val="99"/>
     <w:semiHidden/>
     <w:unhideWhenUsed/>
@@ -3468,9 +3754,9 @@
       <w:szCs w:val="16"/>
     </w:rPr>
   </w:style>
-  <w:style w:type="character" w:customStyle="1" w:styleId="SprechblasentextZchn">
-    <w:name w:val="Sprechblasentext Zchn"/>
-    <w:basedOn w:val="Absatz-Standardschriftart"/>
+  <w:style w:type="character" w:customStyle="1" w:styleId="SprechblasentextZeichen">
+    <w:name w:val="Sprechblasentext Zeichen"/>
+    <w:basedOn w:val="Absatzstandardschriftart"/>
     <w:link w:val="Sprechblasentext"/>
     <w:uiPriority w:val="99"/>
     <w:semiHidden/>
@@ -3484,7 +3770,7 @@
   <w:style w:type="paragraph" w:styleId="Kopfzeile">
     <w:name w:val="header"/>
     <w:basedOn w:val="Standard"/>
-    <w:link w:val="KopfzeileZchn"/>
+    <w:link w:val="KopfzeileZeichen"/>
     <w:uiPriority w:val="99"/>
     <w:unhideWhenUsed/>
     <w:rsid w:val="00EF5859"/>
@@ -3496,9 +3782,9 @@
       <w:spacing w:after="0" w:line="240" w:lineRule="auto"/>
     </w:pPr>
   </w:style>
-  <w:style w:type="character" w:customStyle="1" w:styleId="KopfzeileZchn">
-    <w:name w:val="Kopfzeile Zchn"/>
-    <w:basedOn w:val="Absatz-Standardschriftart"/>
+  <w:style w:type="character" w:customStyle="1" w:styleId="KopfzeileZeichen">
+    <w:name w:val="Kopfzeile Zeichen"/>
+    <w:basedOn w:val="Absatzstandardschriftart"/>
     <w:link w:val="Kopfzeile"/>
     <w:uiPriority w:val="99"/>
     <w:rsid w:val="00EF5859"/>
@@ -3506,7 +3792,7 @@
   <w:style w:type="paragraph" w:styleId="Fuzeile">
     <w:name w:val="footer"/>
     <w:basedOn w:val="Standard"/>
-    <w:link w:val="FuzeileZchn"/>
+    <w:link w:val="FuzeileZeichen"/>
     <w:uiPriority w:val="99"/>
     <w:unhideWhenUsed/>
     <w:rsid w:val="00EF5859"/>
@@ -3518,18 +3804,44 @@
       <w:spacing w:after="0" w:line="240" w:lineRule="auto"/>
     </w:pPr>
   </w:style>
-  <w:style w:type="character" w:customStyle="1" w:styleId="FuzeileZchn">
-    <w:name w:val="Fußzeile Zchn"/>
-    <w:basedOn w:val="Absatz-Standardschriftart"/>
+  <w:style w:type="character" w:customStyle="1" w:styleId="FuzeileZeichen">
+    <w:name w:val="Fußzeile Zeichen"/>
+    <w:basedOn w:val="Absatzstandardschriftart"/>
     <w:link w:val="Fuzeile"/>
     <w:uiPriority w:val="99"/>
     <w:rsid w:val="00EF5859"/>
+  </w:style>
+  <w:style w:type="table" w:styleId="Tabellenraster">
+    <w:name w:val="Table Grid"/>
+    <w:basedOn w:val="NormaleTabelle"/>
+    <w:uiPriority w:val="59"/>
+    <w:rsid w:val="00385BDE"/>
+    <w:pPr>
+      <w:spacing w:after="0" w:line="240" w:lineRule="auto"/>
+    </w:pPr>
+    <w:tblPr>
+      <w:tblInd w:w="0" w:type="dxa"/>
+      <w:tblBorders>
+        <w:top w:val="single" w:sz="4" w:space="0" w:color="auto"/>
+        <w:left w:val="single" w:sz="4" w:space="0" w:color="auto"/>
+        <w:bottom w:val="single" w:sz="4" w:space="0" w:color="auto"/>
+        <w:right w:val="single" w:sz="4" w:space="0" w:color="auto"/>
+        <w:insideH w:val="single" w:sz="4" w:space="0" w:color="auto"/>
+        <w:insideV w:val="single" w:sz="4" w:space="0" w:color="auto"/>
+      </w:tblBorders>
+      <w:tblCellMar>
+        <w:top w:w="0" w:type="dxa"/>
+        <w:left w:w="108" w:type="dxa"/>
+        <w:bottom w:w="0" w:type="dxa"/>
+        <w:right w:w="108" w:type="dxa"/>
+      </w:tblCellMar>
+    </w:tblPr>
   </w:style>
 </w:styles>
 </file>
 
 <file path=word/stylesWithEffects.xml><?xml version="1.0" encoding="utf-8"?>
-<w:styles xmlns:wpc="http://schemas.microsoft.com/office/word/2010/wordprocessingCanvas" xmlns:mc="http://schemas.openxmlformats.org/markup-compatibility/2006" xmlns:o="urn:schemas-microsoft-com:office:office" xmlns:r="http://schemas.openxmlformats.org/officeDocument/2006/relationships" xmlns:m="http://schemas.openxmlformats.org/officeDocument/2006/math" xmlns:v="urn:schemas-microsoft-com:vml" xmlns:wp14="http://schemas.microsoft.com/office/word/2010/wordprocessingDrawing" xmlns:wp="http://schemas.openxmlformats.org/drawingml/2006/wordprocessingDrawing" xmlns:w10="urn:schemas-microsoft-com:office:word" xmlns:w="http://schemas.openxmlformats.org/wordprocessingml/2006/main" xmlns:w14="http://schemas.microsoft.com/office/word/2010/wordml" xmlns:wpg="http://schemas.microsoft.com/office/word/2010/wordprocessingGroup" xmlns:wpi="http://schemas.microsoft.com/office/word/2010/wordprocessingInk" xmlns:wne="http://schemas.microsoft.com/office/word/2006/wordml" xmlns:wps="http://schemas.microsoft.com/office/word/2010/wordprocessingShape" mc:Ignorable="w14 wp14">
+<w:styles xmlns:wpc="http://schemas.microsoft.com/office/word/2010/wordprocessingCanvas" xmlns:mo="http://schemas.microsoft.com/office/mac/office/2008/main" xmlns:mc="http://schemas.openxmlformats.org/markup-compatibility/2006" xmlns:mv="urn:schemas-microsoft-com:mac:vml" xmlns:o="urn:schemas-microsoft-com:office:office" xmlns:r="http://schemas.openxmlformats.org/officeDocument/2006/relationships" xmlns:m="http://schemas.openxmlformats.org/officeDocument/2006/math" xmlns:v="urn:schemas-microsoft-com:vml" xmlns:wp14="http://schemas.microsoft.com/office/word/2010/wordprocessingDrawing" xmlns:wp="http://schemas.openxmlformats.org/drawingml/2006/wordprocessingDrawing" xmlns:w10="urn:schemas-microsoft-com:office:word" xmlns:w="http://schemas.openxmlformats.org/wordprocessingml/2006/main" xmlns:w14="http://schemas.microsoft.com/office/word/2010/wordml" xmlns:wpg="http://schemas.microsoft.com/office/word/2010/wordprocessingGroup" xmlns:wpi="http://schemas.microsoft.com/office/word/2010/wordprocessingInk" xmlns:wne="http://schemas.microsoft.com/office/word/2006/wordml" xmlns:wps="http://schemas.microsoft.com/office/word/2010/wordprocessingShape" mc:Ignorable="w14 wp14">
   <w:docDefaults>
     <w:rPrDefault>
       <w:rPr>
@@ -3545,7 +3857,7 @@
       </w:pPr>
     </w:pPrDefault>
   </w:docDefaults>
-  <w:latentStyles w:defLockedState="0" w:defUIPriority="99" w:defSemiHidden="1" w:defUnhideWhenUsed="1" w:defQFormat="0" w:count="267">
+  <w:latentStyles w:defLockedState="0" w:defUIPriority="99" w:defSemiHidden="1" w:defUnhideWhenUsed="1" w:defQFormat="0" w:count="276">
     <w:lsdException w:name="Normal" w:semiHidden="0" w:uiPriority="0" w:unhideWhenUsed="0" w:qFormat="1"/>
     <w:lsdException w:name="heading 1" w:semiHidden="0" w:uiPriority="9" w:unhideWhenUsed="0" w:qFormat="1"/>
     <w:lsdException w:name="heading 2" w:uiPriority="9" w:qFormat="1"/>
@@ -3688,7 +4000,7 @@
     <w:name w:val="Normal"/>
     <w:qFormat/>
   </w:style>
-  <w:style w:type="character" w:default="1" w:styleId="Absatz-Standardschriftart">
+  <w:style w:type="character" w:default="1" w:styleId="Absatzstandardschriftart">
     <w:name w:val="Default Paragraph Font"/>
     <w:uiPriority w:val="1"/>
     <w:semiHidden/>
@@ -3726,9 +4038,9 @@
       <w:contextualSpacing/>
     </w:pPr>
   </w:style>
-  <w:style w:type="character" w:styleId="Hyperlink">
+  <w:style w:type="character" w:styleId="Link">
     <w:name w:val="Hyperlink"/>
-    <w:basedOn w:val="Absatz-Standardschriftart"/>
+    <w:basedOn w:val="Absatzstandardschriftart"/>
     <w:uiPriority w:val="99"/>
     <w:unhideWhenUsed/>
     <w:rsid w:val="00E8273C"/>
@@ -3740,7 +4052,7 @@
   <w:style w:type="paragraph" w:styleId="Sprechblasentext">
     <w:name w:val="Balloon Text"/>
     <w:basedOn w:val="Standard"/>
-    <w:link w:val="SprechblasentextZchn"/>
+    <w:link w:val="SprechblasentextZeichen"/>
     <w:uiPriority w:val="99"/>
     <w:semiHidden/>
     <w:unhideWhenUsed/>
@@ -3754,9 +4066,9 @@
       <w:szCs w:val="16"/>
     </w:rPr>
   </w:style>
-  <w:style w:type="character" w:customStyle="1" w:styleId="SprechblasentextZchn">
-    <w:name w:val="Sprechblasentext Zchn"/>
-    <w:basedOn w:val="Absatz-Standardschriftart"/>
+  <w:style w:type="character" w:customStyle="1" w:styleId="SprechblasentextZeichen">
+    <w:name w:val="Sprechblasentext Zeichen"/>
+    <w:basedOn w:val="Absatzstandardschriftart"/>
     <w:link w:val="Sprechblasentext"/>
     <w:uiPriority w:val="99"/>
     <w:semiHidden/>
@@ -3770,7 +4082,7 @@
   <w:style w:type="paragraph" w:styleId="Kopfzeile">
     <w:name w:val="header"/>
     <w:basedOn w:val="Standard"/>
-    <w:link w:val="KopfzeileZchn"/>
+    <w:link w:val="KopfzeileZeichen"/>
     <w:uiPriority w:val="99"/>
     <w:unhideWhenUsed/>
     <w:rsid w:val="00EF5859"/>
@@ -3782,9 +4094,9 @@
       <w:spacing w:after="0" w:line="240" w:lineRule="auto"/>
     </w:pPr>
   </w:style>
-  <w:style w:type="character" w:customStyle="1" w:styleId="KopfzeileZchn">
-    <w:name w:val="Kopfzeile Zchn"/>
-    <w:basedOn w:val="Absatz-Standardschriftart"/>
+  <w:style w:type="character" w:customStyle="1" w:styleId="KopfzeileZeichen">
+    <w:name w:val="Kopfzeile Zeichen"/>
+    <w:basedOn w:val="Absatzstandardschriftart"/>
     <w:link w:val="Kopfzeile"/>
     <w:uiPriority w:val="99"/>
     <w:rsid w:val="00EF5859"/>
@@ -3792,7 +4104,7 @@
   <w:style w:type="paragraph" w:styleId="Fuzeile">
     <w:name w:val="footer"/>
     <w:basedOn w:val="Standard"/>
-    <w:link w:val="FuzeileZchn"/>
+    <w:link w:val="FuzeileZeichen"/>
     <w:uiPriority w:val="99"/>
     <w:unhideWhenUsed/>
     <w:rsid w:val="00EF5859"/>
@@ -3804,12 +4116,38 @@
       <w:spacing w:after="0" w:line="240" w:lineRule="auto"/>
     </w:pPr>
   </w:style>
-  <w:style w:type="character" w:customStyle="1" w:styleId="FuzeileZchn">
-    <w:name w:val="Fußzeile Zchn"/>
-    <w:basedOn w:val="Absatz-Standardschriftart"/>
+  <w:style w:type="character" w:customStyle="1" w:styleId="FuzeileZeichen">
+    <w:name w:val="Fußzeile Zeichen"/>
+    <w:basedOn w:val="Absatzstandardschriftart"/>
     <w:link w:val="Fuzeile"/>
     <w:uiPriority w:val="99"/>
     <w:rsid w:val="00EF5859"/>
+  </w:style>
+  <w:style w:type="table" w:styleId="Tabellenraster">
+    <w:name w:val="Table Grid"/>
+    <w:basedOn w:val="NormaleTabelle"/>
+    <w:uiPriority w:val="59"/>
+    <w:rsid w:val="00385BDE"/>
+    <w:pPr>
+      <w:spacing w:after="0" w:line="240" w:lineRule="auto"/>
+    </w:pPr>
+    <w:tblPr>
+      <w:tblInd w:w="0" w:type="dxa"/>
+      <w:tblBorders>
+        <w:top w:val="single" w:sz="4" w:space="0" w:color="auto"/>
+        <w:left w:val="single" w:sz="4" w:space="0" w:color="auto"/>
+        <w:bottom w:val="single" w:sz="4" w:space="0" w:color="auto"/>
+        <w:right w:val="single" w:sz="4" w:space="0" w:color="auto"/>
+        <w:insideH w:val="single" w:sz="4" w:space="0" w:color="auto"/>
+        <w:insideV w:val="single" w:sz="4" w:space="0" w:color="auto"/>
+      </w:tblBorders>
+      <w:tblCellMar>
+        <w:top w:w="0" w:type="dxa"/>
+        <w:left w:w="108" w:type="dxa"/>
+        <w:bottom w:w="0" w:type="dxa"/>
+        <w:right w:w="108" w:type="dxa"/>
+      </w:tblCellMar>
+    </w:tblPr>
   </w:style>
 </w:styles>
 </file>
@@ -4104,7 +4442,7 @@
 </file>
 
 <file path=customXml/itemProps1.xml><?xml version="1.0" encoding="utf-8"?>
-<ds:datastoreItem xmlns:ds="http://schemas.openxmlformats.org/officeDocument/2006/customXml" ds:itemID="{C8943404-2685-4AE7-A494-98E7E2C0F06F}">
+<ds:datastoreItem xmlns:ds="http://schemas.openxmlformats.org/officeDocument/2006/customXml" ds:itemID="{8DE935F5-1062-B24E-A17D-C9B376E20B88}">
   <ds:schemaRefs>
     <ds:schemaRef ds:uri="http://schemas.openxmlformats.org/officeDocument/2006/bibliography"/>
   </ds:schemaRefs>

</xml_diff>

<commit_message>
-Vorbereitungen für die Mehrsprachigkeit -Vorbereitungen für die Druckfunktion -Implementierung des Model View Konzepteds -Implementierung von Controller Klassen -Implementierung "Devcie Tab" -Anzeigen der Daten in einer Tabelle -Hinzufügen von QCostumPlot und Anzeige auf dem GUI -Teilwesie Formatierung des GUI
</commit_message>
<xml_diff>
--- a/documentation/conceptPaper/Konzeptpapier.docx
+++ b/documentation/conceptPaper/Konzeptpapier.docx
@@ -790,7 +790,21 @@
           <w:b/>
           <w:sz w:val="24"/>
         </w:rPr>
-        <w:t>Smarwatch:</w:t>
+        <w:t>Smar</w:t>
+      </w:r>
+      <w:r>
+        <w:rPr>
+          <w:b/>
+          <w:sz w:val="24"/>
+        </w:rPr>
+        <w:t>t</w:t>
+      </w:r>
+      <w:r>
+        <w:rPr>
+          <w:b/>
+          <w:sz w:val="24"/>
+        </w:rPr>
+        <w:t>watch:</w:t>
       </w:r>
     </w:p>
     <w:tbl>
@@ -884,6 +898,20 @@
                 <w:sz w:val="24"/>
               </w:rPr>
               <w:t xml:space="preserve">Abfrage, vor einer Messung, nach Aktivitätszustand </w:t>
+            </w:r>
+            <w:r>
+              <w:rPr>
+                <w:sz w:val="24"/>
+              </w:rPr>
+              <w:t>(Ruhend oder Sport</w:t>
+            </w:r>
+            <w:bookmarkStart w:id="0" w:name="_GoBack"/>
+            <w:bookmarkEnd w:id="0"/>
+            <w:r>
+              <w:rPr>
+                <w:sz w:val="24"/>
+              </w:rPr>
+              <w:t>)</w:t>
             </w:r>
           </w:p>
         </w:tc>
@@ -1834,8 +1862,6 @@
         </w:rPr>
         <w:tab/>
       </w:r>
-      <w:bookmarkStart w:id="0" w:name="_GoBack"/>
-      <w:bookmarkEnd w:id="0"/>
       <w:r>
         <w:rPr>
           <w:sz w:val="24"/>
@@ -2370,7 +2396,7 @@
           <w:rPr>
             <w:noProof/>
           </w:rPr>
-          <w:t>2</w:t>
+          <w:t>1</w:t>
         </w:r>
         <w:r>
           <w:fldChar w:fldCharType="end"/>
@@ -4442,7 +4468,7 @@
 </file>
 
 <file path=customXml/itemProps1.xml><?xml version="1.0" encoding="utf-8"?>
-<ds:datastoreItem xmlns:ds="http://schemas.openxmlformats.org/officeDocument/2006/customXml" ds:itemID="{8DE935F5-1062-B24E-A17D-C9B376E20B88}">
+<ds:datastoreItem xmlns:ds="http://schemas.openxmlformats.org/officeDocument/2006/customXml" ds:itemID="{7CBC42BF-0F69-BC4A-B282-409E11DB41B2}">
   <ds:schemaRefs>
     <ds:schemaRef ds:uri="http://schemas.openxmlformats.org/officeDocument/2006/bibliography"/>
   </ds:schemaRefs>

</xml_diff>